<commit_message>
Added Joerg's feedback, bridge from reputation to biological markets, order clarified
</commit_message>
<xml_diff>
--- a/Writing/Paper/First Draft/Thesis_Sebastian_JG.docx
+++ b/Writing/Paper/First Draft/Thesis_Sebastian_JG.docx
@@ -1,6 +1,6 @@
 
 <file path=word/document.xml><?xml version="1.0" encoding="utf-8"?>
-<w:document xmlns:wpc="http://schemas.microsoft.com/office/word/2010/wordprocessingCanvas" xmlns:cx="http://schemas.microsoft.com/office/drawing/2014/chartex" xmlns:cx1="http://schemas.microsoft.com/office/drawing/2015/9/8/chartex" xmlns:cx2="http://schemas.microsoft.com/office/drawing/2015/10/21/chartex" xmlns:cx3="http://schemas.microsoft.com/office/drawing/2016/5/9/chartex" xmlns:cx4="http://schemas.microsoft.com/office/drawing/2016/5/10/chartex" xmlns:cx5="http://schemas.microsoft.com/office/drawing/2016/5/11/chartex" xmlns:cx6="http://schemas.microsoft.com/office/drawing/2016/5/12/chartex" xmlns:cx7="http://schemas.microsoft.com/office/drawing/2016/5/13/chartex" xmlns:cx8="http://schemas.microsoft.com/office/drawing/2016/5/14/chartex" xmlns:mc="http://schemas.openxmlformats.org/markup-compatibility/2006" xmlns:aink="http://schemas.microsoft.com/office/drawing/2016/ink" xmlns:am3d="http://schemas.microsoft.com/office/drawing/2017/model3d" xmlns:o="urn:schemas-microsoft-com:office:office" xmlns:r="http://schemas.openxmlformats.org/officeDocument/2006/relationships" xmlns:m="http://schemas.openxmlformats.org/officeDocument/2006/math" xmlns:v="urn:schemas-microsoft-com:vml" xmlns:wp14="http://schemas.microsoft.com/office/word/2010/wordprocessingDrawing" xmlns:wp="http://schemas.openxmlformats.org/drawingml/2006/wordprocessingDrawing" xmlns:w10="urn:schemas-microsoft-com:office:word" xmlns:w="http://schemas.openxmlformats.org/wordprocessingml/2006/main" xmlns:w14="http://schemas.microsoft.com/office/word/2010/wordml" xmlns:w15="http://schemas.microsoft.com/office/word/2012/wordml" xmlns:w16cid="http://schemas.microsoft.com/office/word/2016/wordml/cid" xmlns:w16se="http://schemas.microsoft.com/office/word/2015/wordml/symex" xmlns:wpg="http://schemas.microsoft.com/office/word/2010/wordprocessingGroup" xmlns:wpi="http://schemas.microsoft.com/office/word/2010/wordprocessingInk" xmlns:wne="http://schemas.microsoft.com/office/word/2006/wordml" xmlns:wps="http://schemas.microsoft.com/office/word/2010/wordprocessingShape" mc:Ignorable="w14 w15 w16se w16cid wp14">
+<w:document xmlns:wpc="http://schemas.microsoft.com/office/word/2010/wordprocessingCanvas" xmlns:cx="http://schemas.microsoft.com/office/drawing/2014/chartex" xmlns:cx1="http://schemas.microsoft.com/office/drawing/2015/9/8/chartex" xmlns:cx2="http://schemas.microsoft.com/office/drawing/2015/10/21/chartex" xmlns:cx3="http://schemas.microsoft.com/office/drawing/2016/5/9/chartex" xmlns:cx4="http://schemas.microsoft.com/office/drawing/2016/5/10/chartex" xmlns:cx5="http://schemas.microsoft.com/office/drawing/2016/5/11/chartex" xmlns:cx6="http://schemas.microsoft.com/office/drawing/2016/5/12/chartex" xmlns:cx7="http://schemas.microsoft.com/office/drawing/2016/5/13/chartex" xmlns:cx8="http://schemas.microsoft.com/office/drawing/2016/5/14/chartex" xmlns:mc="http://schemas.openxmlformats.org/markup-compatibility/2006" xmlns:aink="http://schemas.microsoft.com/office/drawing/2016/ink" xmlns:am3d="http://schemas.microsoft.com/office/drawing/2017/model3d" xmlns:o="urn:schemas-microsoft-com:office:office" xmlns:r="http://schemas.openxmlformats.org/officeDocument/2006/relationships" xmlns:m="http://schemas.openxmlformats.org/officeDocument/2006/math" xmlns:v="urn:schemas-microsoft-com:vml" xmlns:wp14="http://schemas.microsoft.com/office/word/2010/wordprocessingDrawing" xmlns:wp="http://schemas.openxmlformats.org/drawingml/2006/wordprocessingDrawing" xmlns:w10="urn:schemas-microsoft-com:office:word" xmlns:w="http://schemas.openxmlformats.org/wordprocessingml/2006/main" xmlns:w14="http://schemas.microsoft.com/office/word/2010/wordml" xmlns:w15="http://schemas.microsoft.com/office/word/2012/wordml" xmlns:w16cex="http://schemas.microsoft.com/office/word/2018/wordml/cex" xmlns:w16cid="http://schemas.microsoft.com/office/word/2016/wordml/cid" xmlns:w16="http://schemas.microsoft.com/office/word/2018/wordml" xmlns:w16se="http://schemas.microsoft.com/office/word/2015/wordml/symex" xmlns:wpg="http://schemas.microsoft.com/office/word/2010/wordprocessingGroup" xmlns:wpi="http://schemas.microsoft.com/office/word/2010/wordprocessingInk" xmlns:wne="http://schemas.microsoft.com/office/word/2006/wordml" xmlns:wps="http://schemas.microsoft.com/office/word/2010/wordprocessingShape" mc:Ignorable="w14 w15 w16se w16cid w16 w16cex wp14">
   <w:body>
     <w:p>
       <w:pPr>
@@ -732,7 +732,15 @@
       </w:r>
       <w:proofErr w:type="spellEnd"/>
       <w:r>
-        <w:t xml:space="preserve">, 2014; Baumard et al., 2014; Cottrell, Neuberg, &amp; Li, 2007; Landy, Piazza, &amp; Goodwin, 2016; Landy &amp; Uhlmann, 2018; Peeters, 1992; Wojciszke, Abele, &amp; Baryla, 2009) and trustworthy (Jordan, Hoffman, Nowak, &amp; Rand, 2016). </w:t>
+        <w:t xml:space="preserve">, 2014; </w:t>
+      </w:r>
+      <w:proofErr w:type="spellStart"/>
+      <w:r>
+        <w:t>Baumard</w:t>
+      </w:r>
+      <w:proofErr w:type="spellEnd"/>
+      <w:r>
+        <w:t xml:space="preserve"> et al., 2014; Cottrell, Neuberg, &amp; Li, 2007; Landy, Piazza, &amp; Goodwin, 2016; Landy &amp; Uhlmann, 2018; Peeters, 1992; Wojciszke, Abele, &amp; Baryla, 2009) and trustworthy (Jordan, Hoffman, Nowak, &amp; Rand, 2016). </w:t>
       </w:r>
       <w:commentRangeStart w:id="38"/>
       <w:r>
@@ -1678,6 +1686,11 @@
       <w:r>
         <w:t>and that b) cooperation is not prosocial per se but critically depends on both the social environment and partner choice.</w:t>
       </w:r>
+      <w:ins w:id="95" w:author="Sebastian Simon" w:date="2020-06-10T14:36:00Z">
+        <w:r>
+          <w:t xml:space="preserve"> </w:t>
+        </w:r>
+      </w:ins>
     </w:p>
     <w:p>
       <w:pPr>
@@ -1693,47 +1706,47 @@
       <w:r>
         <w:t xml:space="preserve">: Norms of rule-following will establish. Specifically, </w:t>
       </w:r>
-      <w:commentRangeStart w:id="95"/>
+      <w:commentRangeStart w:id="96"/>
       <w:r>
         <w:t xml:space="preserve">rule-following scores </w:t>
       </w:r>
-      <w:commentRangeEnd w:id="95"/>
+      <w:commentRangeEnd w:id="96"/>
       <w:r>
         <w:rPr>
           <w:rStyle w:val="CommentReference"/>
           <w:rFonts w:asciiTheme="minorHAnsi" w:hAnsiTheme="minorHAnsi"/>
         </w:rPr>
-        <w:commentReference w:id="95"/>
+        <w:commentReference w:id="96"/>
       </w:r>
       <w:r>
         <w:t xml:space="preserve">will increasingly decrease in the </w:t>
       </w:r>
-      <w:commentRangeStart w:id="96"/>
+      <w:commentRangeStart w:id="97"/>
       <w:r>
         <w:t xml:space="preserve">corrupt environment </w:t>
       </w:r>
-      <w:commentRangeEnd w:id="96"/>
+      <w:commentRangeEnd w:id="97"/>
       <w:r>
         <w:rPr>
           <w:rStyle w:val="CommentReference"/>
           <w:rFonts w:asciiTheme="minorHAnsi" w:hAnsiTheme="minorHAnsi"/>
         </w:rPr>
-        <w:commentReference w:id="96"/>
+        <w:commentReference w:id="97"/>
       </w:r>
       <w:r>
         <w:t xml:space="preserve">but increase in the </w:t>
       </w:r>
-      <w:commentRangeStart w:id="97"/>
+      <w:commentRangeStart w:id="98"/>
       <w:r>
         <w:t xml:space="preserve">fair environment </w:t>
       </w:r>
-      <w:commentRangeEnd w:id="97"/>
+      <w:commentRangeEnd w:id="98"/>
       <w:r>
         <w:rPr>
           <w:rStyle w:val="CommentReference"/>
           <w:rFonts w:asciiTheme="minorHAnsi" w:hAnsiTheme="minorHAnsi"/>
         </w:rPr>
-        <w:commentReference w:id="97"/>
+        <w:commentReference w:id="98"/>
       </w:r>
       <w:r>
         <w:t>over time.</w:t>
@@ -1752,17 +1765,17 @@
       <w:r>
         <w:t xml:space="preserve">: The trend of rule-following scores in the </w:t>
       </w:r>
-      <w:commentRangeStart w:id="98"/>
+      <w:commentRangeStart w:id="99"/>
       <w:r>
         <w:t>environment shown first will anchor the trend in the environment shown second</w:t>
       </w:r>
-      <w:commentRangeEnd w:id="98"/>
+      <w:commentRangeEnd w:id="99"/>
       <w:r>
         <w:rPr>
           <w:rStyle w:val="CommentReference"/>
           <w:rFonts w:asciiTheme="minorHAnsi" w:hAnsiTheme="minorHAnsi"/>
         </w:rPr>
-        <w:commentReference w:id="98"/>
+        <w:commentReference w:id="99"/>
       </w:r>
       <w:r>
         <w:t>.</w:t>
@@ -1789,29 +1802,29 @@
       <w:r>
         <w:t xml:space="preserve">To test these hypotheses, we conducted an experiment with a series of game-theoretic tasks in </w:t>
       </w:r>
-      <w:commentRangeStart w:id="99"/>
+      <w:commentRangeStart w:id="100"/>
       <w:r>
         <w:t xml:space="preserve">one experimental session lasting approximately one </w:t>
       </w:r>
-      <w:commentRangeEnd w:id="99"/>
+      <w:commentRangeEnd w:id="100"/>
       <w:r>
         <w:rPr>
           <w:rStyle w:val="CommentReference"/>
           <w:rFonts w:asciiTheme="minorHAnsi" w:hAnsiTheme="minorHAnsi"/>
         </w:rPr>
-        <w:commentReference w:id="99"/>
-      </w:r>
-      <w:commentRangeStart w:id="100"/>
+        <w:commentReference w:id="100"/>
+      </w:r>
+      <w:commentRangeStart w:id="101"/>
       <w:r>
         <w:t>hour</w:t>
       </w:r>
-      <w:commentRangeEnd w:id="100"/>
+      <w:commentRangeEnd w:id="101"/>
       <w:r>
         <w:rPr>
           <w:rStyle w:val="CommentReference"/>
           <w:rFonts w:asciiTheme="minorHAnsi" w:hAnsiTheme="minorHAnsi"/>
         </w:rPr>
-        <w:commentReference w:id="100"/>
+        <w:commentReference w:id="101"/>
       </w:r>
       <w:r>
         <w:t>.</w:t>
@@ -1821,20 +1834,20 @@
       <w:pPr>
         <w:pStyle w:val="Heading1"/>
       </w:pPr>
-      <w:bookmarkStart w:id="101" w:name="methods"/>
+      <w:bookmarkStart w:id="102" w:name="methods"/>
       <w:r>
         <w:t>Methods</w:t>
       </w:r>
-      <w:bookmarkEnd w:id="101"/>
+      <w:bookmarkEnd w:id="102"/>
     </w:p>
     <w:p>
       <w:pPr>
         <w:pStyle w:val="FirstParagraph"/>
         <w:rPr>
-          <w:del w:id="102" w:author="Jörg Gross" w:date="2020-04-05T13:40:00Z"/>
-        </w:rPr>
-      </w:pPr>
-      <w:del w:id="103" w:author="Jörg Gross" w:date="2020-04-05T13:40:00Z">
+          <w:del w:id="103" w:author="Jörg Gross" w:date="2020-04-05T13:40:00Z"/>
+        </w:rPr>
+      </w:pPr>
+      <w:del w:id="104" w:author="Jörg Gross" w:date="2020-04-05T13:40:00Z">
         <w:r>
           <w:delText>We report how we determined our sample size, all data exclusions, all manipulations, and all measures in the study (Simmons, Nelson, &amp; Simonsohn, 2012).</w:delText>
         </w:r>
@@ -1844,11 +1857,11 @@
       <w:pPr>
         <w:pStyle w:val="Heading2"/>
       </w:pPr>
-      <w:bookmarkStart w:id="104" w:name="participants-and-ethics"/>
+      <w:bookmarkStart w:id="105" w:name="participants-and-ethics"/>
       <w:r>
         <w:t>Participants and Ethics</w:t>
       </w:r>
-      <w:bookmarkEnd w:id="104"/>
+      <w:bookmarkEnd w:id="105"/>
     </w:p>
     <w:p>
       <w:pPr>
@@ -1857,12 +1870,12 @@
       <w:r>
         <w:t xml:space="preserve">Participants were recruited from the subject pool of the Faculty of Social and Behavioral Sciences at Leiden University. Each of the 212 participants consented digitally to take part in one experimental session lasting approximately one hour and were debriefed </w:t>
       </w:r>
-      <w:del w:id="105" w:author="Jörg Gross" w:date="2020-04-05T13:41:00Z">
+      <w:del w:id="106" w:author="Jörg Gross" w:date="2020-04-05T13:41:00Z">
         <w:r>
           <w:delText>digitally</w:delText>
         </w:r>
       </w:del>
-      <w:ins w:id="106" w:author="Jörg Gross" w:date="2020-04-05T13:41:00Z">
+      <w:ins w:id="107" w:author="Jörg Gross" w:date="2020-04-05T13:41:00Z">
         <w:r>
           <w:t>after the experiment</w:t>
         </w:r>
@@ -1870,22 +1883,22 @@
       <w:r>
         <w:t>.</w:t>
       </w:r>
-      <w:ins w:id="107" w:author="Jörg Gross" w:date="2020-04-05T13:41:00Z">
+      <w:ins w:id="108" w:author="Jörg Gross" w:date="2020-04-05T13:41:00Z">
         <w:r>
           <w:t xml:space="preserve"> </w:t>
         </w:r>
       </w:ins>
-      <w:del w:id="108" w:author="Jörg Gross" w:date="2020-04-05T13:41:00Z">
+      <w:del w:id="109" w:author="Jörg Gross" w:date="2020-04-05T13:41:00Z">
         <w:r>
           <w:delText xml:space="preserve"> Zero participants withdrew their participation, 16 were excluded </w:delText>
         </w:r>
       </w:del>
-      <w:ins w:id="109" w:author="Jörg Gross" w:date="2020-04-05T13:41:00Z">
+      <w:ins w:id="110" w:author="Jörg Gross" w:date="2020-04-05T13:41:00Z">
         <w:r>
           <w:t>D</w:t>
         </w:r>
       </w:ins>
-      <w:del w:id="110" w:author="Jörg Gross" w:date="2020-04-05T13:41:00Z">
+      <w:del w:id="111" w:author="Jörg Gross" w:date="2020-04-05T13:41:00Z">
         <w:r>
           <w:delText>d</w:delText>
         </w:r>
@@ -1893,12 +1906,12 @@
       <w:r>
         <w:t>ue to incomplete data resulting from server overload</w:t>
       </w:r>
-      <w:ins w:id="111" w:author="Jörg Gross" w:date="2020-04-05T13:42:00Z">
+      <w:ins w:id="112" w:author="Jörg Gross" w:date="2020-04-05T13:42:00Z">
         <w:r>
           <w:t xml:space="preserve"> we had to exclude … .</w:t>
         </w:r>
       </w:ins>
-      <w:del w:id="112" w:author="Jörg Gross" w:date="2020-04-05T13:42:00Z">
+      <w:del w:id="113" w:author="Jörg Gross" w:date="2020-04-05T13:42:00Z">
         <w:r>
           <w:delText>,</w:delText>
         </w:r>
@@ -1906,12 +1919,12 @@
       <w:r>
         <w:t xml:space="preserve"> </w:t>
       </w:r>
-      <w:ins w:id="113" w:author="Jörg Gross" w:date="2020-04-05T13:42:00Z">
+      <w:ins w:id="114" w:author="Jörg Gross" w:date="2020-04-05T13:42:00Z">
         <w:r>
           <w:t>T</w:t>
         </w:r>
       </w:ins>
-      <w:del w:id="114" w:author="Jörg Gross" w:date="2020-04-05T13:42:00Z">
+      <w:del w:id="115" w:author="Jörg Gross" w:date="2020-04-05T13:42:00Z">
         <w:r>
           <w:delText>t</w:delText>
         </w:r>
@@ -1919,37 +1932,37 @@
       <w:r>
         <w:t xml:space="preserve">herefore, the data of 196 participants were used in our analyses. Participants (mean age = 23.06 +/− 4.25, 155 female) were paid €8.69, on average, </w:t>
       </w:r>
-      <w:commentRangeStart w:id="115"/>
+      <w:commentRangeStart w:id="116"/>
       <w:r>
         <w:t>and reported on incentives such as money (59.69%), credits (25.51%), and science (14.80%).</w:t>
       </w:r>
-      <w:commentRangeEnd w:id="115"/>
+      <w:commentRangeEnd w:id="116"/>
       <w:r>
         <w:rPr>
           <w:rStyle w:val="CommentReference"/>
           <w:rFonts w:asciiTheme="minorHAnsi" w:hAnsiTheme="minorHAnsi"/>
         </w:rPr>
-        <w:commentReference w:id="115"/>
+        <w:commentReference w:id="116"/>
       </w:r>
       <w:r>
         <w:t xml:space="preserve"> The experimental tasks were programmed using oTree (Chen, Schonger, &amp; Wickens, 2016)</w:t>
       </w:r>
-      <w:ins w:id="116" w:author="Jörg Gross" w:date="2020-04-05T13:42:00Z">
+      <w:ins w:id="117" w:author="Jörg Gross" w:date="2020-04-05T13:42:00Z">
         <w:r>
           <w:t xml:space="preserve">. </w:t>
         </w:r>
       </w:ins>
-      <w:del w:id="117" w:author="Jörg Gross" w:date="2020-04-05T13:42:00Z">
+      <w:del w:id="118" w:author="Jörg Gross" w:date="2020-04-05T13:42:00Z">
         <w:r>
           <w:delText xml:space="preserve"> and </w:delText>
         </w:r>
       </w:del>
-      <w:ins w:id="118" w:author="Jörg Gross" w:date="2020-04-05T13:42:00Z">
+      <w:ins w:id="119" w:author="Jörg Gross" w:date="2020-04-05T13:42:00Z">
         <w:r>
           <w:t>S</w:t>
         </w:r>
       </w:ins>
-      <w:del w:id="119" w:author="Jörg Gross" w:date="2020-04-05T13:42:00Z">
+      <w:del w:id="120" w:author="Jörg Gross" w:date="2020-04-05T13:42:00Z">
         <w:r>
           <w:delText>s</w:delText>
         </w:r>
@@ -1973,39 +1986,39 @@
       <w:pPr>
         <w:pStyle w:val="Heading2"/>
       </w:pPr>
-      <w:bookmarkStart w:id="120" w:name="experimental-design"/>
+      <w:bookmarkStart w:id="121" w:name="experimental-design"/>
       <w:r>
         <w:lastRenderedPageBreak/>
         <w:t>Experimental Design</w:t>
       </w:r>
-      <w:bookmarkEnd w:id="120"/>
+      <w:bookmarkEnd w:id="121"/>
     </w:p>
     <w:p>
       <w:pPr>
         <w:pStyle w:val="FirstParagraph"/>
       </w:pPr>
-      <w:commentRangeStart w:id="121"/>
+      <w:commentRangeStart w:id="122"/>
       <w:r>
         <w:t>We conducted an interactive group experiment involving a series of game-theoretic tasks. Figure 1 summarizes both the timeline and the experimental tasks. We used one between-subjects factor (role: selector vs decider) and one within-subjects factor (environment: trust vs dishonesty). In all experimental sessions, four participants were randomly grouped depending on their availability. Over a total of 30 rounds, participants went through a sequence of three stages per round: a rule-following task (stage one), a partner selection task (stage two), and two environments - a dictator game (DG) and a dyadic die-rolling task (DDT). All participants assigned to the decider role had the chance to be exposed to both environments if they were chosen. After the experimental blocks, all participants did the DDT by themselves and filled in the social value orientation (SVO) scale, their demographics, and answered control questions.</w:t>
       </w:r>
-      <w:commentRangeEnd w:id="121"/>
+      <w:commentRangeEnd w:id="122"/>
       <w:r>
         <w:rPr>
           <w:rStyle w:val="CommentReference"/>
           <w:rFonts w:asciiTheme="minorHAnsi" w:hAnsiTheme="minorHAnsi"/>
         </w:rPr>
-        <w:commentReference w:id="121"/>
+        <w:commentReference w:id="122"/>
       </w:r>
     </w:p>
     <w:p>
       <w:pPr>
         <w:pStyle w:val="Heading2"/>
       </w:pPr>
-      <w:bookmarkStart w:id="122" w:name="experimental-setup-and-procedure"/>
+      <w:bookmarkStart w:id="123" w:name="experimental-setup-and-procedure"/>
       <w:r>
         <w:t>Experimental Setup and Procedure</w:t>
       </w:r>
-      <w:bookmarkEnd w:id="122"/>
+      <w:bookmarkEnd w:id="123"/>
     </w:p>
     <w:p>
       <w:pPr>
@@ -2014,12 +2027,12 @@
       <w:r>
         <w:t>The currency in the experiment was point</w:t>
       </w:r>
-      <w:ins w:id="123" w:author="Jörg Gross" w:date="2020-04-05T13:46:00Z">
+      <w:ins w:id="124" w:author="Jörg Gross" w:date="2020-04-05T13:46:00Z">
         <w:r>
           <w:t xml:space="preserve">s. </w:t>
         </w:r>
       </w:ins>
-      <w:del w:id="124" w:author="Jörg Gross" w:date="2020-04-05T13:46:00Z">
+      <w:del w:id="125" w:author="Jörg Gross" w:date="2020-04-05T13:46:00Z">
         <w:r>
           <w:delText xml:space="preserve">s in which </w:delText>
         </w:r>
@@ -2027,17 +2040,17 @@
       <w:r>
         <w:t xml:space="preserve">100 points </w:t>
       </w:r>
-      <w:ins w:id="125" w:author="Jörg Gross" w:date="2020-04-05T13:46:00Z">
+      <w:ins w:id="126" w:author="Jörg Gross" w:date="2020-04-05T13:46:00Z">
         <w:r>
           <w:t>were w</w:t>
         </w:r>
       </w:ins>
-      <w:ins w:id="126" w:author="Jörg Gross" w:date="2020-04-05T13:47:00Z">
+      <w:ins w:id="127" w:author="Jörg Gross" w:date="2020-04-05T13:47:00Z">
         <w:r>
           <w:t>orth</w:t>
         </w:r>
       </w:ins>
-      <w:del w:id="127" w:author="Jörg Gross" w:date="2020-04-05T13:46:00Z">
+      <w:del w:id="128" w:author="Jörg Gross" w:date="2020-04-05T13:46:00Z">
         <w:r>
           <w:delText>=</w:delText>
         </w:r>
@@ -2068,11 +2081,11 @@
         <w:pStyle w:val="Heading3"/>
         <w:framePr w:wrap="around"/>
       </w:pPr>
-      <w:bookmarkStart w:id="128" w:name="stage-one-the-rule-following-task."/>
+      <w:bookmarkStart w:id="129" w:name="stage-one-the-rule-following-task."/>
       <w:r>
         <w:t>Stage one: The rule-following task.</w:t>
       </w:r>
-      <w:bookmarkEnd w:id="128"/>
+      <w:bookmarkEnd w:id="129"/>
     </w:p>
     <w:p>
       <w:pPr>
@@ -2089,17 +2102,17 @@
       <w:r>
         <w:t xml:space="preserve">The rule-following variable was operationalized as a score of the summed number of balls put in the blue bucket per round and could range from 0 to 15. Instructions read that each ball put in the blue bucket would earn </w:t>
       </w:r>
-      <w:commentRangeStart w:id="129"/>
+      <w:commentRangeStart w:id="130"/>
       <w:r>
         <w:t xml:space="preserve">them 5 points and that each ball put in the yellow bucket would earn them 15 points. </w:t>
       </w:r>
-      <w:commentRangeEnd w:id="129"/>
+      <w:commentRangeEnd w:id="130"/>
       <w:r>
         <w:rPr>
           <w:rStyle w:val="CommentReference"/>
           <w:rFonts w:asciiTheme="minorHAnsi" w:hAnsiTheme="minorHAnsi"/>
         </w:rPr>
-        <w:commentReference w:id="129"/>
+        <w:commentReference w:id="130"/>
       </w:r>
       <w:r>
         <w:t xml:space="preserve">So, choosing to put all balls in the blue bucket earned participants only a third (75 points) of what they could have earned if they put all balls in the yellow bucket (225 </w:t>
@@ -2108,7 +2121,7 @@
         <w:lastRenderedPageBreak/>
         <w:t xml:space="preserve">points). </w:t>
       </w:r>
-      <w:del w:id="130" w:author="Jörg Gross" w:date="2020-04-05T13:51:00Z">
+      <w:del w:id="131" w:author="Jörg Gross" w:date="2020-04-05T13:51:00Z">
         <w:r>
           <w:delText xml:space="preserve">To avoid demand characteristics, we refrained from informing participants about this calculation. </w:delText>
         </w:r>
@@ -2116,17 +2129,17 @@
       <w:r>
         <w:t xml:space="preserve">A counter below the buckets’ buttons showed the amount of money they accumulated (Kimbrough &amp; Vostroknutov, 2016). Also, participants received feedback about the scores of the other group members </w:t>
       </w:r>
-      <w:commentRangeStart w:id="131"/>
+      <w:commentRangeStart w:id="132"/>
       <w:r>
         <w:t>but to avoid reputation concerns</w:t>
       </w:r>
-      <w:commentRangeEnd w:id="131"/>
+      <w:commentRangeEnd w:id="132"/>
       <w:r>
         <w:rPr>
           <w:rStyle w:val="CommentReference"/>
           <w:rFonts w:asciiTheme="minorHAnsi" w:hAnsiTheme="minorHAnsi"/>
         </w:rPr>
-        <w:commentReference w:id="131"/>
+        <w:commentReference w:id="132"/>
       </w:r>
       <w:r>
         <w:t>, in all stages, feedback displays were sorted by the highest rule-following imaging score (i.e. the summed number of balls put in the blue bucket; Wedekind &amp; Milinski (2000)) in descending order and the rule-following scores were reset to 0 (Milinski et al., 2002).</w:t>
@@ -2137,74 +2150,74 @@
         <w:pStyle w:val="Heading3"/>
         <w:framePr w:wrap="around"/>
       </w:pPr>
-      <w:bookmarkStart w:id="132" w:name="stage-two-selecting-partners."/>
+      <w:bookmarkStart w:id="133" w:name="stage-two-selecting-partners."/>
       <w:r>
         <w:t>Stage two: Selecting partners.</w:t>
       </w:r>
-      <w:bookmarkEnd w:id="132"/>
+      <w:bookmarkEnd w:id="133"/>
     </w:p>
     <w:p>
       <w:pPr>
         <w:pStyle w:val="FirstParagraph"/>
       </w:pPr>
-      <w:commentRangeStart w:id="133"/>
+      <w:commentRangeStart w:id="134"/>
       <w:r>
         <w:t xml:space="preserve">Participants were randomly assigned to one of two roles: selector or decider. </w:t>
       </w:r>
-      <w:commentRangeEnd w:id="133"/>
+      <w:commentRangeEnd w:id="134"/>
       <w:r>
         <w:rPr>
           <w:rStyle w:val="CommentReference"/>
           <w:rFonts w:asciiTheme="minorHAnsi" w:hAnsiTheme="minorHAnsi"/>
         </w:rPr>
-        <w:commentReference w:id="133"/>
+        <w:commentReference w:id="134"/>
       </w:r>
       <w:r>
         <w:t xml:space="preserve">One of the four group members was assigned to the selector role, the other three to the decider role. </w:t>
       </w:r>
-      <w:commentRangeStart w:id="134"/>
+      <w:commentRangeStart w:id="135"/>
       <w:r>
         <w:t>Selectors skipped the rule-following task</w:t>
       </w:r>
-      <w:commentRangeEnd w:id="134"/>
+      <w:commentRangeEnd w:id="135"/>
       <w:r>
         <w:rPr>
           <w:rStyle w:val="CommentReference"/>
           <w:rFonts w:asciiTheme="minorHAnsi" w:hAnsiTheme="minorHAnsi"/>
         </w:rPr>
-        <w:commentReference w:id="134"/>
+        <w:commentReference w:id="135"/>
       </w:r>
       <w:r>
         <w:t xml:space="preserve">. </w:t>
       </w:r>
-      <w:commentRangeStart w:id="135"/>
+      <w:commentRangeStart w:id="136"/>
       <w:proofErr w:type="gramStart"/>
       <w:r>
         <w:t>However</w:t>
       </w:r>
-      <w:commentRangeEnd w:id="135"/>
+      <w:commentRangeEnd w:id="136"/>
       <w:proofErr w:type="gramEnd"/>
       <w:r>
         <w:rPr>
           <w:rStyle w:val="CommentReference"/>
           <w:rFonts w:asciiTheme="minorHAnsi" w:hAnsiTheme="minorHAnsi"/>
         </w:rPr>
-        <w:commentReference w:id="135"/>
+        <w:commentReference w:id="136"/>
       </w:r>
       <w:r>
         <w:t xml:space="preserve">, in the second stage, selectors had to select at least one of the deciders - but could also choose two or even all three deciders - for the third stage. Selected deciders, or partners, could then increase their total earnings and determine (in part) the selector’s earnings. Partner selection was operationally defined as the binary choice (i.e., selected vs not selected) for each participant per round. </w:t>
       </w:r>
-      <w:commentRangeStart w:id="136"/>
+      <w:commentRangeStart w:id="137"/>
       <w:r>
         <w:t xml:space="preserve">To avoid punishment effects, we excluded the possibility to select zero deciders </w:t>
       </w:r>
-      <w:commentRangeEnd w:id="136"/>
+      <w:commentRangeEnd w:id="137"/>
       <w:r>
         <w:rPr>
           <w:rStyle w:val="CommentReference"/>
           <w:rFonts w:asciiTheme="minorHAnsi" w:hAnsiTheme="minorHAnsi"/>
         </w:rPr>
-        <w:commentReference w:id="136"/>
+        <w:commentReference w:id="137"/>
       </w:r>
       <w:r>
         <w:t xml:space="preserve">(Fehr &amp; </w:t>
@@ -2235,27 +2248,27 @@
         <w:pStyle w:val="Heading3"/>
         <w:framePr w:wrap="around"/>
       </w:pPr>
-      <w:bookmarkStart w:id="137" w:name="stage-three-two-environments."/>
+      <w:bookmarkStart w:id="138" w:name="stage-three-two-environments."/>
       <w:r>
         <w:t>Stage three: Two environments.</w:t>
       </w:r>
-      <w:bookmarkEnd w:id="137"/>
+      <w:bookmarkEnd w:id="138"/>
     </w:p>
     <w:p>
       <w:pPr>
         <w:pStyle w:val="FirstParagraph"/>
       </w:pPr>
-      <w:commentRangeStart w:id="138"/>
+      <w:commentRangeStart w:id="139"/>
       <w:r>
         <w:t>There were two environments in the third stage: a dictator game (DG) and a dyadic die-rolling task (DDT).</w:t>
       </w:r>
-      <w:commentRangeEnd w:id="138"/>
+      <w:commentRangeEnd w:id="139"/>
       <w:r>
         <w:rPr>
           <w:rStyle w:val="CommentReference"/>
           <w:rFonts w:asciiTheme="minorHAnsi" w:hAnsiTheme="minorHAnsi"/>
         </w:rPr>
-        <w:commentReference w:id="138"/>
+        <w:commentReference w:id="139"/>
       </w:r>
       <w:r>
         <w:t xml:space="preserve"> Each environment was repeated for 15 rounds and which one was shown first depended on the condition of the group was assigned to and, therefore, the order of the environments was experimentally counterbalanced.</w:t>
@@ -2268,32 +2281,32 @@
       <w:r>
         <w:t xml:space="preserve">In one environment, participants played a modified DG in which selectors </w:t>
       </w:r>
-      <w:commentRangeStart w:id="139"/>
+      <w:commentRangeStart w:id="140"/>
       <w:r>
         <w:t>could not punish partners by rejecting a bad offer and</w:t>
       </w:r>
-      <w:commentRangeEnd w:id="139"/>
+      <w:commentRangeEnd w:id="140"/>
       <w:r>
         <w:rPr>
           <w:rStyle w:val="CommentReference"/>
           <w:rFonts w:asciiTheme="minorHAnsi" w:hAnsiTheme="minorHAnsi"/>
         </w:rPr>
-        <w:commentReference w:id="139"/>
+        <w:commentReference w:id="140"/>
       </w:r>
       <w:r>
         <w:t xml:space="preserve">, therefore, </w:t>
       </w:r>
-      <w:commentRangeStart w:id="140"/>
+      <w:commentRangeStart w:id="141"/>
       <w:r>
         <w:t>punishment could not act as a confound</w:t>
       </w:r>
-      <w:commentRangeEnd w:id="140"/>
+      <w:commentRangeEnd w:id="141"/>
       <w:r>
         <w:rPr>
           <w:rStyle w:val="CommentReference"/>
           <w:rFonts w:asciiTheme="minorHAnsi" w:hAnsiTheme="minorHAnsi"/>
         </w:rPr>
-        <w:commentReference w:id="140"/>
+        <w:commentReference w:id="141"/>
       </w:r>
       <w:r>
         <w:t xml:space="preserve">. In the DG, the variable of interest was fairness and it was conceptualized as the number of points that partners gave to selectors. Partners were endowed with </w:t>
@@ -2311,7 +2324,7 @@
       </w:r>
       <m:oMath>
         <m:r>
-          <w:ins w:id="141" w:author="Jörg Gross" w:date="2020-04-05T13:57:00Z">
+          <w:ins w:id="142" w:author="Jörg Gross" w:date="2020-04-05T13:57:00Z">
             <w:rPr>
               <w:rFonts w:ascii="Cambria Math" w:hAnsi="Cambria Math"/>
             </w:rPr>
@@ -2319,7 +2332,7 @@
           </w:ins>
         </m:r>
       </m:oMath>
-      <w:del w:id="142" w:author="Jörg Gross" w:date="2020-04-05T13:57:00Z">
+      <w:del w:id="143" w:author="Jörg Gross" w:date="2020-04-05T13:57:00Z">
         <w:r>
           <w:delText>x</w:delText>
         </w:r>
@@ -2349,17 +2362,14 @@
       <w:r>
         <w:t xml:space="preserve"> could </w:t>
       </w:r>
-      <w:del w:id="143" w:author="Jörg Gross" w:date="2020-04-05T13:58:00Z">
+      <w:del w:id="144" w:author="Jörg Gross" w:date="2020-04-05T13:58:00Z">
         <w:r>
           <w:delText xml:space="preserve">assume </w:delText>
         </w:r>
       </w:del>
-      <w:ins w:id="144" w:author="Jörg Gross" w:date="2020-04-05T13:58:00Z">
+      <w:ins w:id="145" w:author="Jörg Gross" w:date="2020-04-05T13:58:00Z">
         <w:r>
-          <w:t>take</w:t>
-        </w:r>
-        <w:r>
-          <w:t xml:space="preserve"> </w:t>
+          <w:t xml:space="preserve">take </w:t>
         </w:r>
       </w:ins>
       <w:r>
@@ -2420,17 +2430,17 @@
       <w:r>
         <w:t xml:space="preserve"> resulted in a selfish outcome. Selectors received feedback about all partners’ allocations along with their rule-following scores from the first stage. Then, the next round started. In this stage, a decider’s </w:t>
       </w:r>
-      <w:commentRangeStart w:id="145"/>
+      <w:commentRangeStart w:id="146"/>
       <w:r>
         <w:t xml:space="preserve">utility function </w:t>
       </w:r>
-      <w:commentRangeEnd w:id="145"/>
+      <w:commentRangeEnd w:id="146"/>
       <w:r>
         <w:rPr>
           <w:rStyle w:val="CommentReference"/>
           <w:rFonts w:asciiTheme="minorHAnsi" w:hAnsiTheme="minorHAnsi"/>
         </w:rPr>
-        <w:commentReference w:id="145"/>
+        <w:commentReference w:id="146"/>
       </w:r>
       <w:r>
         <w:t xml:space="preserve">was the sum of points kept to themselves, where </w:t>
@@ -2444,17 +2454,17 @@
       <w:r>
         <w:t xml:space="preserve"> = payoff from last </w:t>
       </w:r>
-      <w:commentRangeStart w:id="146"/>
+      <w:commentRangeStart w:id="147"/>
       <w:r>
         <w:t xml:space="preserve">reported die-roll, </w:t>
       </w:r>
-      <w:commentRangeEnd w:id="146"/>
+      <w:commentRangeEnd w:id="147"/>
       <w:r>
         <w:rPr>
           <w:rStyle w:val="CommentReference"/>
           <w:rFonts w:asciiTheme="minorHAnsi" w:hAnsiTheme="minorHAnsi"/>
         </w:rPr>
-        <w:commentReference w:id="146"/>
+        <w:commentReference w:id="147"/>
       </w:r>
       <w:r>
         <w:t xml:space="preserve">and a selector’s utility function was the sum of all partners’ points given to the selector, where </w:t>
@@ -2495,146 +2505,172 @@
       <w:r>
         <w:t>. The mathematical utility functions are therefore as follows:</w:t>
       </w:r>
+      <w:ins w:id="148" w:author="Sebastian Simon" w:date="2020-06-10T14:20:00Z">
+        <w:r>
+          <w:t xml:space="preserve"> </w:t>
+        </w:r>
+      </w:ins>
     </w:p>
     <w:p>
       <w:pPr>
         <w:pStyle w:val="BodyText"/>
       </w:pPr>
-      <m:oMathPara>
-        <m:oMathParaPr>
-          <m:jc m:val="center"/>
-        </m:oMathParaPr>
-        <m:oMath>
-          <m:sSub>
-            <m:sSubPr>
-              <m:ctrlPr>
-                <w:rPr>
-                  <w:rFonts w:ascii="Cambria Math" w:hAnsi="Cambria Math"/>
-                </w:rPr>
-              </m:ctrlPr>
-            </m:sSubPr>
-            <m:e>
-              <m:r>
-                <w:rPr>
-                  <w:rFonts w:ascii="Cambria Math" w:hAnsi="Cambria Math"/>
-                </w:rPr>
-                <m:t>U</m:t>
-              </m:r>
-            </m:e>
-            <m:sub>
-              <m:r>
-                <w:rPr>
-                  <w:rFonts w:ascii="Cambria Math" w:hAnsi="Cambria Math"/>
-                </w:rPr>
-                <m:t>p</m:t>
-              </m:r>
-            </m:sub>
-          </m:sSub>
-          <m:r>
-            <w:rPr>
-              <w:rFonts w:ascii="Cambria Math" w:hAnsi="Cambria Math"/>
-            </w:rPr>
-            <m:t>(x)=d+</m:t>
-          </m:r>
-          <m:nary>
-            <m:naryPr>
-              <m:chr m:val="∑"/>
-              <m:limLoc m:val="undOvr"/>
-              <m:ctrlPr>
-                <w:rPr>
-                  <w:rFonts w:ascii="Cambria Math" w:hAnsi="Cambria Math"/>
-                </w:rPr>
-              </m:ctrlPr>
-            </m:naryPr>
-            <m:sub>
-              <m:r>
-                <w:rPr>
-                  <w:rFonts w:ascii="Cambria Math" w:hAnsi="Cambria Math"/>
-                </w:rPr>
-                <m:t>i=1</m:t>
-              </m:r>
-            </m:sub>
-            <m:sup>
-              <m:r>
-                <w:rPr>
-                  <w:rFonts w:ascii="Cambria Math" w:hAnsi="Cambria Math"/>
-                </w:rPr>
-                <m:t>30</m:t>
-              </m:r>
-            </m:sup>
-            <m:e>
-              <m:r>
-                <w:rPr>
-                  <w:rFonts w:ascii="Cambria Math" w:hAnsi="Cambria Math"/>
-                </w:rPr>
-                <m:t>(</m:t>
-              </m:r>
-            </m:e>
-          </m:nary>
-          <m:sSub>
-            <m:sSubPr>
-              <m:ctrlPr>
-                <w:rPr>
-                  <w:rFonts w:ascii="Cambria Math" w:hAnsi="Cambria Math"/>
-                </w:rPr>
-              </m:ctrlPr>
-            </m:sSubPr>
-            <m:e>
-              <m:r>
-                <w:rPr>
-                  <w:rFonts w:ascii="Cambria Math" w:hAnsi="Cambria Math"/>
-                </w:rPr>
-                <m:t>500</m:t>
-              </m:r>
-            </m:e>
-            <m:sub>
-              <m:r>
+      <m:oMath>
+        <m:sSub>
+          <m:sSubPr>
+            <m:ctrlPr>
+              <w:rPr>
+                <w:rFonts w:ascii="Cambria Math" w:hAnsi="Cambria Math"/>
+              </w:rPr>
+            </m:ctrlPr>
+          </m:sSubPr>
+          <m:e>
+            <m:r>
+              <w:rPr>
+                <w:rFonts w:ascii="Cambria Math" w:hAnsi="Cambria Math"/>
+              </w:rPr>
+              <m:t>U</m:t>
+            </m:r>
+          </m:e>
+          <m:sub>
+            <m:r>
+              <w:rPr>
+                <w:rFonts w:ascii="Cambria Math" w:hAnsi="Cambria Math"/>
+              </w:rPr>
+              <m:t>p</m:t>
+            </m:r>
+          </m:sub>
+        </m:sSub>
+        <m:r>
+          <w:rPr>
+            <w:rFonts w:ascii="Cambria Math" w:hAnsi="Cambria Math"/>
+          </w:rPr>
+          <m:t>(x)=d+</m:t>
+        </m:r>
+        <m:nary>
+          <m:naryPr>
+            <m:chr m:val="∑"/>
+            <m:limLoc m:val="undOvr"/>
+            <m:ctrlPr>
+              <w:rPr>
+                <w:rFonts w:ascii="Cambria Math" w:hAnsi="Cambria Math"/>
+              </w:rPr>
+            </m:ctrlPr>
+          </m:naryPr>
+          <m:sub>
+            <m:r>
+              <w:rPr>
+                <w:rFonts w:ascii="Cambria Math" w:hAnsi="Cambria Math"/>
+              </w:rPr>
+              <m:t>i=1</m:t>
+            </m:r>
+          </m:sub>
+          <m:sup>
+            <m:r>
+              <w:rPr>
+                <w:rFonts w:ascii="Cambria Math" w:hAnsi="Cambria Math"/>
+              </w:rPr>
+              <m:t>30</m:t>
+            </m:r>
+          </m:sup>
+          <m:e>
+            <m:r>
+              <w:rPr>
+                <w:rFonts w:ascii="Cambria Math" w:hAnsi="Cambria Math"/>
+              </w:rPr>
+              <m:t>(</m:t>
+            </m:r>
+          </m:e>
+        </m:nary>
+        <m:sSub>
+          <m:sSubPr>
+            <m:ctrlPr>
+              <w:rPr>
+                <w:rFonts w:ascii="Cambria Math" w:hAnsi="Cambria Math"/>
+              </w:rPr>
+            </m:ctrlPr>
+          </m:sSubPr>
+          <m:e>
+            <m:r>
+              <w:rPr>
+                <w:rFonts w:ascii="Cambria Math" w:hAnsi="Cambria Math"/>
+              </w:rPr>
+              <m:t>500</m:t>
+            </m:r>
+          </m:e>
+          <m:sub>
+            <m:r>
+              <w:del w:id="149" w:author="Sebastian Simon" w:date="2020-06-10T14:17:00Z">
                 <w:rPr>
                   <w:rFonts w:ascii="Cambria Math" w:hAnsi="Cambria Math"/>
                 </w:rPr>
                 <m:t>i</m:t>
-              </m:r>
-            </m:sub>
-          </m:sSub>
-          <m:r>
-            <w:rPr>
-              <w:rFonts w:ascii="Cambria Math" w:hAnsi="Cambria Math"/>
-            </w:rPr>
-            <m:t>-</m:t>
-          </m:r>
-          <m:sSub>
-            <m:sSubPr>
-              <m:ctrlPr>
-                <w:rPr>
-                  <w:rFonts w:ascii="Cambria Math" w:hAnsi="Cambria Math"/>
-                </w:rPr>
-              </m:ctrlPr>
-            </m:sSubPr>
-            <m:e>
-              <m:r>
-                <w:rPr>
-                  <w:rFonts w:ascii="Cambria Math" w:hAnsi="Cambria Math"/>
-                </w:rPr>
-                <m:t>x</m:t>
-              </m:r>
-            </m:e>
-            <m:sub>
-              <m:r>
-                <w:rPr>
-                  <w:rFonts w:ascii="Cambria Math" w:hAnsi="Cambria Math"/>
-                </w:rPr>
-                <m:t>i</m:t>
-              </m:r>
-            </m:sub>
-          </m:sSub>
-          <m:r>
-            <w:rPr>
-              <w:rFonts w:ascii="Cambria Math" w:hAnsi="Cambria Math"/>
-            </w:rPr>
-            <m:t>)</m:t>
-          </m:r>
-        </m:oMath>
-      </m:oMathPara>
+              </w:del>
+            </m:r>
+          </m:sub>
+        </m:sSub>
+        <m:r>
+          <w:rPr>
+            <w:rFonts w:ascii="Cambria Math" w:hAnsi="Cambria Math"/>
+          </w:rPr>
+          <m:t>-</m:t>
+        </m:r>
+        <m:sSub>
+          <m:sSubPr>
+            <m:ctrlPr>
+              <w:rPr>
+                <w:rFonts w:ascii="Cambria Math" w:hAnsi="Cambria Math"/>
+              </w:rPr>
+            </m:ctrlPr>
+          </m:sSubPr>
+          <m:e>
+            <m:r>
+              <w:rPr>
+                <w:rFonts w:ascii="Cambria Math" w:hAnsi="Cambria Math"/>
+              </w:rPr>
+              <m:t>x</m:t>
+            </m:r>
+          </m:e>
+          <m:sub>
+            <m:r>
+              <w:rPr>
+                <w:rFonts w:ascii="Cambria Math" w:hAnsi="Cambria Math"/>
+              </w:rPr>
+              <m:t>i</m:t>
+            </m:r>
+          </m:sub>
+        </m:sSub>
+        <m:r>
+          <w:rPr>
+            <w:rFonts w:ascii="Cambria Math" w:hAnsi="Cambria Math"/>
+          </w:rPr>
+          <m:t>)</m:t>
+        </m:r>
+      </m:oMath>
+      <w:ins w:id="150" w:author="Sebastian Simon" w:date="2020-06-10T14:19:00Z">
+        <w:r>
+          <w:rPr>
+            <w:rFonts w:eastAsiaTheme="minorEastAsia"/>
+          </w:rPr>
+          <w:t xml:space="preserve"> if selected</w:t>
+        </w:r>
+      </w:ins>
+      <w:ins w:id="151" w:author="Sebastian Simon" w:date="2020-06-10T14:20:00Z">
+        <w:r>
+          <w:rPr>
+            <w:rFonts w:eastAsiaTheme="minorEastAsia"/>
+          </w:rPr>
+          <w:t>, if not</w:t>
+        </w:r>
+      </w:ins>
+      <w:ins w:id="152" w:author="Sebastian Simon" w:date="2020-06-10T14:22:00Z">
+        <w:r>
+          <w:rPr>
+            <w:rFonts w:eastAsiaTheme="minorEastAsia"/>
+          </w:rPr>
+          <w:t xml:space="preserve"> (starting endowment, cost)</w:t>
+        </w:r>
+      </w:ins>
     </w:p>
     <w:p>
       <w:pPr>
@@ -2723,10 +2759,20 @@
                 </m:sub>
                 <m:sup>
                   <m:r>
-                    <w:rPr>
-                      <w:rFonts w:ascii="Cambria Math" w:hAnsi="Cambria Math"/>
-                    </w:rPr>
-                    <m:t>p</m:t>
+                    <w:ins w:id="153" w:author="Sebastian Simon" w:date="2020-06-10T14:20:00Z">
+                      <w:rPr>
+                        <w:rFonts w:ascii="Cambria Math" w:hAnsi="Cambria Math"/>
+                      </w:rPr>
+                      <m:t>3</m:t>
+                    </w:ins>
+                  </m:r>
+                  <m:r>
+                    <w:del w:id="154" w:author="Sebastian Simon" w:date="2020-06-10T14:20:00Z">
+                      <w:rPr>
+                        <w:rFonts w:ascii="Cambria Math" w:hAnsi="Cambria Math"/>
+                      </w:rPr>
+                      <m:t>p</m:t>
+                    </w:del>
                   </m:r>
                 </m:sup>
                 <m:e>
@@ -2782,17 +2828,17 @@
         <w:lastRenderedPageBreak/>
         <w:t xml:space="preserve">In the other environment, partners played a modified version of the commonly used </w:t>
       </w:r>
-      <w:commentRangeStart w:id="147"/>
+      <w:commentRangeStart w:id="155"/>
       <w:r>
         <w:t xml:space="preserve">dyadic die-rolling task </w:t>
       </w:r>
-      <w:commentRangeEnd w:id="147"/>
+      <w:commentRangeEnd w:id="155"/>
       <w:r>
         <w:rPr>
           <w:rStyle w:val="CommentReference"/>
           <w:rFonts w:asciiTheme="minorHAnsi" w:hAnsiTheme="minorHAnsi"/>
         </w:rPr>
-        <w:commentReference w:id="147"/>
+        <w:commentReference w:id="155"/>
       </w:r>
       <w:r>
         <w:t>(</w:t>
@@ -2813,17 +2859,17 @@
       <w:r>
         <w:t xml:space="preserve">, 2013; Weisel &amp; Shalvi, 2015; for a meta-analysis, see Abeler et al., 2019). </w:t>
       </w:r>
-      <w:commentRangeStart w:id="148"/>
+      <w:commentRangeStart w:id="156"/>
       <w:r>
         <w:t xml:space="preserve">Instead of two participants having to match their responses, only the partners had to report a die-roll. </w:t>
       </w:r>
-      <w:commentRangeEnd w:id="148"/>
+      <w:commentRangeEnd w:id="156"/>
       <w:r>
         <w:rPr>
           <w:rStyle w:val="CommentReference"/>
           <w:rFonts w:asciiTheme="minorHAnsi" w:hAnsiTheme="minorHAnsi"/>
         </w:rPr>
-        <w:commentReference w:id="148"/>
+        <w:commentReference w:id="156"/>
       </w:r>
       <w:r>
         <w:t xml:space="preserve">The reported number determined the earnings of both partners and selectors. The variable of interest was dishonesty in the DDT and participants had to be dishonest about their reported die-roll outcomes if they wanted to receive an amount of points for themselves that was relatively high compared to the DG. Both, partners and selectors earned the same amount of points for the reported die roll so that both earned </w:t>
@@ -2900,11 +2946,11 @@
         <w:pStyle w:val="Heading3"/>
         <w:framePr w:wrap="around"/>
       </w:pPr>
-      <w:bookmarkStart w:id="149" w:name="final-measures."/>
+      <w:bookmarkStart w:id="157" w:name="final-measures."/>
       <w:r>
         <w:t>Final measures.</w:t>
       </w:r>
-      <w:bookmarkEnd w:id="149"/>
+      <w:bookmarkEnd w:id="157"/>
     </w:p>
     <w:p>
       <w:pPr>
@@ -2921,32 +2967,32 @@
       <w:r>
         <w:t xml:space="preserve"> </w:t>
       </w:r>
-      <w:commentRangeStart w:id="150"/>
+      <w:commentRangeStart w:id="158"/>
       <w:r>
         <w:t>confounds</w:t>
       </w:r>
-      <w:commentRangeEnd w:id="150"/>
+      <w:commentRangeEnd w:id="158"/>
       <w:r>
         <w:rPr>
           <w:rStyle w:val="CommentReference"/>
           <w:rFonts w:asciiTheme="minorHAnsi" w:hAnsiTheme="minorHAnsi"/>
         </w:rPr>
-        <w:commentReference w:id="150"/>
+        <w:commentReference w:id="158"/>
       </w:r>
       <w:r>
         <w:t xml:space="preserve">. First, dishonesty could have had an influence on both the deciders’ as well as the selectors’ decisions and similar to the </w:t>
       </w:r>
-      <w:commentRangeStart w:id="151"/>
+      <w:commentRangeStart w:id="159"/>
       <w:r>
         <w:t xml:space="preserve">previous dyadic die-roll task, this time, participants did an individual die-roll. </w:t>
       </w:r>
-      <w:commentRangeEnd w:id="151"/>
+      <w:commentRangeEnd w:id="159"/>
       <w:r>
         <w:rPr>
           <w:rStyle w:val="CommentReference"/>
           <w:rFonts w:asciiTheme="minorHAnsi" w:hAnsiTheme="minorHAnsi"/>
         </w:rPr>
-        <w:commentReference w:id="151"/>
+        <w:commentReference w:id="159"/>
       </w:r>
       <w:r>
         <w:t xml:space="preserve">However, this time, participants determined their own outcome only, not that of another participant and, hence, the die-roll only increased participants’ own earnings, not the earnings of </w:t>
@@ -2955,17 +3001,17 @@
         <w:lastRenderedPageBreak/>
         <w:t xml:space="preserve">any other group member. Second, participants’ concerns for others could have affected their decisions and we, therefore, used a 6-item social value orientation (SVO) scale (Murphy, Ackermann, &amp; Handgraaf, 2011), the slider variant with continuous choices. Last, we asked control questions about participants’ motives to participate, previous experiences with similar experiments, knowledge of this experiment before its start, and whether they believed they interacted with real human individuals. All materials can be found in the Supplemental Material. At the end of the experiment, participants were debriefed and informed about their final earnings digitally. They waited for an experimenter to notify them of the end of the experiment (a means of keeping participants’ identity anonymous and reducing any adverse emotions arisen during the experiment), got paid, and were ultimately thanked for their </w:t>
       </w:r>
-      <w:commentRangeStart w:id="152"/>
+      <w:commentRangeStart w:id="160"/>
       <w:r>
         <w:t>participation</w:t>
       </w:r>
-      <w:commentRangeEnd w:id="152"/>
+      <w:commentRangeEnd w:id="160"/>
       <w:r>
         <w:rPr>
           <w:rStyle w:val="CommentReference"/>
           <w:rFonts w:asciiTheme="minorHAnsi" w:hAnsiTheme="minorHAnsi"/>
         </w:rPr>
-        <w:commentReference w:id="152"/>
+        <w:commentReference w:id="160"/>
       </w:r>
       <w:r>
         <w:t>.</w:t>
@@ -2975,21 +3021,21 @@
       <w:pPr>
         <w:pStyle w:val="Heading1"/>
       </w:pPr>
-      <w:bookmarkStart w:id="153" w:name="results"/>
+      <w:bookmarkStart w:id="161" w:name="results"/>
       <w:r>
         <w:t>Results</w:t>
       </w:r>
-      <w:bookmarkEnd w:id="153"/>
+      <w:bookmarkEnd w:id="161"/>
     </w:p>
     <w:p>
       <w:pPr>
         <w:pStyle w:val="FirstParagraph"/>
       </w:pPr>
-      <w:commentRangeStart w:id="154"/>
+      <w:commentRangeStart w:id="162"/>
       <w:r>
         <w:t xml:space="preserve">There were no missing observations in the data and boxplots revealed neither present outliers nor observations with high leverage. We used R (Version 3.6.1; R Core Team, 2018) and the </w:t>
       </w:r>
-      <w:commentRangeStart w:id="155"/>
+      <w:commentRangeStart w:id="163"/>
       <w:r>
         <w:t xml:space="preserve">R-packages </w:t>
       </w:r>
@@ -3101,13 +3147,13 @@
       <w:r>
         <w:t xml:space="preserve"> (Version 1.8.4; Dahl, Scott, Roosen, Magnusson, &amp; Swinton, 2018) </w:t>
       </w:r>
-      <w:commentRangeEnd w:id="155"/>
+      <w:commentRangeEnd w:id="163"/>
       <w:r>
         <w:rPr>
           <w:rStyle w:val="CommentReference"/>
           <w:rFonts w:asciiTheme="minorHAnsi" w:hAnsiTheme="minorHAnsi"/>
         </w:rPr>
-        <w:commentReference w:id="155"/>
+        <w:commentReference w:id="163"/>
       </w:r>
       <w:r>
         <w:t xml:space="preserve">for all our analyses. The data is nested in groups and therefore we use multilevel models with restricted maximum likelihood (REML) taking intraclass correlations into account (Gelman &amp; Hill, 2006). We only use random intercepts </w:t>
@@ -3116,28 +3162,28 @@
         <w:lastRenderedPageBreak/>
         <w:t>(Poisson) regression models for analyzing our data. All statistical models are specified in the Supplemental Material</w:t>
       </w:r>
-      <w:commentRangeEnd w:id="154"/>
+      <w:commentRangeEnd w:id="162"/>
       <w:r>
         <w:rPr>
           <w:rStyle w:val="CommentReference"/>
           <w:rFonts w:asciiTheme="minorHAnsi" w:hAnsiTheme="minorHAnsi"/>
         </w:rPr>
-        <w:commentReference w:id="154"/>
+        <w:commentReference w:id="162"/>
       </w:r>
       <w:r>
         <w:t xml:space="preserve">. </w:t>
       </w:r>
-      <w:del w:id="156" w:author="Jörg Gross" w:date="2020-04-05T14:09:00Z">
+      <w:del w:id="164" w:author="Jörg Gross" w:date="2020-04-05T14:09:00Z">
         <w:r>
           <w:delText xml:space="preserve">When proceeding to the analyses, </w:delText>
         </w:r>
       </w:del>
-      <w:ins w:id="157" w:author="Jörg Gross" w:date="2020-04-05T14:09:00Z">
+      <w:ins w:id="165" w:author="Jörg Gross" w:date="2020-04-05T14:09:00Z">
         <w:r>
           <w:t>F</w:t>
         </w:r>
       </w:ins>
-      <w:del w:id="158" w:author="Jörg Gross" w:date="2020-04-05T14:09:00Z">
+      <w:del w:id="166" w:author="Jörg Gross" w:date="2020-04-05T14:09:00Z">
         <w:r>
           <w:delText>f</w:delText>
         </w:r>
@@ -3145,12 +3191,12 @@
       <w:r>
         <w:t>irst, we</w:t>
       </w:r>
-      <w:ins w:id="159" w:author="Jörg Gross" w:date="2020-04-05T14:09:00Z">
+      <w:ins w:id="167" w:author="Jörg Gross" w:date="2020-04-05T14:09:00Z">
         <w:r>
           <w:t xml:space="preserve">  </w:t>
         </w:r>
       </w:ins>
-      <w:del w:id="160" w:author="Jörg Gross" w:date="2020-04-05T14:09:00Z">
+      <w:del w:id="168" w:author="Jörg Gross" w:date="2020-04-05T14:09:00Z">
         <w:r>
           <w:delText xml:space="preserve"> will </w:delText>
         </w:r>
@@ -3158,7 +3204,7 @@
       <w:r>
         <w:t xml:space="preserve">compare the </w:t>
       </w:r>
-      <w:del w:id="161" w:author="Jörg Gross" w:date="2020-04-05T14:09:00Z">
+      <w:del w:id="169" w:author="Jörg Gross" w:date="2020-04-05T14:09:00Z">
         <w:r>
           <w:delText xml:space="preserve">diverging </w:delText>
         </w:r>
@@ -3166,7 +3212,7 @@
       <w:r>
         <w:t>effects of the two environments (</w:t>
       </w:r>
-      <w:del w:id="162" w:author="Jörg Gross" w:date="2020-04-05T14:09:00Z">
+      <w:del w:id="170" w:author="Jörg Gross" w:date="2020-04-05T14:09:00Z">
         <w:r>
           <w:delText xml:space="preserve">H1; i.e., the </w:delText>
         </w:r>
@@ -3174,28 +3220,25 @@
       <w:r>
         <w:t xml:space="preserve">dictator game </w:t>
       </w:r>
-      <w:del w:id="163" w:author="Jörg Gross" w:date="2020-04-05T14:09:00Z">
+      <w:del w:id="171" w:author="Jörg Gross" w:date="2020-04-05T14:09:00Z">
         <w:r>
           <w:delText xml:space="preserve">and </w:delText>
         </w:r>
       </w:del>
-      <w:ins w:id="164" w:author="Jörg Gross" w:date="2020-04-05T14:09:00Z">
+      <w:ins w:id="172" w:author="Jörg Gross" w:date="2020-04-05T14:09:00Z">
         <w:r>
-          <w:t>vs</w:t>
-        </w:r>
-        <w:r>
-          <w:t xml:space="preserve"> </w:t>
+          <w:t xml:space="preserve">vs </w:t>
         </w:r>
       </w:ins>
       <w:r>
         <w:t xml:space="preserve">the </w:t>
       </w:r>
-      <w:ins w:id="165" w:author="Jörg Gross" w:date="2020-04-05T14:09:00Z">
+      <w:ins w:id="173" w:author="Jörg Gross" w:date="2020-04-05T14:09:00Z">
         <w:r>
           <w:t>die</w:t>
         </w:r>
       </w:ins>
-      <w:del w:id="166" w:author="Jörg Gross" w:date="2020-04-05T14:09:00Z">
+      <w:del w:id="174" w:author="Jörg Gross" w:date="2020-04-05T14:09:00Z">
         <w:r>
           <w:delText>die</w:delText>
         </w:r>
@@ -3203,7 +3246,7 @@
       <w:r>
         <w:t xml:space="preserve">-rolling task) and their order </w:t>
       </w:r>
-      <w:del w:id="167" w:author="Jörg Gross" w:date="2020-04-05T14:09:00Z">
+      <w:del w:id="175" w:author="Jörg Gross" w:date="2020-04-05T14:09:00Z">
         <w:r>
           <w:delText xml:space="preserve">(H2) </w:delText>
         </w:r>
@@ -3211,12 +3254,12 @@
       <w:r>
         <w:t>on rule-following scores, respectively</w:t>
       </w:r>
-      <w:ins w:id="168" w:author="Jörg Gross" w:date="2020-04-05T14:09:00Z">
+      <w:ins w:id="176" w:author="Jörg Gross" w:date="2020-04-05T14:09:00Z">
         <w:r>
           <w:t xml:space="preserve"> to test …</w:t>
         </w:r>
       </w:ins>
-      <w:ins w:id="169" w:author="Jörg Gross" w:date="2020-04-05T14:10:00Z">
+      <w:ins w:id="177" w:author="Jörg Gross" w:date="2020-04-05T14:10:00Z">
         <w:r>
           <w:t xml:space="preserve"> (H1) and … (H2)</w:t>
         </w:r>
@@ -3224,17 +3267,17 @@
       <w:r>
         <w:t xml:space="preserve">. Then, we will examine whether and how </w:t>
       </w:r>
-      <w:commentRangeStart w:id="170"/>
+      <w:commentRangeStart w:id="178"/>
       <w:r>
         <w:t xml:space="preserve">diverging partner choice pressures arise </w:t>
       </w:r>
-      <w:commentRangeEnd w:id="170"/>
+      <w:commentRangeEnd w:id="178"/>
       <w:r>
         <w:rPr>
           <w:rStyle w:val="CommentReference"/>
           <w:rFonts w:asciiTheme="minorHAnsi" w:hAnsiTheme="minorHAnsi"/>
         </w:rPr>
-        <w:commentReference w:id="170"/>
+        <w:commentReference w:id="178"/>
       </w:r>
       <w:r>
         <w:t>in the two environments (H3).</w:t>
@@ -3244,27 +3287,27 @@
       <w:pPr>
         <w:pStyle w:val="Heading2"/>
       </w:pPr>
-      <w:bookmarkStart w:id="171" w:name="X0b03bbb9cee5e9abbf10b3002b9ece4cceb320e"/>
+      <w:bookmarkStart w:id="179" w:name="X0b03bbb9cee5e9abbf10b3002b9ece4cceb320e"/>
       <w:r>
         <w:t>Establishing Norms of Rule-Following Behavior</w:t>
       </w:r>
-      <w:bookmarkEnd w:id="171"/>
+      <w:bookmarkEnd w:id="179"/>
     </w:p>
     <w:p>
       <w:pPr>
         <w:pStyle w:val="FirstParagraph"/>
       </w:pPr>
-      <w:commentRangeStart w:id="172"/>
+      <w:commentRangeStart w:id="180"/>
       <w:r>
         <w:t>Incentive structures of social environments determine behavior in groups. In a corrupt environment, for instance, people may abandon rules. However, in a fair environment, people may do the opposite and adhere to rules instead. In the long run, such behaviors can turn into norms and in our experiment, we investigated these norms. But will these norms establish over time? And will these norms differ between the environments?</w:t>
       </w:r>
-      <w:commentRangeEnd w:id="172"/>
+      <w:commentRangeEnd w:id="180"/>
       <w:r>
         <w:rPr>
           <w:rStyle w:val="CommentReference"/>
           <w:rFonts w:asciiTheme="minorHAnsi" w:hAnsiTheme="minorHAnsi"/>
         </w:rPr>
-        <w:commentReference w:id="172"/>
+        <w:commentReference w:id="180"/>
       </w:r>
     </w:p>
     <w:p>
@@ -3274,52 +3317,52 @@
       <w:r>
         <w:t xml:space="preserve">In line with our expectations, </w:t>
       </w:r>
-      <w:commentRangeStart w:id="173"/>
+      <w:commentRangeStart w:id="181"/>
       <w:r>
         <w:t xml:space="preserve">rule-following norms were established </w:t>
       </w:r>
-      <w:commentRangeEnd w:id="173"/>
+      <w:commentRangeEnd w:id="181"/>
       <w:r>
         <w:rPr>
           <w:rStyle w:val="CommentReference"/>
           <w:rFonts w:asciiTheme="minorHAnsi" w:hAnsiTheme="minorHAnsi"/>
         </w:rPr>
-        <w:commentReference w:id="173"/>
+        <w:commentReference w:id="181"/>
       </w:r>
       <w:r>
         <w:t xml:space="preserve">in both environments as shown in Figure 1. However, </w:t>
       </w:r>
-      <w:commentRangeStart w:id="174"/>
+      <w:commentRangeStart w:id="182"/>
       <w:r>
         <w:t>to our surprise</w:t>
       </w:r>
-      <w:commentRangeEnd w:id="174"/>
+      <w:commentRangeEnd w:id="182"/>
       <w:r>
         <w:rPr>
           <w:rStyle w:val="CommentReference"/>
           <w:rFonts w:asciiTheme="minorHAnsi" w:hAnsiTheme="minorHAnsi"/>
         </w:rPr>
-        <w:commentReference w:id="174"/>
+        <w:commentReference w:id="182"/>
       </w:r>
       <w:r>
         <w:t xml:space="preserve">, rule-following scores </w:t>
       </w:r>
-      <w:commentRangeStart w:id="175"/>
+      <w:commentRangeStart w:id="183"/>
       <w:r>
         <w:t xml:space="preserve">generally decreased </w:t>
       </w:r>
-      <w:commentRangeEnd w:id="175"/>
+      <w:commentRangeEnd w:id="183"/>
       <w:r>
         <w:rPr>
           <w:rStyle w:val="CommentReference"/>
           <w:rFonts w:asciiTheme="minorHAnsi" w:hAnsiTheme="minorHAnsi"/>
         </w:rPr>
-        <w:commentReference w:id="175"/>
+        <w:commentReference w:id="183"/>
       </w:r>
       <w:r>
         <w:t>over time (</w:t>
       </w:r>
-      <w:commentRangeStart w:id="176"/>
+      <w:commentRangeStart w:id="184"/>
       <w:r>
         <w:rPr>
           <w:i/>
@@ -3329,18 +3372,18 @@
       <w:r>
         <w:t xml:space="preserve"> = -0.03</w:t>
       </w:r>
-      <w:commentRangeEnd w:id="176"/>
+      <w:commentRangeEnd w:id="184"/>
       <w:r>
         <w:rPr>
           <w:rStyle w:val="CommentReference"/>
           <w:rFonts w:asciiTheme="minorHAnsi" w:hAnsiTheme="minorHAnsi"/>
         </w:rPr>
-        <w:commentReference w:id="176"/>
+        <w:commentReference w:id="184"/>
       </w:r>
       <w:r>
         <w:t>, 95% confidence interval, or CI</w:t>
       </w:r>
-      <w:ins w:id="177" w:author="Jörg Gross" w:date="2020-04-05T14:13:00Z">
+      <w:ins w:id="185" w:author="Jörg Gross" w:date="2020-04-05T14:13:00Z">
         <w:r>
           <w:t xml:space="preserve"> = </w:t>
         </w:r>
@@ -3348,7 +3391,7 @@
       <w:r>
         <w:t xml:space="preserve">[-0.06, -0.00]) and did not change as a function of the environment </w:t>
       </w:r>
-      <w:del w:id="178" w:author="Jörg Gross" w:date="2020-04-05T14:13:00Z">
+      <w:del w:id="186" w:author="Jörg Gross" w:date="2020-04-05T14:13:00Z">
         <w:r>
           <w:delText xml:space="preserve">alone </w:delText>
         </w:r>
@@ -3365,21 +3408,21 @@
       <w:r>
         <w:t xml:space="preserve"> = -0.20, 95% CI[-1.11, 0.70]). I</w:t>
       </w:r>
-      <w:commentRangeStart w:id="179"/>
+      <w:commentRangeStart w:id="187"/>
       <w:r>
         <w:t xml:space="preserve">nstead, the effect of environment </w:t>
       </w:r>
-      <w:commentRangeStart w:id="180"/>
+      <w:commentRangeStart w:id="188"/>
       <w:r>
         <w:t xml:space="preserve">depends </w:t>
       </w:r>
-      <w:commentRangeEnd w:id="180"/>
+      <w:commentRangeEnd w:id="188"/>
       <w:r>
         <w:rPr>
           <w:rStyle w:val="CommentReference"/>
           <w:rFonts w:asciiTheme="minorHAnsi" w:hAnsiTheme="minorHAnsi"/>
         </w:rPr>
-        <w:commentReference w:id="180"/>
+        <w:commentReference w:id="188"/>
       </w:r>
       <w:r>
         <w:t>on the rounds passed by showing that rule-following scores decreased in the corrupt environment over time (</w:t>
@@ -3433,13 +3476,13 @@
         <w:lastRenderedPageBreak/>
         <w:t>0.07, 95% CI[-0.12, -0.03]). The order in which environments are presented therefore seems important for examining spill-over effects and resulting anchoring effects.</w:t>
       </w:r>
-      <w:commentRangeEnd w:id="179"/>
+      <w:commentRangeEnd w:id="187"/>
       <w:r>
         <w:rPr>
           <w:rStyle w:val="CommentReference"/>
           <w:rFonts w:asciiTheme="minorHAnsi" w:hAnsiTheme="minorHAnsi"/>
         </w:rPr>
-        <w:commentReference w:id="179"/>
+        <w:commentReference w:id="187"/>
       </w:r>
     </w:p>
     <w:p>
@@ -3504,7 +3547,7 @@
       <w:r>
         <w:t xml:space="preserve"> Line graph of </w:t>
       </w:r>
-      <w:ins w:id="181" w:author="Jörg Gross" w:date="2020-04-05T14:15:00Z">
+      <w:ins w:id="189" w:author="Jörg Gross" w:date="2020-04-05T14:15:00Z">
         <w:r>
           <w:t xml:space="preserve">average </w:t>
         </w:r>
@@ -3512,12 +3555,12 @@
       <w:r>
         <w:t xml:space="preserve">rule-following </w:t>
       </w:r>
-      <w:del w:id="182" w:author="Jörg Gross" w:date="2020-04-05T14:16:00Z">
+      <w:del w:id="190" w:author="Jörg Gross" w:date="2020-04-05T14:16:00Z">
         <w:r>
           <w:delText xml:space="preserve">behavior </w:delText>
         </w:r>
       </w:del>
-      <w:del w:id="183" w:author="Jörg Gross" w:date="2020-04-05T14:15:00Z">
+      <w:del w:id="191" w:author="Jörg Gross" w:date="2020-04-05T14:15:00Z">
         <w:r>
           <w:delText xml:space="preserve">trends </w:delText>
         </w:r>
@@ -3525,48 +3568,45 @@
       <w:r>
         <w:t>over time</w:t>
       </w:r>
-      <w:commentRangeStart w:id="184"/>
+      <w:commentRangeStart w:id="192"/>
       <w:r>
         <w:t xml:space="preserve">. There are two environments (dictator vs die-rolling game) </w:t>
       </w:r>
-      <w:commentRangeEnd w:id="184"/>
+      <w:commentRangeEnd w:id="192"/>
       <w:r>
         <w:rPr>
           <w:rStyle w:val="CommentReference"/>
           <w:rFonts w:asciiTheme="minorHAnsi" w:hAnsiTheme="minorHAnsi"/>
         </w:rPr>
-        <w:commentReference w:id="184"/>
+        <w:commentReference w:id="192"/>
       </w:r>
       <w:r>
         <w:t xml:space="preserve">and after 15 rounds, the environments were switched. In condition 1, the die-rolling game was </w:t>
       </w:r>
-      <w:del w:id="185" w:author="Jörg Gross" w:date="2020-04-05T14:16:00Z">
+      <w:del w:id="193" w:author="Jörg Gross" w:date="2020-04-05T14:16:00Z">
         <w:r>
           <w:delText xml:space="preserve">presented </w:delText>
         </w:r>
       </w:del>
-      <w:ins w:id="186" w:author="Jörg Gross" w:date="2020-04-05T14:16:00Z">
+      <w:ins w:id="194" w:author="Jörg Gross" w:date="2020-04-05T14:16:00Z">
         <w:r>
-          <w:t>played</w:t>
-        </w:r>
-        <w:r>
-          <w:t xml:space="preserve"> </w:t>
+          <w:t xml:space="preserve">played </w:t>
         </w:r>
       </w:ins>
       <w:r>
         <w:t xml:space="preserve">first, followed by the dictator game. In condition 2, the order was reversed. The graph shows that rule-following generally decreases but that rule-following behavior </w:t>
       </w:r>
-      <w:commentRangeStart w:id="187"/>
+      <w:commentRangeStart w:id="195"/>
       <w:r>
         <w:t xml:space="preserve">polarized </w:t>
       </w:r>
-      <w:commentRangeEnd w:id="187"/>
+      <w:commentRangeEnd w:id="195"/>
       <w:r>
         <w:rPr>
           <w:rStyle w:val="CommentReference"/>
           <w:rFonts w:asciiTheme="minorHAnsi" w:hAnsiTheme="minorHAnsi"/>
         </w:rPr>
-        <w:commentReference w:id="187"/>
+        <w:commentReference w:id="195"/>
       </w:r>
       <w:r>
         <w:t>after transitioning to the second environment.</w:t>
@@ -3576,16 +3616,16 @@
       <w:pPr>
         <w:pStyle w:val="Heading2"/>
       </w:pPr>
-      <w:bookmarkStart w:id="188" w:name="transitioning-to-differing-environments"/>
+      <w:bookmarkStart w:id="196" w:name="transitioning-to-differing-environments"/>
       <w:r>
         <w:lastRenderedPageBreak/>
         <w:t xml:space="preserve">Transitioning to </w:t>
       </w:r>
-      <w:commentRangeStart w:id="189"/>
+      <w:commentRangeStart w:id="197"/>
       <w:r>
         <w:t xml:space="preserve">Differing </w:t>
       </w:r>
-      <w:commentRangeEnd w:id="189"/>
+      <w:commentRangeEnd w:id="197"/>
       <w:r>
         <w:rPr>
           <w:rStyle w:val="CommentReference"/>
@@ -3593,28 +3633,28 @@
           <w:b w:val="0"/>
           <w:bCs w:val="0"/>
         </w:rPr>
-        <w:commentReference w:id="189"/>
+        <w:commentReference w:id="197"/>
       </w:r>
       <w:r>
         <w:t>Environments</w:t>
       </w:r>
-      <w:bookmarkEnd w:id="188"/>
+      <w:bookmarkEnd w:id="196"/>
     </w:p>
     <w:p>
       <w:pPr>
         <w:pStyle w:val="FirstParagraph"/>
       </w:pPr>
-      <w:commentRangeStart w:id="190"/>
+      <w:commentRangeStart w:id="198"/>
       <w:r>
         <w:t>The order of social environments that people find themselves in can introduce spillover effects and shape human behavior. For instance, time trends of rule-following behavior may spill over to another social environment and anchor behavior. If rule-following scores constantly decrease due to a corrupt social environment, for instance, this norm may be carried over to a fair environment in which the opposite behavior may be rewarded (i.e., following rules) and, hence, the opposite norm formed. The norm should then anchor and modify the behavior in the second environment and, over time, render the norm subject to change towards the norm of the current environment. However, do norms of rule-following behavior anchor each other? Or do they exacerbate each other’s properties?</w:t>
       </w:r>
-      <w:commentRangeEnd w:id="190"/>
+      <w:commentRangeEnd w:id="198"/>
       <w:r>
         <w:rPr>
           <w:rStyle w:val="CommentReference"/>
           <w:rFonts w:asciiTheme="minorHAnsi" w:hAnsiTheme="minorHAnsi"/>
         </w:rPr>
-        <w:commentReference w:id="190"/>
+        <w:commentReference w:id="198"/>
       </w:r>
     </w:p>
     <w:p>
@@ -3624,32 +3664,29 @@
       <w:r>
         <w:t xml:space="preserve">Figure 1 reveals that there were no such </w:t>
       </w:r>
-      <w:commentRangeStart w:id="191"/>
+      <w:commentRangeStart w:id="199"/>
       <w:r>
         <w:t xml:space="preserve">expected anchoring effects across conditions and that the spill-over effects of rule-following behavior are more complex than anticipated. </w:t>
       </w:r>
-      <w:commentRangeEnd w:id="191"/>
+      <w:commentRangeEnd w:id="199"/>
       <w:r>
         <w:rPr>
           <w:rStyle w:val="CommentReference"/>
           <w:rFonts w:asciiTheme="minorHAnsi" w:hAnsiTheme="minorHAnsi"/>
         </w:rPr>
-        <w:commentReference w:id="191"/>
+        <w:commentReference w:id="199"/>
       </w:r>
       <w:r>
         <w:t xml:space="preserve">However, Figure 1 also shows that rule-following behavior appears to be strongly </w:t>
       </w:r>
-      <w:del w:id="192" w:author="Jörg Gross" w:date="2020-04-05T14:19:00Z">
+      <w:del w:id="200" w:author="Jörg Gross" w:date="2020-04-05T14:19:00Z">
         <w:r>
           <w:delText xml:space="preserve">modified </w:delText>
         </w:r>
       </w:del>
-      <w:ins w:id="193" w:author="Jörg Gross" w:date="2020-04-05T14:19:00Z">
+      <w:ins w:id="201" w:author="Jörg Gross" w:date="2020-04-05T14:19:00Z">
         <w:r>
-          <w:t>influenced</w:t>
-        </w:r>
-        <w:r>
-          <w:t xml:space="preserve"> </w:t>
+          <w:t xml:space="preserve">influenced </w:t>
         </w:r>
       </w:ins>
       <w:r>
@@ -3664,7 +3701,7 @@
       <w:r>
         <w:t xml:space="preserve"> = -1.83, 95% CI[-2.18, -1.47]) </w:t>
       </w:r>
-      <w:commentRangeStart w:id="194"/>
+      <w:commentRangeStart w:id="202"/>
       <w:r>
         <w:t>and conditions alone did not show differing rule-following scores. Conditions alone did not differ in rule-following scores (</w:t>
       </w:r>
@@ -3677,13 +3714,13 @@
       <w:r>
         <w:t xml:space="preserve"> = 0.33, 95% CI[-1.97, 2.63]</w:t>
       </w:r>
-      <w:commentRangeEnd w:id="194"/>
+      <w:commentRangeEnd w:id="202"/>
       <w:r>
         <w:rPr>
           <w:rStyle w:val="CommentReference"/>
           <w:rFonts w:asciiTheme="minorHAnsi" w:hAnsiTheme="minorHAnsi"/>
         </w:rPr>
-        <w:commentReference w:id="194"/>
+        <w:commentReference w:id="202"/>
       </w:r>
       <w:r>
         <w:t>). Instead, scores were higher in the second half of the second condition - the DG (</w:t>
@@ -3697,17 +3734,17 @@
       <w:r>
         <w:t xml:space="preserve"> = 2.51, 95% CI[2.02, 3.01]). This interaction shows that even though there are no anchoring effects per se, merely transitioning from one environment to the next, can evoke differential rule-following behavior between environments. </w:t>
       </w:r>
-      <w:commentRangeStart w:id="195"/>
+      <w:commentRangeStart w:id="203"/>
       <w:r>
         <w:t xml:space="preserve">However, rule-following behavior can also be driven by underlying mechanisms of biological markets. </w:t>
       </w:r>
-      <w:commentRangeEnd w:id="195"/>
+      <w:commentRangeEnd w:id="203"/>
       <w:r>
         <w:rPr>
           <w:rStyle w:val="CommentReference"/>
           <w:rFonts w:asciiTheme="minorHAnsi" w:hAnsiTheme="minorHAnsi"/>
         </w:rPr>
-        <w:commentReference w:id="195"/>
+        <w:commentReference w:id="203"/>
       </w:r>
       <w:r>
         <w:t>Specifically, people may attempt to appear more trustworthy than their competitors for the sake of personal gain.</w:t>
@@ -3776,17 +3813,17 @@
       <w:r>
         <w:t xml:space="preserve"> Bar graph of rule-following scores by environment and order. Rule-following scores did not differ between conditions (condition 1 = die-rolling game first, condition 2 = dictator game first) but were lower in the second half than the first half. Most importantly, rule-following scores were higher in the second half for condition 2. Hence, while the </w:t>
       </w:r>
-      <w:commentRangeStart w:id="196"/>
+      <w:commentRangeStart w:id="204"/>
       <w:r>
         <w:t>corrupt environment promoted abandoning rules, the fair environment</w:t>
       </w:r>
-      <w:commentRangeEnd w:id="196"/>
+      <w:commentRangeEnd w:id="204"/>
       <w:r>
         <w:rPr>
           <w:rStyle w:val="CommentReference"/>
           <w:rFonts w:asciiTheme="minorHAnsi" w:hAnsiTheme="minorHAnsi"/>
         </w:rPr>
-        <w:commentReference w:id="196"/>
+        <w:commentReference w:id="204"/>
       </w:r>
       <w:r>
         <w:t xml:space="preserve"> facilitated following them.</w:t>
@@ -3796,17 +3833,17 @@
       <w:pPr>
         <w:pStyle w:val="Heading2"/>
       </w:pPr>
-      <w:bookmarkStart w:id="197" w:name="choosing-the-trustworthy"/>
+      <w:bookmarkStart w:id="205" w:name="choosing-the-trustworthy"/>
       <w:r>
         <w:t>Choosing the Trustworthy</w:t>
       </w:r>
-      <w:bookmarkEnd w:id="197"/>
+      <w:bookmarkEnd w:id="205"/>
     </w:p>
     <w:p>
       <w:pPr>
         <w:pStyle w:val="FirstParagraph"/>
       </w:pPr>
-      <w:commentRangeStart w:id="198"/>
+      <w:commentRangeStart w:id="206"/>
       <w:r>
         <w:t xml:space="preserve">Biological markets typically make group members subject to selection pressures where being selected is generally more desirable than not being selected due to the potential gains that come with being selected. In addition, the social environment a biological market comes with </w:t>
       </w:r>
@@ -3814,13 +3851,13 @@
         <w:lastRenderedPageBreak/>
         <w:t>determines the incentive structure that group members find themselves in and these structures can modify members’ behavioral tendencies. For instance, whereas following rules may be desirable in one environment, doing so may be condemned in another. But how exactly will partner choice influence rule-following behavior? Will people abandon rules for the sake of being selected when they are in a corrupt environment? And will people modify their rule-following behavior over time to get selected?</w:t>
       </w:r>
-      <w:commentRangeEnd w:id="198"/>
+      <w:commentRangeEnd w:id="206"/>
       <w:r>
         <w:rPr>
           <w:rStyle w:val="CommentReference"/>
           <w:rFonts w:asciiTheme="minorHAnsi" w:hAnsiTheme="minorHAnsi"/>
         </w:rPr>
-        <w:commentReference w:id="198"/>
+        <w:commentReference w:id="206"/>
       </w:r>
     </w:p>
     <w:p>
@@ -3848,17 +3885,17 @@
       <w:r>
         <w:t xml:space="preserve"> = -0.07, 95% CI[-0.52, 0.38]). Instead and in line with our expectations, partner choice and environment interacted. More specifically, in the corrupt environment, people who were selected (66.12%) as compared to those who were not selected (33.88%) </w:t>
       </w:r>
-      <w:commentRangeStart w:id="199"/>
+      <w:commentRangeStart w:id="207"/>
       <w:r>
         <w:t xml:space="preserve">abandoned rules more often </w:t>
       </w:r>
-      <w:commentRangeEnd w:id="199"/>
+      <w:commentRangeEnd w:id="207"/>
       <w:r>
         <w:rPr>
           <w:rStyle w:val="CommentReference"/>
           <w:rFonts w:asciiTheme="minorHAnsi" w:hAnsiTheme="minorHAnsi"/>
         </w:rPr>
-        <w:commentReference w:id="199"/>
+        <w:commentReference w:id="207"/>
       </w:r>
       <w:r>
         <w:t>(</w:t>
@@ -3872,7 +3909,7 @@
       <w:r>
         <w:t xml:space="preserve"> = -2.05, 95% CI[-2.63, -1.47]). </w:t>
       </w:r>
-      <w:commentRangeStart w:id="200"/>
+      <w:commentRangeStart w:id="208"/>
       <w:r>
         <w:t>In addition, people became less rule-following as experimental rounds progressed (</w:t>
       </w:r>
@@ -3885,13 +3922,13 @@
       <w:r>
         <w:t xml:space="preserve"> = -0.07, 95% CI[-0.10, -0.05]) </w:t>
       </w:r>
-      <w:commentRangeEnd w:id="200"/>
+      <w:commentRangeEnd w:id="208"/>
       <w:r>
         <w:rPr>
           <w:rStyle w:val="CommentReference"/>
           <w:rFonts w:asciiTheme="minorHAnsi" w:hAnsiTheme="minorHAnsi"/>
         </w:rPr>
-        <w:commentReference w:id="200"/>
+        <w:commentReference w:id="208"/>
       </w:r>
       <w:r>
         <w:t>but whether participants were selected or not did not make a difference over time (</w:t>
@@ -3913,17 +3950,17 @@
       <w:r>
         <w:t xml:space="preserve">However, the effects of partner choice differed </w:t>
       </w:r>
-      <w:commentRangeStart w:id="201"/>
+      <w:commentRangeStart w:id="209"/>
       <w:r>
         <w:t>in strength by the order of the environments wi</w:t>
       </w:r>
-      <w:commentRangeEnd w:id="201"/>
+      <w:commentRangeEnd w:id="209"/>
       <w:r>
         <w:rPr>
           <w:rStyle w:val="CommentReference"/>
           <w:rFonts w:asciiTheme="minorHAnsi" w:hAnsiTheme="minorHAnsi"/>
         </w:rPr>
-        <w:commentReference w:id="201"/>
+        <w:commentReference w:id="209"/>
       </w:r>
       <w:r>
         <w:t xml:space="preserve">th the main effect for partner choice being stronger in the second half (64.13% selected; </w:t>
@@ -3968,32 +4005,32 @@
       <w:r>
         <w:t xml:space="preserve"> = -0.83, 95% CI[-1.60, -0.06]). Therefore, it </w:t>
       </w:r>
-      <w:commentRangeStart w:id="202"/>
+      <w:commentRangeStart w:id="210"/>
       <w:r>
         <w:t>appears that in first encounters following rules is the default behavior and does not pose harm to being selected in general but that violating norms in a fair context does</w:t>
       </w:r>
-      <w:commentRangeEnd w:id="202"/>
+      <w:commentRangeEnd w:id="210"/>
       <w:r>
         <w:rPr>
           <w:rStyle w:val="CommentReference"/>
           <w:rFonts w:asciiTheme="minorHAnsi" w:hAnsiTheme="minorHAnsi"/>
         </w:rPr>
-        <w:commentReference w:id="202"/>
+        <w:commentReference w:id="210"/>
       </w:r>
       <w:r>
         <w:t xml:space="preserve">. However, when progressing to another environment, </w:t>
       </w:r>
-      <w:commentRangeStart w:id="203"/>
+      <w:commentRangeStart w:id="211"/>
       <w:r>
         <w:t>these norms are modified so that previous norms blend into currently establishing norms.</w:t>
       </w:r>
-      <w:commentRangeEnd w:id="203"/>
+      <w:commentRangeEnd w:id="211"/>
       <w:r>
         <w:rPr>
           <w:rStyle w:val="CommentReference"/>
           <w:rFonts w:asciiTheme="minorHAnsi" w:hAnsiTheme="minorHAnsi"/>
         </w:rPr>
-        <w:commentReference w:id="203"/>
+        <w:commentReference w:id="211"/>
       </w:r>
     </w:p>
     <w:p>
@@ -4058,7 +4095,7 @@
       <w:r>
         <w:t xml:space="preserve"> </w:t>
       </w:r>
-      <w:commentRangeStart w:id="204"/>
+      <w:commentRangeStart w:id="212"/>
       <w:r>
         <w:t xml:space="preserve">Line graphs showing rule-following behavior over time by partner choice and environment. Overall, selectors discriminated rule-following group members from rule-violating members and this distinction was more present across environments with rule-violating members being more selected in the corrupt environment. However, the time passed by did not interact </w:t>
       </w:r>
@@ -4066,25 +4103,25 @@
         <w:lastRenderedPageBreak/>
         <w:t>with partner choice indicating that selection preferences remained stable over time. Interestingly, in both environments right before transitioning to the second half, rule-following behavior of not selected members peaks followed by a plummet. So, there may be a lower threshold up to which selectors tolerate rule abidance.</w:t>
       </w:r>
-      <w:commentRangeEnd w:id="204"/>
+      <w:commentRangeEnd w:id="212"/>
       <w:r>
         <w:rPr>
           <w:rStyle w:val="CommentReference"/>
           <w:rFonts w:asciiTheme="minorHAnsi" w:hAnsiTheme="minorHAnsi"/>
         </w:rPr>
-        <w:commentReference w:id="204"/>
+        <w:commentReference w:id="212"/>
       </w:r>
     </w:p>
     <w:p>
       <w:pPr>
         <w:pStyle w:val="Heading2"/>
       </w:pPr>
-      <w:bookmarkStart w:id="205" w:name="who-are-the-corrupt-who-the-fair"/>
-      <w:commentRangeStart w:id="206"/>
+      <w:bookmarkStart w:id="213" w:name="who-are-the-corrupt-who-the-fair"/>
+      <w:commentRangeStart w:id="214"/>
       <w:r>
         <w:t>Who Are the Corrupt, Who the Fair</w:t>
       </w:r>
-      <w:commentRangeEnd w:id="206"/>
+      <w:commentRangeEnd w:id="214"/>
       <w:r>
         <w:rPr>
           <w:rStyle w:val="CommentReference"/>
@@ -4092,28 +4129,28 @@
           <w:b w:val="0"/>
           <w:bCs w:val="0"/>
         </w:rPr>
-        <w:commentReference w:id="206"/>
+        <w:commentReference w:id="214"/>
       </w:r>
       <w:r>
         <w:t>?</w:t>
       </w:r>
-      <w:bookmarkEnd w:id="205"/>
+      <w:bookmarkEnd w:id="213"/>
     </w:p>
     <w:p>
       <w:pPr>
         <w:pStyle w:val="FirstParagraph"/>
       </w:pPr>
-      <w:commentRangeStart w:id="207"/>
+      <w:commentRangeStart w:id="215"/>
       <w:r>
         <w:t>The nature of biological markets declares the existence of social hierarchies in which some people can choose interaction partners while others cannot. However, selectors may differ on personality variables which, consequently, influence their decisions. For instance, do selectors perceive themselves to be more fair or more corrupt than those who compete with others to get selected? And if there are differential perceptions, do these perceptions change as the consequence of the environments people find themselves in?</w:t>
       </w:r>
-      <w:commentRangeEnd w:id="207"/>
+      <w:commentRangeEnd w:id="215"/>
       <w:r>
         <w:rPr>
           <w:rStyle w:val="CommentReference"/>
           <w:rFonts w:asciiTheme="minorHAnsi" w:hAnsiTheme="minorHAnsi"/>
         </w:rPr>
-        <w:commentReference w:id="207"/>
+        <w:commentReference w:id="215"/>
       </w:r>
     </w:p>
     <w:p>
@@ -4123,57 +4160,57 @@
       <w:r>
         <w:t xml:space="preserve">In our experiment, selectors and deciders may have differed in </w:t>
       </w:r>
-      <w:commentRangeStart w:id="208"/>
+      <w:commentRangeStart w:id="216"/>
       <w:r>
         <w:t xml:space="preserve">how corrupt they </w:t>
       </w:r>
-      <w:commentRangeEnd w:id="208"/>
+      <w:commentRangeEnd w:id="216"/>
       <w:r>
         <w:rPr>
           <w:rStyle w:val="CommentReference"/>
           <w:rFonts w:asciiTheme="minorHAnsi" w:hAnsiTheme="minorHAnsi"/>
         </w:rPr>
-        <w:commentReference w:id="208"/>
+        <w:commentReference w:id="216"/>
       </w:r>
       <w:r>
         <w:t xml:space="preserve">were and in order to assess this, all participants had to report an individual die roll at the end of the experiment, a common </w:t>
       </w:r>
-      <w:commentRangeStart w:id="209"/>
+      <w:commentRangeStart w:id="217"/>
       <w:r>
         <w:t xml:space="preserve">measure of corruption </w:t>
       </w:r>
-      <w:commentRangeEnd w:id="209"/>
+      <w:commentRangeEnd w:id="217"/>
       <w:r>
         <w:rPr>
           <w:rStyle w:val="CommentReference"/>
           <w:rFonts w:asciiTheme="minorHAnsi" w:hAnsiTheme="minorHAnsi"/>
         </w:rPr>
-        <w:commentReference w:id="209"/>
+        <w:commentReference w:id="217"/>
       </w:r>
       <w:r>
         <w:t xml:space="preserve">[ref]. </w:t>
       </w:r>
-      <w:commentRangeStart w:id="210"/>
+      <w:commentRangeStart w:id="218"/>
       <w:r>
         <w:t>Selectors and deciders by themselves should theoretically not differ from each other on average because participants were randomly allocated to roles and groups. Rather, differences should emerge as a result of being assigned a particular role</w:t>
       </w:r>
-      <w:commentRangeEnd w:id="210"/>
+      <w:commentRangeEnd w:id="218"/>
       <w:r>
         <w:rPr>
           <w:rStyle w:val="CommentReference"/>
           <w:rFonts w:asciiTheme="minorHAnsi" w:hAnsiTheme="minorHAnsi"/>
         </w:rPr>
-        <w:commentReference w:id="210"/>
+        <w:commentReference w:id="218"/>
       </w:r>
       <w:r>
         <w:t xml:space="preserve">. Random intercepts Poisson regression (McElduff, Cortina-Borja, Chan, &amp; Wade, 2010) revealed that selectors and deciders </w:t>
       </w:r>
-      <w:del w:id="211" w:author="Jörg Gross" w:date="2020-04-05T14:46:00Z">
+      <w:del w:id="219" w:author="Jörg Gross" w:date="2020-04-05T14:46:00Z">
         <w:r>
           <w:delText>were equally corrupt</w:delText>
         </w:r>
       </w:del>
-      <w:ins w:id="212" w:author="Jörg Gross" w:date="2020-04-05T14:46:00Z">
+      <w:ins w:id="220" w:author="Jörg Gross" w:date="2020-04-05T14:46:00Z">
         <w:r>
           <w:t>did not significantly differ in their die roll reports</w:t>
         </w:r>
@@ -4190,7 +4227,7 @@
       <w:r>
         <w:t xml:space="preserve"> = -0.01, 95% CI[-0.16, 0.15]) indicating that the experimentally assigned roles did not change participants’ </w:t>
       </w:r>
-      <w:ins w:id="213" w:author="Jörg Gross" w:date="2020-04-05T14:47:00Z">
+      <w:ins w:id="221" w:author="Jörg Gross" w:date="2020-04-05T14:47:00Z">
         <w:r>
           <w:t xml:space="preserve">cheating </w:t>
         </w:r>
@@ -4203,7 +4240,7 @@
       <w:pPr>
         <w:pStyle w:val="BodyText"/>
       </w:pPr>
-      <w:commentRangeStart w:id="214"/>
+      <w:commentRangeStart w:id="222"/>
       <w:r>
         <w:t xml:space="preserve">Furthermore, selectors and deciders may have differed in how fair they perceived themselves to be and these perceptions may have influenced their behavior as there is ample </w:t>
       </w:r>
@@ -4211,28 +4248,28 @@
         <w:lastRenderedPageBreak/>
         <w:t xml:space="preserve">evidence, especially in behavioral economics, showing that prosociality can drive economic decision-making </w:t>
       </w:r>
-      <w:commentRangeEnd w:id="214"/>
+      <w:commentRangeEnd w:id="222"/>
       <w:r>
         <w:rPr>
           <w:rStyle w:val="CommentReference"/>
           <w:rFonts w:asciiTheme="minorHAnsi" w:hAnsiTheme="minorHAnsi"/>
         </w:rPr>
-        <w:commentReference w:id="214"/>
+        <w:commentReference w:id="222"/>
       </w:r>
       <w:r>
         <w:t xml:space="preserve">(Jordan et al., 2016; Kimbrough, Miller, &amp; Vostroknutov, 2014; Trivers, 1971). To assess this in our experiment, all participants completed the social value orientation (SVO) scale right after the individual die roll mentioned above. Random intercepts regression revealed that selectors </w:t>
       </w:r>
-      <w:commentRangeStart w:id="215"/>
+      <w:commentRangeStart w:id="223"/>
       <w:r>
         <w:t xml:space="preserve">perceived themselves </w:t>
       </w:r>
-      <w:commentRangeEnd w:id="215"/>
+      <w:commentRangeEnd w:id="223"/>
       <w:r>
         <w:rPr>
           <w:rStyle w:val="CommentReference"/>
           <w:rFonts w:asciiTheme="minorHAnsi" w:hAnsiTheme="minorHAnsi"/>
         </w:rPr>
-        <w:commentReference w:id="215"/>
+        <w:commentReference w:id="223"/>
       </w:r>
       <w:r>
         <w:t xml:space="preserve">to be more prosocial than did deciders (see Figure 4; </w:t>
@@ -4246,32 +4283,32 @@
       <w:r>
         <w:t xml:space="preserve"> = 1.35, 95% CI[</w:t>
       </w:r>
-      <w:commentRangeStart w:id="216"/>
+      <w:commentRangeStart w:id="224"/>
       <w:r>
         <w:t xml:space="preserve">0.70, 2.00]) </w:t>
       </w:r>
-      <w:commentRangeEnd w:id="216"/>
+      <w:commentRangeEnd w:id="224"/>
       <w:r>
         <w:rPr>
           <w:rStyle w:val="CommentReference"/>
           <w:rFonts w:asciiTheme="minorHAnsi" w:hAnsiTheme="minorHAnsi"/>
         </w:rPr>
-        <w:commentReference w:id="216"/>
+        <w:commentReference w:id="224"/>
       </w:r>
       <w:r>
         <w:t xml:space="preserve">and </w:t>
       </w:r>
-      <w:commentRangeStart w:id="217"/>
+      <w:commentRangeStart w:id="225"/>
       <w:r>
         <w:t xml:space="preserve">reciprocal altruism may explain this finding </w:t>
       </w:r>
-      <w:commentRangeEnd w:id="217"/>
+      <w:commentRangeEnd w:id="225"/>
       <w:r>
         <w:rPr>
           <w:rStyle w:val="CommentReference"/>
           <w:rFonts w:asciiTheme="minorHAnsi" w:hAnsiTheme="minorHAnsi"/>
         </w:rPr>
-        <w:commentReference w:id="217"/>
+        <w:commentReference w:id="225"/>
       </w:r>
       <w:r>
         <w:t>(</w:t>
@@ -4284,17 +4321,17 @@
       <w:r>
         <w:t xml:space="preserve">, 1971). As biological markets introduce resource asymmetries with selectors being able to confer benefits on the selected. In </w:t>
       </w:r>
-      <w:commentRangeStart w:id="218"/>
+      <w:commentRangeStart w:id="226"/>
       <w:r>
         <w:t>this context, selectors act as discriminators to counterbalance defectors who would otherwise prevail. Therefore, selectors have to be more prosocial and discriminate justly while deciders cooperate when necessary and defect if possible.</w:t>
       </w:r>
-      <w:commentRangeEnd w:id="218"/>
+      <w:commentRangeEnd w:id="226"/>
       <w:r>
         <w:rPr>
           <w:rStyle w:val="CommentReference"/>
           <w:rFonts w:asciiTheme="minorHAnsi" w:hAnsiTheme="minorHAnsi"/>
         </w:rPr>
-        <w:commentReference w:id="218"/>
+        <w:commentReference w:id="226"/>
       </w:r>
     </w:p>
     <w:p>
@@ -4360,7 +4397,7 @@
       <w:r>
         <w:t xml:space="preserve"> Violin and boxplots showing the social value orientation (SVO) scores obtained from all participants </w:t>
       </w:r>
-      <w:del w:id="219" w:author="Jörg Gross" w:date="2020-04-05T14:49:00Z">
+      <w:del w:id="227" w:author="Jörg Gross" w:date="2020-04-05T14:49:00Z">
         <w:r>
           <w:delText xml:space="preserve">and categorized </w:delText>
         </w:r>
@@ -4368,43 +4405,43 @@
       <w:r>
         <w:t xml:space="preserve">by role. </w:t>
       </w:r>
-      <w:commentRangeStart w:id="220"/>
+      <w:commentRangeStart w:id="228"/>
       <w:r>
         <w:t xml:space="preserve">Random intercepts regression revealed that selectors perceived themselves to be more prosocial than did </w:t>
       </w:r>
-      <w:commentRangeStart w:id="221"/>
+      <w:commentRangeStart w:id="229"/>
       <w:r>
         <w:t>deciders</w:t>
       </w:r>
-      <w:commentRangeEnd w:id="221"/>
+      <w:commentRangeEnd w:id="229"/>
       <w:r>
         <w:rPr>
           <w:rStyle w:val="CommentReference"/>
           <w:rFonts w:asciiTheme="minorHAnsi" w:hAnsiTheme="minorHAnsi"/>
         </w:rPr>
-        <w:commentReference w:id="221"/>
+        <w:commentReference w:id="229"/>
       </w:r>
       <w:r>
         <w:t>.</w:t>
       </w:r>
-      <w:commentRangeEnd w:id="220"/>
+      <w:commentRangeEnd w:id="228"/>
       <w:r>
         <w:rPr>
           <w:rStyle w:val="CommentReference"/>
           <w:rFonts w:asciiTheme="minorHAnsi" w:hAnsiTheme="minorHAnsi"/>
         </w:rPr>
-        <w:commentReference w:id="220"/>
+        <w:commentReference w:id="228"/>
       </w:r>
     </w:p>
     <w:p>
       <w:pPr>
         <w:pStyle w:val="Heading1"/>
       </w:pPr>
-      <w:bookmarkStart w:id="223" w:name="discussion"/>
+      <w:bookmarkStart w:id="230" w:name="discussion"/>
       <w:r>
         <w:t>Discussion</w:t>
       </w:r>
-      <w:bookmarkEnd w:id="223"/>
+      <w:bookmarkEnd w:id="230"/>
     </w:p>
     <w:p>
       <w:pPr>
@@ -4476,18 +4513,18 @@
       <w:pPr>
         <w:pStyle w:val="Heading1"/>
       </w:pPr>
-      <w:bookmarkStart w:id="224" w:name="references"/>
+      <w:bookmarkStart w:id="231" w:name="references"/>
       <w:r>
         <w:lastRenderedPageBreak/>
         <w:t>References</w:t>
       </w:r>
-      <w:bookmarkEnd w:id="224"/>
-    </w:p>
-    <w:p>
-      <w:pPr>
-        <w:pStyle w:val="Bibliography"/>
-      </w:pPr>
-      <w:bookmarkStart w:id="225" w:name="refs"/>
+      <w:bookmarkEnd w:id="231"/>
+    </w:p>
+    <w:p>
+      <w:pPr>
+        <w:pStyle w:val="Bibliography"/>
+      </w:pPr>
+      <w:bookmarkStart w:id="232" w:name="refs"/>
       <w:r>
         <w:t xml:space="preserve">Abele, A. E., &amp; Wojciszke, B. (2014). Communal and agentic content in social cognition: A dual perspective model. In </w:t>
       </w:r>
@@ -7357,7 +7394,7 @@
       <w:pPr>
         <w:pStyle w:val="Bibliography"/>
       </w:pPr>
-      <w:bookmarkStart w:id="226" w:name="ref-abele2014communal"/>
+      <w:bookmarkStart w:id="233" w:name="ref-abele2014communal"/>
       <w:r>
         <w:lastRenderedPageBreak/>
         <w:t xml:space="preserve">Abele, A. E., &amp; Wojciszke, B. (2014). Communal and agentic content in social cognition: A dual perspective model. In </w:t>
@@ -7376,8 +7413,8 @@
       <w:pPr>
         <w:pStyle w:val="Bibliography"/>
       </w:pPr>
-      <w:bookmarkStart w:id="227" w:name="ref-abeler2014representative"/>
-      <w:bookmarkEnd w:id="226"/>
+      <w:bookmarkStart w:id="234" w:name="ref-abeler2014representative"/>
+      <w:bookmarkEnd w:id="233"/>
       <w:r>
         <w:t xml:space="preserve">Abeler, J., Becker, A., &amp; Falk, A. (2014). Representative evidence on lying costs. </w:t>
       </w:r>
@@ -7404,8 +7441,8 @@
       <w:pPr>
         <w:pStyle w:val="Bibliography"/>
       </w:pPr>
-      <w:bookmarkStart w:id="228" w:name="ref-abeler2019preferences"/>
-      <w:bookmarkEnd w:id="227"/>
+      <w:bookmarkStart w:id="235" w:name="ref-abeler2019preferences"/>
+      <w:bookmarkEnd w:id="234"/>
       <w:r>
         <w:t xml:space="preserve">Abeler, J., Nosenzo, D., &amp; Raymond, C. (2019). Preferences for truth-telling. </w:t>
       </w:r>
@@ -7432,8 +7469,8 @@
       <w:pPr>
         <w:pStyle w:val="Bibliography"/>
       </w:pPr>
-      <w:bookmarkStart w:id="229" w:name="ref-ades1996causes"/>
-      <w:bookmarkEnd w:id="228"/>
+      <w:bookmarkStart w:id="236" w:name="ref-ades1996causes"/>
+      <w:bookmarkEnd w:id="235"/>
       <w:proofErr w:type="spellStart"/>
       <w:r>
         <w:rPr>
@@ -7474,8 +7511,8 @@
       <w:pPr>
         <w:pStyle w:val="Bibliography"/>
       </w:pPr>
-      <w:bookmarkStart w:id="230" w:name="ref-anderson1968likableness"/>
-      <w:bookmarkEnd w:id="229"/>
+      <w:bookmarkStart w:id="237" w:name="ref-anderson1968likableness"/>
+      <w:bookmarkEnd w:id="236"/>
       <w:r>
         <w:t xml:space="preserve">Anderson, N. H. (1968). Likableness ratings of 555 personality-trait words. </w:t>
       </w:r>
@@ -7502,8 +7539,8 @@
       <w:pPr>
         <w:pStyle w:val="Bibliography"/>
       </w:pPr>
-      <w:bookmarkStart w:id="231" w:name="ref-andre2011evolution"/>
-      <w:bookmarkEnd w:id="230"/>
+      <w:bookmarkStart w:id="238" w:name="ref-andre2011evolution"/>
+      <w:bookmarkEnd w:id="237"/>
       <w:r>
         <w:t xml:space="preserve">André, J.-B., &amp; Baumard, N. (2011). The evolution of fairness in a biological market. </w:t>
       </w:r>
@@ -7530,8 +7567,8 @@
       <w:pPr>
         <w:pStyle w:val="Bibliography"/>
       </w:pPr>
-      <w:bookmarkStart w:id="232" w:name="ref-R-gridExtra"/>
-      <w:bookmarkEnd w:id="231"/>
+      <w:bookmarkStart w:id="239" w:name="ref-R-gridExtra"/>
+      <w:bookmarkEnd w:id="238"/>
       <w:r>
         <w:t xml:space="preserve">Auguie, B. (2017). </w:t>
       </w:r>
@@ -7557,8 +7594,8 @@
       <w:pPr>
         <w:pStyle w:val="Bibliography"/>
       </w:pPr>
-      <w:bookmarkStart w:id="233" w:name="ref-R-papaja"/>
-      <w:bookmarkEnd w:id="232"/>
+      <w:bookmarkStart w:id="240" w:name="ref-R-papaja"/>
+      <w:bookmarkEnd w:id="239"/>
       <w:r>
         <w:t xml:space="preserve">Aust, F., &amp; Barth, M. (2018). </w:t>
       </w:r>
@@ -7584,8 +7621,8 @@
       <w:pPr>
         <w:pStyle w:val="Bibliography"/>
       </w:pPr>
-      <w:bookmarkStart w:id="234" w:name="ref-bahmani2005impact"/>
-      <w:bookmarkEnd w:id="233"/>
+      <w:bookmarkStart w:id="241" w:name="ref-bahmani2005impact"/>
+      <w:bookmarkEnd w:id="240"/>
       <w:r>
         <w:t xml:space="preserve">Bahmani-Oskooee, M., &amp; Goswami, G. G. (2005). The impact of corruption on the black market premium. </w:t>
       </w:r>
@@ -7603,8 +7640,8 @@
       <w:pPr>
         <w:pStyle w:val="Bibliography"/>
       </w:pPr>
-      <w:bookmarkStart w:id="235" w:name="ref-barclay2013strategies"/>
-      <w:bookmarkEnd w:id="234"/>
+      <w:bookmarkStart w:id="242" w:name="ref-barclay2013strategies"/>
+      <w:bookmarkEnd w:id="241"/>
       <w:r>
         <w:lastRenderedPageBreak/>
         <w:t xml:space="preserve">Barclay, P. (2013). Strategies for cooperation in biological markets, especially for humans. </w:t>
@@ -7632,8 +7669,8 @@
       <w:pPr>
         <w:pStyle w:val="Bibliography"/>
       </w:pPr>
-      <w:bookmarkStart w:id="236" w:name="ref-barclay2016biological"/>
-      <w:bookmarkEnd w:id="235"/>
+      <w:bookmarkStart w:id="243" w:name="ref-barclay2016biological"/>
+      <w:bookmarkEnd w:id="242"/>
       <w:r>
         <w:t xml:space="preserve">Barclay, P. (2016). Biological markets and the effects of partner choice on cooperation and friendship. </w:t>
       </w:r>
@@ -7660,8 +7697,8 @@
       <w:pPr>
         <w:pStyle w:val="Bibliography"/>
       </w:pPr>
-      <w:bookmarkStart w:id="237" w:name="ref-barclay2006partner"/>
-      <w:bookmarkEnd w:id="236"/>
+      <w:bookmarkStart w:id="244" w:name="ref-barclay2006partner"/>
+      <w:bookmarkEnd w:id="243"/>
       <w:r>
         <w:t xml:space="preserve">Barclay, P., &amp; Willer, R. (2006). Partner choice creates competitive altruism in humans. </w:t>
       </w:r>
@@ -7688,8 +7725,8 @@
       <w:pPr>
         <w:pStyle w:val="Bibliography"/>
       </w:pPr>
-      <w:bookmarkStart w:id="238" w:name="ref-R-Matrix"/>
-      <w:bookmarkEnd w:id="237"/>
+      <w:bookmarkStart w:id="245" w:name="ref-R-Matrix"/>
+      <w:bookmarkEnd w:id="244"/>
       <w:r>
         <w:t xml:space="preserve">Bates, D., &amp; Maechler, M. (2018). </w:t>
       </w:r>
@@ -7715,8 +7752,8 @@
       <w:pPr>
         <w:pStyle w:val="Bibliography"/>
       </w:pPr>
-      <w:bookmarkStart w:id="239" w:name="ref-R-lme4"/>
-      <w:bookmarkEnd w:id="238"/>
+      <w:bookmarkStart w:id="246" w:name="ref-R-lme4"/>
+      <w:bookmarkEnd w:id="245"/>
       <w:r>
         <w:t xml:space="preserve">Bates, D., Mächler, M., Bolker, B., &amp; Walker, S. (2015). Fitting linear mixed-effects models using lme4. </w:t>
       </w:r>
@@ -7754,8 +7791,8 @@
           <w:lang w:val="de-DE"/>
         </w:rPr>
       </w:pPr>
-      <w:bookmarkStart w:id="240" w:name="ref-baumard2014tool"/>
-      <w:bookmarkEnd w:id="239"/>
+      <w:bookmarkStart w:id="247" w:name="ref-baumard2014tool"/>
+      <w:bookmarkEnd w:id="246"/>
       <w:r>
         <w:t xml:space="preserve">Baumard, J., Osiurak, F., Lesourd, M., &amp; Le Gall, D. (2014). Tool use disorders after left brain damage. </w:t>
       </w:r>
@@ -7799,8 +7836,8 @@
       <w:pPr>
         <w:pStyle w:val="Bibliography"/>
       </w:pPr>
-      <w:bookmarkStart w:id="241" w:name="ref-baumard2013mutualistic"/>
-      <w:bookmarkEnd w:id="240"/>
+      <w:bookmarkStart w:id="248" w:name="ref-baumard2013mutualistic"/>
+      <w:bookmarkEnd w:id="247"/>
       <w:proofErr w:type="spellStart"/>
       <w:r>
         <w:rPr>
@@ -7841,8 +7878,8 @@
       <w:pPr>
         <w:pStyle w:val="Bibliography"/>
       </w:pPr>
-      <w:bookmarkStart w:id="242" w:name="ref-brambilla2011looking"/>
-      <w:bookmarkEnd w:id="241"/>
+      <w:bookmarkStart w:id="249" w:name="ref-brambilla2011looking"/>
+      <w:bookmarkEnd w:id="248"/>
       <w:r>
         <w:t xml:space="preserve">Brambilla, M., Rusconi, P., Sacchi, S., &amp; Cherubini, P. (2011). Looking for honesty: The primary role of morality (vs. Sociability and competence) in information gathering. </w:t>
       </w:r>
@@ -7869,8 +7906,8 @@
       <w:pPr>
         <w:pStyle w:val="Bibliography"/>
       </w:pPr>
-      <w:bookmarkStart w:id="243" w:name="ref-brophy2008mexico"/>
-      <w:bookmarkEnd w:id="242"/>
+      <w:bookmarkStart w:id="250" w:name="ref-brophy2008mexico"/>
+      <w:bookmarkEnd w:id="249"/>
       <w:r>
         <w:t xml:space="preserve">Brophy, S. (2008). Mexico: Cartels, corruption and cocaine: A profile of the gulf cartel. </w:t>
       </w:r>
@@ -7897,8 +7934,8 @@
       <w:pPr>
         <w:pStyle w:val="Bibliography"/>
       </w:pPr>
-      <w:bookmarkStart w:id="244" w:name="ref-chen2016otree"/>
-      <w:bookmarkEnd w:id="243"/>
+      <w:bookmarkStart w:id="251" w:name="ref-chen2016otree"/>
+      <w:bookmarkEnd w:id="250"/>
       <w:r>
         <w:lastRenderedPageBreak/>
         <w:t xml:space="preserve">Chen, D. L., Schonger, M., &amp; Wickens, C. (2016). OTree—an open-source platform for laboratory, online, and field experiments. </w:t>
@@ -7926,8 +7963,8 @@
       <w:pPr>
         <w:pStyle w:val="Bibliography"/>
       </w:pPr>
-      <w:bookmarkStart w:id="245" w:name="ref-cialdini2001harnessing"/>
-      <w:bookmarkEnd w:id="244"/>
+      <w:bookmarkStart w:id="252" w:name="ref-cialdini2001harnessing"/>
+      <w:bookmarkEnd w:id="251"/>
       <w:r>
         <w:t xml:space="preserve">Cialdini, R. B. (2001). Harnessing the science of persuasion. </w:t>
       </w:r>
@@ -7954,8 +7991,8 @@
       <w:pPr>
         <w:pStyle w:val="Bibliography"/>
       </w:pPr>
-      <w:bookmarkStart w:id="246" w:name="ref-cottrell2007people"/>
-      <w:bookmarkEnd w:id="245"/>
+      <w:bookmarkStart w:id="253" w:name="ref-cottrell2007people"/>
+      <w:bookmarkEnd w:id="252"/>
       <w:r>
         <w:t xml:space="preserve">Cottrell, C. A., Neuberg, S. L., &amp; Li, N. P. (2007). What do people desire in others? A sociofunctional perspective on the importance of different valued characteristics. </w:t>
       </w:r>
@@ -7982,8 +8019,8 @@
       <w:pPr>
         <w:pStyle w:val="Bibliography"/>
       </w:pPr>
-      <w:bookmarkStart w:id="247" w:name="ref-cukierman1989seigniorage"/>
-      <w:bookmarkEnd w:id="246"/>
+      <w:bookmarkStart w:id="254" w:name="ref-cukierman1989seigniorage"/>
+      <w:bookmarkEnd w:id="253"/>
       <w:r>
         <w:t xml:space="preserve">Cukierman, A., Edwards, S., &amp; Tabellini, G. (1989). </w:t>
       </w:r>
@@ -8001,8 +8038,8 @@
       <w:pPr>
         <w:pStyle w:val="Bibliography"/>
       </w:pPr>
-      <w:bookmarkStart w:id="248" w:name="ref-R-xtable"/>
-      <w:bookmarkEnd w:id="247"/>
+      <w:bookmarkStart w:id="255" w:name="ref-R-xtable"/>
+      <w:bookmarkEnd w:id="254"/>
       <w:r>
         <w:t xml:space="preserve">Dahl, D. B., Scott, D., Roosen, C., Magnusson, A., &amp; Swinton, J. (2018). </w:t>
       </w:r>
@@ -8028,8 +8065,8 @@
       <w:pPr>
         <w:pStyle w:val="Bibliography"/>
       </w:pPr>
-      <w:bookmarkStart w:id="249" w:name="ref-desaihttps_2019"/>
-      <w:bookmarkEnd w:id="248"/>
+      <w:bookmarkStart w:id="256" w:name="ref-desaihttps_2019"/>
+      <w:bookmarkEnd w:id="255"/>
       <w:r>
         <w:t xml:space="preserve">Desaihttps, K. (2019, July). Utrecht becomes third dutch city to declare a state of climate emergency. </w:t>
       </w:r>
@@ -8055,8 +8092,8 @@
       <w:pPr>
         <w:pStyle w:val="Bibliography"/>
       </w:pPr>
-      <w:bookmarkStart w:id="250" w:name="ref-efferson2016sustained"/>
-      <w:bookmarkEnd w:id="249"/>
+      <w:bookmarkStart w:id="257" w:name="ref-efferson2016sustained"/>
+      <w:bookmarkEnd w:id="256"/>
       <w:r>
         <w:t xml:space="preserve">Efferson, C., Roca, C. P., Vogt, S., &amp; Helbing, D. (2016). Sustained cooperation by running away from bad behavior. </w:t>
       </w:r>
@@ -8083,8 +8120,8 @@
       <w:pPr>
         <w:pStyle w:val="Bibliography"/>
       </w:pPr>
-      <w:bookmarkStart w:id="251" w:name="ref-everett2016inference"/>
-      <w:bookmarkEnd w:id="250"/>
+      <w:bookmarkStart w:id="258" w:name="ref-everett2016inference"/>
+      <w:bookmarkEnd w:id="257"/>
       <w:r>
         <w:t xml:space="preserve">Everett, J. A., Pizarro, D. A., &amp; Crockett, M. (2016). Inference of trustworthiness from intuitive moral judgments. </w:t>
       </w:r>
@@ -8114,8 +8151,8 @@
           <w:lang w:val="de-DE"/>
         </w:rPr>
       </w:pPr>
-      <w:bookmarkStart w:id="252" w:name="ref-farwell2014media"/>
-      <w:bookmarkEnd w:id="251"/>
+      <w:bookmarkStart w:id="259" w:name="ref-farwell2014media"/>
+      <w:bookmarkEnd w:id="258"/>
       <w:r>
         <w:t xml:space="preserve">Farwell, J. P. (2014). The media strategy of isis. </w:t>
       </w:r>
@@ -8155,8 +8192,8 @@
           <w:lang w:val="de-DE"/>
         </w:rPr>
       </w:pPr>
-      <w:bookmarkStart w:id="253" w:name="ref-fehr2003nature"/>
-      <w:bookmarkEnd w:id="252"/>
+      <w:bookmarkStart w:id="260" w:name="ref-fehr2003nature"/>
+      <w:bookmarkEnd w:id="259"/>
       <w:r>
         <w:rPr>
           <w:lang w:val="de-DE"/>
@@ -8201,8 +8238,8 @@
           <w:lang w:val="de-DE"/>
         </w:rPr>
       </w:pPr>
-      <w:bookmarkStart w:id="254" w:name="ref-fehr2002altruistic"/>
-      <w:bookmarkEnd w:id="253"/>
+      <w:bookmarkStart w:id="261" w:name="ref-fehr2002altruistic"/>
+      <w:bookmarkEnd w:id="260"/>
       <w:r>
         <w:rPr>
           <w:lang w:val="de-DE"/>
@@ -8296,8 +8333,8 @@
       <w:pPr>
         <w:pStyle w:val="Bibliography"/>
       </w:pPr>
-      <w:bookmarkStart w:id="255" w:name="ref-fehr2004human"/>
-      <w:bookmarkEnd w:id="254"/>
+      <w:bookmarkStart w:id="262" w:name="ref-fehr2004human"/>
+      <w:bookmarkEnd w:id="261"/>
       <w:r>
         <w:rPr>
           <w:lang w:val="de-DE"/>
@@ -8344,8 +8381,8 @@
       <w:pPr>
         <w:pStyle w:val="Bibliography"/>
       </w:pPr>
-      <w:bookmarkStart w:id="256" w:name="ref-fischbacher2013lies"/>
-      <w:bookmarkEnd w:id="255"/>
+      <w:bookmarkStart w:id="263" w:name="ref-fischbacher2013lies"/>
+      <w:bookmarkEnd w:id="262"/>
       <w:r>
         <w:t xml:space="preserve">Fischbacher, U., &amp; Föllmi-Heusi, F. (2013). Lies in disguise—an experimental study on cheating. </w:t>
       </w:r>
@@ -8372,8 +8409,8 @@
       <w:pPr>
         <w:pStyle w:val="Bibliography"/>
       </w:pPr>
-      <w:bookmarkStart w:id="257" w:name="ref-fiske1999dis"/>
-      <w:bookmarkEnd w:id="256"/>
+      <w:bookmarkStart w:id="264" w:name="ref-fiske1999dis"/>
+      <w:bookmarkEnd w:id="263"/>
       <w:r>
         <w:t xml:space="preserve">Fiske, S. T., Xu, J., Cuddy, A. C., &amp; Glick, P. (1999). (Dis) respecting versus (dis) liking: Status and interdependence predict ambivalent stereotypes of competence and warmth. </w:t>
       </w:r>
@@ -8400,8 +8437,8 @@
       <w:pPr>
         <w:pStyle w:val="Bibliography"/>
       </w:pPr>
-      <w:bookmarkStart w:id="258" w:name="ref-french1959bases"/>
-      <w:bookmarkEnd w:id="257"/>
+      <w:bookmarkStart w:id="265" w:name="ref-french1959bases"/>
+      <w:bookmarkEnd w:id="264"/>
       <w:r>
         <w:t xml:space="preserve">French, J., Raven, B., &amp; Cartwright, D. (1959). The bases of social power. </w:t>
       </w:r>
@@ -8428,8 +8465,8 @@
       <w:pPr>
         <w:pStyle w:val="Bibliography"/>
       </w:pPr>
-      <w:bookmarkStart w:id="259" w:name="ref-freud1977introductory"/>
-      <w:bookmarkEnd w:id="258"/>
+      <w:bookmarkStart w:id="266" w:name="ref-freud1977introductory"/>
+      <w:bookmarkEnd w:id="265"/>
       <w:r>
         <w:t xml:space="preserve">Freud, S. (1977). </w:t>
       </w:r>
@@ -8447,8 +8484,8 @@
       <w:pPr>
         <w:pStyle w:val="Bibliography"/>
       </w:pPr>
-      <w:bookmarkStart w:id="260" w:name="ref-R-viridis"/>
-      <w:bookmarkEnd w:id="259"/>
+      <w:bookmarkStart w:id="267" w:name="ref-R-viridis"/>
+      <w:bookmarkEnd w:id="266"/>
       <w:r>
         <w:t xml:space="preserve">Garnier, S. (2018a). </w:t>
       </w:r>
@@ -8474,8 +8511,8 @@
       <w:pPr>
         <w:pStyle w:val="Bibliography"/>
       </w:pPr>
-      <w:bookmarkStart w:id="261" w:name="ref-R-viridisLite"/>
-      <w:bookmarkEnd w:id="260"/>
+      <w:bookmarkStart w:id="268" w:name="ref-R-viridisLite"/>
+      <w:bookmarkEnd w:id="267"/>
       <w:r>
         <w:t xml:space="preserve">Garnier, S. (2018b). </w:t>
       </w:r>
@@ -8501,8 +8538,8 @@
       <w:pPr>
         <w:pStyle w:val="Bibliography"/>
       </w:pPr>
-      <w:bookmarkStart w:id="262" w:name="ref-gausel2011concern"/>
-      <w:bookmarkEnd w:id="261"/>
+      <w:bookmarkStart w:id="269" w:name="ref-gausel2011concern"/>
+      <w:bookmarkEnd w:id="268"/>
       <w:r>
         <w:t xml:space="preserve">Gausel, N., &amp; Leach, C. W. (2011). Concern for self-image and social image in the management of moral failure: Rethinking shame. </w:t>
       </w:r>
@@ -8529,8 +8566,8 @@
       <w:pPr>
         <w:pStyle w:val="Bibliography"/>
       </w:pPr>
-      <w:bookmarkStart w:id="263" w:name="ref-gachter2016intrinsic"/>
-      <w:bookmarkEnd w:id="262"/>
+      <w:bookmarkStart w:id="270" w:name="ref-gachter2016intrinsic"/>
+      <w:bookmarkEnd w:id="269"/>
       <w:r>
         <w:lastRenderedPageBreak/>
         <w:t xml:space="preserve">Gächter, S., &amp; Schulz, J. F. (2016). Intrinsic honesty and the prevalence of rule violations across societies. </w:t>
@@ -8558,8 +8595,8 @@
       <w:pPr>
         <w:pStyle w:val="Bibliography"/>
       </w:pPr>
-      <w:bookmarkStart w:id="264" w:name="ref-gelman2006data"/>
-      <w:bookmarkEnd w:id="263"/>
+      <w:bookmarkStart w:id="271" w:name="ref-gelman2006data"/>
+      <w:bookmarkEnd w:id="270"/>
       <w:r>
         <w:t xml:space="preserve">Gelman, A., &amp; Hill, J. (2006). </w:t>
       </w:r>
@@ -8577,8 +8614,8 @@
       <w:pPr>
         <w:pStyle w:val="Bibliography"/>
       </w:pPr>
-      <w:bookmarkStart w:id="265" w:name="ref-gintis2003solving"/>
-      <w:bookmarkEnd w:id="264"/>
+      <w:bookmarkStart w:id="272" w:name="ref-gintis2003solving"/>
+      <w:bookmarkEnd w:id="271"/>
       <w:r>
         <w:t xml:space="preserve">Gintis, H. (2003). Solving the puzzle of prosociality. </w:t>
       </w:r>
@@ -8605,8 +8642,8 @@
       <w:pPr>
         <w:pStyle w:val="Bibliography"/>
       </w:pPr>
-      <w:bookmarkStart w:id="266" w:name="ref-gintis2001costly"/>
-      <w:bookmarkEnd w:id="265"/>
+      <w:bookmarkStart w:id="273" w:name="ref-gintis2001costly"/>
+      <w:bookmarkEnd w:id="272"/>
       <w:r>
         <w:t xml:space="preserve">Gintis, H., Smith, E. A., &amp; Bowles, S. (2001). Costly signaling and cooperation. </w:t>
       </w:r>
@@ -8633,8 +8670,8 @@
       <w:pPr>
         <w:pStyle w:val="Bibliography"/>
       </w:pPr>
-      <w:bookmarkStart w:id="267" w:name="ref-goodman2015volkswagen"/>
-      <w:bookmarkEnd w:id="266"/>
+      <w:bookmarkStart w:id="274" w:name="ref-goodman2015volkswagen"/>
+      <w:bookmarkEnd w:id="273"/>
       <w:r>
         <w:t xml:space="preserve">Goodman, L. M. (2015). Why volkswagen cheated. </w:t>
       </w:r>
@@ -8661,8 +8698,8 @@
       <w:pPr>
         <w:pStyle w:val="Bibliography"/>
       </w:pPr>
-      <w:bookmarkStart w:id="268" w:name="ref-goodwin2015moral"/>
-      <w:bookmarkEnd w:id="267"/>
+      <w:bookmarkStart w:id="275" w:name="ref-goodwin2015moral"/>
+      <w:bookmarkEnd w:id="274"/>
       <w:r>
         <w:t xml:space="preserve">Goodwin, G. P. (2015). Moral character in person perception. </w:t>
       </w:r>
@@ -8689,8 +8726,8 @@
       <w:pPr>
         <w:pStyle w:val="Bibliography"/>
       </w:pPr>
-      <w:bookmarkStart w:id="269" w:name="ref-Gross2012honesty"/>
-      <w:bookmarkEnd w:id="268"/>
+      <w:bookmarkStart w:id="276" w:name="ref-Gross2012honesty"/>
+      <w:bookmarkEnd w:id="275"/>
       <w:r>
         <w:rPr>
           <w:lang w:val="nl-NL"/>
@@ -8728,8 +8765,8 @@
       <w:pPr>
         <w:pStyle w:val="Bibliography"/>
       </w:pPr>
-      <w:bookmarkStart w:id="270" w:name="ref-gross2018ethical"/>
-      <w:bookmarkEnd w:id="269"/>
+      <w:bookmarkStart w:id="277" w:name="ref-gross2018ethical"/>
+      <w:bookmarkEnd w:id="276"/>
       <w:r>
         <w:t xml:space="preserve">Gross, J., Leib, M., Offerman, T., &amp; Shalvi, S. (2018). Ethical free riding: When honest people find dishonest partners. </w:t>
       </w:r>
@@ -8756,8 +8793,8 @@
       <w:pPr>
         <w:pStyle w:val="Bibliography"/>
       </w:pPr>
-      <w:bookmarkStart w:id="271" w:name="ref-gulsoken_2019"/>
-      <w:bookmarkEnd w:id="270"/>
+      <w:bookmarkStart w:id="278" w:name="ref-gulsoken_2019"/>
+      <w:bookmarkEnd w:id="277"/>
       <w:r>
         <w:t xml:space="preserve">Gulsoken, D. (2019, June). Amsterdam becomes the first dutch municipality to recognise the climate crisis. </w:t>
       </w:r>
@@ -8783,8 +8820,8 @@
       <w:pPr>
         <w:pStyle w:val="Bibliography"/>
       </w:pPr>
-      <w:bookmarkStart w:id="272" w:name="ref-dsanjeev1998does"/>
-      <w:bookmarkEnd w:id="271"/>
+      <w:bookmarkStart w:id="279" w:name="ref-dsanjeev1998does"/>
+      <w:bookmarkEnd w:id="278"/>
       <w:r>
         <w:t xml:space="preserve">Gupta, J. dSanjeev, Davoodi, H., &amp; Alonso-Terme, R. (1998). </w:t>
       </w:r>
@@ -8802,8 +8839,8 @@
       <w:pPr>
         <w:pStyle w:val="Bibliography"/>
       </w:pPr>
-      <w:bookmarkStart w:id="273" w:name="ref-gurven2000s"/>
-      <w:bookmarkEnd w:id="272"/>
+      <w:bookmarkStart w:id="280" w:name="ref-gurven2000s"/>
+      <w:bookmarkEnd w:id="279"/>
       <w:r>
         <w:lastRenderedPageBreak/>
         <w:t xml:space="preserve">Gurven, M., Allen-Arave, W., Hill, K., &amp; Hurtado, M. (2000). “It’s a wonderful life”: Signaling generosity among the ache of paraguay. </w:t>
@@ -8831,8 +8868,8 @@
       <w:pPr>
         <w:pStyle w:val="Bibliography"/>
       </w:pPr>
-      <w:bookmarkStart w:id="274" w:name="ref-hirschman1987people"/>
-      <w:bookmarkEnd w:id="273"/>
+      <w:bookmarkStart w:id="281" w:name="ref-hirschman1987people"/>
+      <w:bookmarkEnd w:id="280"/>
       <w:r>
         <w:t xml:space="preserve">Hirschman, E. C. (1987). People as products: Analysis of a complex marketing exchange. </w:t>
       </w:r>
@@ -8859,8 +8896,8 @@
       <w:pPr>
         <w:pStyle w:val="Bibliography"/>
       </w:pPr>
-      <w:bookmarkStart w:id="275" w:name="ref-hoffman1977moral"/>
-      <w:bookmarkEnd w:id="274"/>
+      <w:bookmarkStart w:id="282" w:name="ref-hoffman1977moral"/>
+      <w:bookmarkEnd w:id="281"/>
       <w:r>
         <w:t xml:space="preserve">Hoffman, M. L. (1977). Moral internalization: Current theory and research. In </w:t>
       </w:r>
@@ -8878,8 +8915,8 @@
       <w:pPr>
         <w:pStyle w:val="Bibliography"/>
       </w:pPr>
-      <w:bookmarkStart w:id="276" w:name="ref-hordern_martin_ratcliffe_2020"/>
-      <w:bookmarkEnd w:id="275"/>
+      <w:bookmarkStart w:id="283" w:name="ref-hordern_martin_ratcliffe_2020"/>
+      <w:bookmarkEnd w:id="282"/>
       <w:r>
         <w:t xml:space="preserve">Hordern, A., Martin, M., &amp; Ratcliffe, V. (2020, January). Aramco ceo says oil’s “central bank” can handle any disruption. </w:t>
       </w:r>
@@ -8905,8 +8942,8 @@
       <w:pPr>
         <w:pStyle w:val="Bibliography"/>
       </w:pPr>
-      <w:bookmarkStart w:id="277" w:name="ref-jordan2016uncalculating"/>
-      <w:bookmarkEnd w:id="276"/>
+      <w:bookmarkStart w:id="284" w:name="ref-jordan2016uncalculating"/>
+      <w:bookmarkEnd w:id="283"/>
       <w:r>
         <w:t xml:space="preserve">Jordan, J. J., Hoffman, M., Nowak, M. A., &amp; Rand, D. G. (2016). Uncalculating cooperation is used to signal trustworthiness. </w:t>
       </w:r>
@@ -8933,8 +8970,8 @@
       <w:pPr>
         <w:pStyle w:val="Bibliography"/>
       </w:pPr>
-      <w:bookmarkStart w:id="278" w:name="ref-jordan2011striving"/>
-      <w:bookmarkEnd w:id="277"/>
+      <w:bookmarkStart w:id="285" w:name="ref-jordan2011striving"/>
+      <w:bookmarkEnd w:id="284"/>
       <w:r>
         <w:t xml:space="preserve">Jordan, J., Mullen, E., &amp; Murnighan, J. K. (2011). Striving for the moral self: The effects of recalling past moral actions on future moral behavior. </w:t>
       </w:r>
@@ -8961,8 +8998,8 @@
       <w:pPr>
         <w:pStyle w:val="Bibliography"/>
       </w:pPr>
-      <w:bookmarkStart w:id="279" w:name="ref-keizer2008spreading"/>
-      <w:bookmarkEnd w:id="278"/>
+      <w:bookmarkStart w:id="286" w:name="ref-keizer2008spreading"/>
+      <w:bookmarkEnd w:id="285"/>
       <w:r>
         <w:t xml:space="preserve">Keizer, K., Lindenberg, S., &amp; Steg, L. (2008). The spreading of disorder. </w:t>
       </w:r>
@@ -8989,8 +9026,8 @@
       <w:pPr>
         <w:pStyle w:val="Bibliography"/>
       </w:pPr>
-      <w:bookmarkStart w:id="280" w:name="ref-kimbrough2014norms"/>
-      <w:bookmarkEnd w:id="279"/>
+      <w:bookmarkStart w:id="287" w:name="ref-kimbrough2014norms"/>
+      <w:bookmarkEnd w:id="286"/>
       <w:r>
         <w:t xml:space="preserve">Kimbrough, E. O., Miller, J. B., &amp; Vostroknutov, A. (2014). </w:t>
       </w:r>
@@ -9008,8 +9045,8 @@
       <w:pPr>
         <w:pStyle w:val="Bibliography"/>
       </w:pPr>
-      <w:bookmarkStart w:id="281" w:name="ref-kimbrough2016norms"/>
-      <w:bookmarkEnd w:id="280"/>
+      <w:bookmarkStart w:id="288" w:name="ref-kimbrough2016norms"/>
+      <w:bookmarkEnd w:id="287"/>
       <w:r>
         <w:lastRenderedPageBreak/>
         <w:t xml:space="preserve">Kimbrough, E. O., &amp; Vostroknutov, A. (2016). Norms make preferences social. </w:t>
@@ -9040,8 +9077,8 @@
           <w:lang w:val="nl-NL"/>
         </w:rPr>
       </w:pPr>
-      <w:bookmarkStart w:id="282" w:name="ref-kimbrough2018portable"/>
-      <w:bookmarkEnd w:id="281"/>
+      <w:bookmarkStart w:id="289" w:name="ref-kimbrough2018portable"/>
+      <w:bookmarkEnd w:id="288"/>
       <w:r>
         <w:t xml:space="preserve">Kimbrough, E. O., &amp; Vostroknutov, A. (2018). A portable method of eliciting respect for social norms. </w:t>
       </w:r>
@@ -9085,8 +9122,8 @@
       <w:pPr>
         <w:pStyle w:val="Bibliography"/>
       </w:pPr>
-      <w:bookmarkStart w:id="283" w:name="ref-kobis2016prospection"/>
-      <w:bookmarkEnd w:id="282"/>
+      <w:bookmarkStart w:id="290" w:name="ref-kobis2016prospection"/>
+      <w:bookmarkEnd w:id="289"/>
       <w:proofErr w:type="spellStart"/>
       <w:r>
         <w:rPr>
@@ -9155,8 +9192,8 @@
       <w:pPr>
         <w:pStyle w:val="Bibliography"/>
       </w:pPr>
-      <w:bookmarkStart w:id="284" w:name="ref-lacetera2010social"/>
-      <w:bookmarkEnd w:id="283"/>
+      <w:bookmarkStart w:id="291" w:name="ref-lacetera2010social"/>
+      <w:bookmarkEnd w:id="290"/>
       <w:r>
         <w:t xml:space="preserve">Lacetera, N., &amp; Macis, M. (2010). Social image concerns and prosocial behavior: Field evidence from a nonlinear incentive scheme. </w:t>
       </w:r>
@@ -9183,8 +9220,8 @@
       <w:pPr>
         <w:pStyle w:val="Bibliography"/>
       </w:pPr>
-      <w:bookmarkStart w:id="285" w:name="ref-landy2016s"/>
-      <w:bookmarkEnd w:id="284"/>
+      <w:bookmarkStart w:id="292" w:name="ref-landy2016s"/>
+      <w:bookmarkEnd w:id="291"/>
       <w:r>
         <w:t xml:space="preserve">Landy, J. F., Piazza, J., &amp; Goodwin, G. P. (2016). When it’s bad to be friendly and smart: The desirability of sociability and competence depends on morality. </w:t>
       </w:r>
@@ -9211,8 +9248,8 @@
       <w:pPr>
         <w:pStyle w:val="Bibliography"/>
       </w:pPr>
-      <w:bookmarkStart w:id="286" w:name="ref-landy2018morality"/>
-      <w:bookmarkEnd w:id="285"/>
+      <w:bookmarkStart w:id="293" w:name="ref-landy2018morality"/>
+      <w:bookmarkEnd w:id="292"/>
       <w:r>
         <w:t xml:space="preserve">Landy, J. F., &amp; Uhlmann, E. L. (2018). Morality is personal. </w:t>
       </w:r>
@@ -9230,8 +9267,8 @@
       <w:pPr>
         <w:pStyle w:val="Bibliography"/>
       </w:pPr>
-      <w:bookmarkStart w:id="287" w:name="ref-lessing2012logic"/>
-      <w:bookmarkEnd w:id="286"/>
+      <w:bookmarkStart w:id="294" w:name="ref-lessing2012logic"/>
+      <w:bookmarkEnd w:id="293"/>
       <w:r>
         <w:t xml:space="preserve">Lessing, B. (2012). </w:t>
       </w:r>
@@ -9249,8 +9286,8 @@
       <w:pPr>
         <w:pStyle w:val="Bibliography"/>
       </w:pPr>
-      <w:bookmarkStart w:id="288" w:name="ref-magee2009seeing"/>
-      <w:bookmarkEnd w:id="287"/>
+      <w:bookmarkStart w:id="295" w:name="ref-magee2009seeing"/>
+      <w:bookmarkEnd w:id="294"/>
       <w:r>
         <w:t xml:space="preserve">Magee, J. C. (2009). Seeing power in action: The roles of deliberation, implementation, and action in inferences of power. </w:t>
       </w:r>
@@ -9277,8 +9314,8 @@
       <w:pPr>
         <w:pStyle w:val="Bibliography"/>
       </w:pPr>
-      <w:bookmarkStart w:id="289" w:name="ref-mauro1995corruption"/>
-      <w:bookmarkEnd w:id="288"/>
+      <w:bookmarkStart w:id="296" w:name="ref-mauro1995corruption"/>
+      <w:bookmarkEnd w:id="295"/>
       <w:r>
         <w:t xml:space="preserve">Mauro, P. (1995). Corruption and growth. </w:t>
       </w:r>
@@ -9305,8 +9342,8 @@
       <w:pPr>
         <w:pStyle w:val="Bibliography"/>
       </w:pPr>
-      <w:bookmarkStart w:id="290" w:name="ref-mazar2008dishonesty"/>
-      <w:bookmarkEnd w:id="289"/>
+      <w:bookmarkStart w:id="297" w:name="ref-mazar2008dishonesty"/>
+      <w:bookmarkEnd w:id="296"/>
       <w:r>
         <w:rPr>
           <w:lang w:val="es-ES"/>
@@ -9354,8 +9391,8 @@
       <w:pPr>
         <w:pStyle w:val="Bibliography"/>
       </w:pPr>
-      <w:bookmarkStart w:id="291" w:name="ref-mcelduff2010t"/>
-      <w:bookmarkEnd w:id="290"/>
+      <w:bookmarkStart w:id="298" w:name="ref-mcelduff2010t"/>
+      <w:bookmarkEnd w:id="297"/>
       <w:r>
         <w:t xml:space="preserve">McElduff, F., Cortina-Borja, M., Chan, S.-K., &amp; Wade, A. (2010). When t-tests or wilcoxon-mann-whitney tests won’t do. </w:t>
       </w:r>
@@ -9382,8 +9419,8 @@
       <w:pPr>
         <w:pStyle w:val="Bibliography"/>
       </w:pPr>
-      <w:bookmarkStart w:id="292" w:name="ref-melnikoff2018preferences"/>
-      <w:bookmarkEnd w:id="291"/>
+      <w:bookmarkStart w:id="299" w:name="ref-melnikoff2018preferences"/>
+      <w:bookmarkEnd w:id="298"/>
       <w:r>
         <w:t xml:space="preserve">Melnikoff, D. E., &amp; Bailey, A. H. (2018). Preferences for moral vs. Immoral traits in others are conditional. </w:t>
       </w:r>
@@ -9410,8 +9447,8 @@
       <w:pPr>
         <w:pStyle w:val="Bibliography"/>
       </w:pPr>
-      <w:bookmarkStart w:id="293" w:name="ref-merwin2010psychological"/>
-      <w:bookmarkEnd w:id="292"/>
+      <w:bookmarkStart w:id="300" w:name="ref-merwin2010psychological"/>
+      <w:bookmarkEnd w:id="299"/>
       <w:r>
         <w:t xml:space="preserve">Merwin, R. M., Timko, C. A., Moskovich, A. A., Ingle, K. K., Bulik, C. M., &amp; Zucker, N. L. (2010). Psychological inflexibility and symptom expression in anorexia nervosa. </w:t>
       </w:r>
@@ -9441,8 +9478,8 @@
           <w:lang w:val="de-DE"/>
         </w:rPr>
       </w:pPr>
-      <w:bookmarkStart w:id="294" w:name="ref-milinski2002reputation"/>
-      <w:bookmarkEnd w:id="293"/>
+      <w:bookmarkStart w:id="301" w:name="ref-milinski2002reputation"/>
+      <w:bookmarkEnd w:id="300"/>
       <w:proofErr w:type="spellStart"/>
       <w:r>
         <w:rPr>
@@ -9519,8 +9556,8 @@
       <w:pPr>
         <w:pStyle w:val="Bibliography"/>
       </w:pPr>
-      <w:bookmarkStart w:id="295" w:name="ref-mondillon2005beliefs"/>
-      <w:bookmarkEnd w:id="294"/>
+      <w:bookmarkStart w:id="302" w:name="ref-mondillon2005beliefs"/>
+      <w:bookmarkEnd w:id="301"/>
       <w:proofErr w:type="spellStart"/>
       <w:r>
         <w:rPr>
@@ -9603,8 +9640,8 @@
       <w:pPr>
         <w:pStyle w:val="Bibliography"/>
       </w:pPr>
-      <w:bookmarkStart w:id="296" w:name="ref-montesquieu1951oeuvres"/>
-      <w:bookmarkEnd w:id="295"/>
+      <w:bookmarkStart w:id="303" w:name="ref-montesquieu1951oeuvres"/>
+      <w:bookmarkEnd w:id="302"/>
       <w:r>
         <w:t xml:space="preserve">Montesquieu, C. L. (1951). Oeuvres completes (2 vols.). </w:t>
       </w:r>
@@ -9622,8 +9659,8 @@
       <w:pPr>
         <w:pStyle w:val="Bibliography"/>
       </w:pPr>
-      <w:bookmarkStart w:id="297" w:name="ref-mumby_2019"/>
-      <w:bookmarkEnd w:id="296"/>
+      <w:bookmarkStart w:id="304" w:name="ref-mumby_2019"/>
+      <w:bookmarkEnd w:id="303"/>
       <w:r>
         <w:t xml:space="preserve">Mumby, D. (2019, February). Climate emergency declared to applause from protesters. </w:t>
       </w:r>
@@ -9649,8 +9686,8 @@
       <w:pPr>
         <w:pStyle w:val="Bibliography"/>
       </w:pPr>
-      <w:bookmarkStart w:id="298" w:name="ref-murphy2011measuring"/>
-      <w:bookmarkEnd w:id="297"/>
+      <w:bookmarkStart w:id="305" w:name="ref-murphy2011measuring"/>
+      <w:bookmarkEnd w:id="304"/>
       <w:r>
         <w:t xml:space="preserve">Murphy, R. O., Ackermann, K. A., &amp; Handgraaf, M. (2011). Measuring social value orientation. </w:t>
       </w:r>
@@ -9677,8 +9714,8 @@
       <w:pPr>
         <w:pStyle w:val="Bibliography"/>
       </w:pPr>
-      <w:bookmarkStart w:id="299" w:name="ref-nieto2012political"/>
-      <w:bookmarkEnd w:id="298"/>
+      <w:bookmarkStart w:id="306" w:name="ref-nieto2012political"/>
+      <w:bookmarkEnd w:id="305"/>
       <w:r>
         <w:lastRenderedPageBreak/>
         <w:t xml:space="preserve">Nieto, N. (2012). Political corruption and narcotrafficking in mexico. </w:t>
@@ -9706,8 +9743,8 @@
       <w:pPr>
         <w:pStyle w:val="Bibliography"/>
       </w:pPr>
-      <w:bookmarkStart w:id="300" w:name="ref-noe1995biological"/>
-      <w:bookmarkEnd w:id="299"/>
+      <w:bookmarkStart w:id="307" w:name="ref-noe1995biological"/>
+      <w:bookmarkEnd w:id="306"/>
       <w:r>
         <w:t xml:space="preserve">Noë, R., &amp; Hammerstein, P. (1995). Biological markets. </w:t>
       </w:r>
@@ -9734,8 +9771,8 @@
       <w:pPr>
         <w:pStyle w:val="Bibliography"/>
       </w:pPr>
-      <w:bookmarkStart w:id="301" w:name="ref-ostrom2000collective"/>
-      <w:bookmarkEnd w:id="300"/>
+      <w:bookmarkStart w:id="308" w:name="ref-ostrom2000collective"/>
+      <w:bookmarkEnd w:id="307"/>
       <w:r>
         <w:t xml:space="preserve">Ostrom, E. (2000). Collective action and the evolution of social norms. </w:t>
       </w:r>
@@ -9762,8 +9799,8 @@
       <w:pPr>
         <w:pStyle w:val="Bibliography"/>
       </w:pPr>
-      <w:bookmarkStart w:id="302" w:name="ref-peeters1992evaluative"/>
-      <w:bookmarkEnd w:id="301"/>
+      <w:bookmarkStart w:id="309" w:name="ref-peeters1992evaluative"/>
+      <w:bookmarkEnd w:id="308"/>
       <w:r>
         <w:t xml:space="preserve">Peeters, G. (1992). Evaluative meanings of adjectives invitro and in context-some theoretical implications and practical consequences of positive-negative asymmetry and behavioral-adaptive concepts of evaluation. </w:t>
       </w:r>
@@ -9790,8 +9827,8 @@
       <w:pPr>
         <w:pStyle w:val="Bibliography"/>
       </w:pPr>
-      <w:bookmarkStart w:id="303" w:name="ref-pepitone1976toward"/>
-      <w:bookmarkEnd w:id="302"/>
+      <w:bookmarkStart w:id="310" w:name="ref-pepitone1976toward"/>
+      <w:bookmarkEnd w:id="309"/>
       <w:r>
         <w:t xml:space="preserve">Pepitone, A. (1976). Toward a normative and comparative biocultural social psychology. </w:t>
       </w:r>
@@ -9818,8 +9855,8 @@
       <w:pPr>
         <w:pStyle w:val="Bibliography"/>
       </w:pPr>
-      <w:bookmarkStart w:id="304" w:name="ref-rand2011dynamic"/>
-      <w:bookmarkEnd w:id="303"/>
+      <w:bookmarkStart w:id="311" w:name="ref-rand2011dynamic"/>
+      <w:bookmarkEnd w:id="310"/>
       <w:r>
         <w:t xml:space="preserve">Rand, D. G., Arbesman, S., &amp; Christakis, N. A. (2011). Dynamic social networks promote cooperation in experiments with humans. </w:t>
       </w:r>
@@ -9846,8 +9883,8 @@
       <w:pPr>
         <w:pStyle w:val="Bibliography"/>
       </w:pPr>
-      <w:bookmarkStart w:id="305" w:name="ref-R-base"/>
-      <w:bookmarkEnd w:id="304"/>
+      <w:bookmarkStart w:id="312" w:name="ref-R-base"/>
+      <w:bookmarkEnd w:id="311"/>
       <w:r>
         <w:t xml:space="preserve">R Core Team. (2018). </w:t>
       </w:r>
@@ -9873,8 +9910,8 @@
       <w:pPr>
         <w:pStyle w:val="Bibliography"/>
       </w:pPr>
-      <w:bookmarkStart w:id="306" w:name="ref-robinson1989effects"/>
-      <w:bookmarkEnd w:id="305"/>
+      <w:bookmarkStart w:id="313" w:name="ref-robinson1989effects"/>
+      <w:bookmarkEnd w:id="312"/>
       <w:r>
         <w:rPr>
           <w:lang w:val="es-ES"/>
@@ -9907,8 +9944,8 @@
       <w:pPr>
         <w:pStyle w:val="Bibliography"/>
       </w:pPr>
-      <w:bookmarkStart w:id="307" w:name="ref-rose2016corruption"/>
-      <w:bookmarkEnd w:id="306"/>
+      <w:bookmarkStart w:id="314" w:name="ref-rose2016corruption"/>
+      <w:bookmarkEnd w:id="313"/>
       <w:r>
         <w:t xml:space="preserve">Rose-Ackerman, S., &amp; Palifka, B. J. (2016). </w:t>
       </w:r>
@@ -9926,8 +9963,8 @@
       <w:pPr>
         <w:pStyle w:val="Bibliography"/>
       </w:pPr>
-      <w:bookmarkStart w:id="308" w:name="ref-rothstein2011quality"/>
-      <w:bookmarkEnd w:id="307"/>
+      <w:bookmarkStart w:id="315" w:name="ref-rothstein2011quality"/>
+      <w:bookmarkEnd w:id="314"/>
       <w:r>
         <w:lastRenderedPageBreak/>
         <w:t xml:space="preserve">Rothstein, B. (2011). </w:t>
@@ -9946,8 +9983,8 @@
       <w:pPr>
         <w:pStyle w:val="Bibliography"/>
       </w:pPr>
-      <w:bookmarkStart w:id="309" w:name="ref-sethi1996evolution"/>
-      <w:bookmarkEnd w:id="308"/>
+      <w:bookmarkStart w:id="316" w:name="ref-sethi1996evolution"/>
+      <w:bookmarkEnd w:id="315"/>
       <w:r>
         <w:t xml:space="preserve">Sethi, R., &amp; Somanathan, E. (1996). The evolution of social norms in common property resource use. </w:t>
       </w:r>
@@ -9965,8 +10002,8 @@
       <w:pPr>
         <w:pStyle w:val="Bibliography"/>
       </w:pPr>
-      <w:bookmarkStart w:id="310" w:name="ref-simmons201221"/>
-      <w:bookmarkEnd w:id="309"/>
+      <w:bookmarkStart w:id="317" w:name="ref-simmons201221"/>
+      <w:bookmarkEnd w:id="316"/>
       <w:r>
         <w:t xml:space="preserve">Simmons, J. P., Nelson, L. D., &amp; Simonsohn, U. (2012). A 21 word solution. </w:t>
       </w:r>
@@ -9984,8 +10021,8 @@
       <w:pPr>
         <w:pStyle w:val="Bibliography"/>
       </w:pPr>
-      <w:bookmarkStart w:id="311" w:name="ref-smith1759theory"/>
-      <w:bookmarkEnd w:id="310"/>
+      <w:bookmarkStart w:id="318" w:name="ref-smith1759theory"/>
+      <w:bookmarkEnd w:id="317"/>
       <w:r>
         <w:t xml:space="preserve">Smith, A. (1759). </w:t>
       </w:r>
@@ -10003,8 +10040,8 @@
       <w:pPr>
         <w:pStyle w:val="Bibliography"/>
       </w:pPr>
-      <w:bookmarkStart w:id="312" w:name="ref-szechtman2004obsessive"/>
-      <w:bookmarkEnd w:id="311"/>
+      <w:bookmarkStart w:id="319" w:name="ref-szechtman2004obsessive"/>
+      <w:bookmarkEnd w:id="318"/>
       <w:r>
         <w:t xml:space="preserve">Szechtman, H., &amp; Woody, E. (2004). Obsessive-compulsive disorder as a disturbance of security motivation. </w:t>
       </w:r>
@@ -10031,8 +10068,8 @@
       <w:pPr>
         <w:pStyle w:val="Bibliography"/>
       </w:pPr>
-      <w:bookmarkStart w:id="313" w:name="ref-tomasello2003makes"/>
-      <w:bookmarkEnd w:id="312"/>
+      <w:bookmarkStart w:id="320" w:name="ref-tomasello2003makes"/>
+      <w:bookmarkEnd w:id="319"/>
       <w:r>
         <w:t xml:space="preserve">Tomasello, M., &amp; Rakoczy, H. (2003). What makes human cognition unique? From individual to shared to collective intentionality. </w:t>
       </w:r>
@@ -10059,8 +10096,8 @@
       <w:pPr>
         <w:pStyle w:val="Bibliography"/>
       </w:pPr>
-      <w:bookmarkStart w:id="314" w:name="ref-trivers1971evolution"/>
-      <w:bookmarkEnd w:id="313"/>
+      <w:bookmarkStart w:id="321" w:name="ref-trivers1971evolution"/>
+      <w:bookmarkEnd w:id="320"/>
       <w:r>
         <w:t xml:space="preserve">Trivers, R. L. (1971). The evolution of reciprocal altruism. </w:t>
       </w:r>
@@ -10087,8 +10124,8 @@
       <w:pPr>
         <w:pStyle w:val="Bibliography"/>
       </w:pPr>
-      <w:bookmarkStart w:id="315" w:name="ref-tyler1997psychology"/>
-      <w:bookmarkEnd w:id="314"/>
+      <w:bookmarkStart w:id="322" w:name="ref-tyler1997psychology"/>
+      <w:bookmarkEnd w:id="321"/>
       <w:r>
         <w:t xml:space="preserve">Tyler, T. R. (1997). The psychology of legitimacy: A relational perspective on voluntary deference to authorities. </w:t>
       </w:r>
@@ -10115,8 +10152,8 @@
       <w:pPr>
         <w:pStyle w:val="Bibliography"/>
       </w:pPr>
-      <w:bookmarkStart w:id="316" w:name="ref-utikal2013disadvantageous"/>
-      <w:bookmarkEnd w:id="315"/>
+      <w:bookmarkStart w:id="323" w:name="ref-utikal2013disadvantageous"/>
+      <w:bookmarkEnd w:id="322"/>
       <w:r>
         <w:t xml:space="preserve">Utikal, V., &amp; Fischbacher, U. (2013). Disadvantageous lies in individual decisions. </w:t>
       </w:r>
@@ -10143,8 +10180,8 @@
       <w:pPr>
         <w:pStyle w:val="Bibliography"/>
       </w:pPr>
-      <w:bookmarkStart w:id="317" w:name="ref-van2011breaking"/>
-      <w:bookmarkEnd w:id="316"/>
+      <w:bookmarkStart w:id="324" w:name="ref-van2011breaking"/>
+      <w:bookmarkEnd w:id="323"/>
       <w:r>
         <w:t xml:space="preserve">Van Kleef, G. A., Homan, A. C., Finkenauer, C., Gündemir, S., &amp; Stamkou, E. (2011). Breaking the rules to rise to power: How norm violators gain power in the eyes of others. </w:t>
       </w:r>
@@ -10171,8 +10208,8 @@
       <w:pPr>
         <w:pStyle w:val="Bibliography"/>
       </w:pPr>
-      <w:bookmarkStart w:id="318" w:name="ref-wedekind2000cooperation"/>
-      <w:bookmarkEnd w:id="317"/>
+      <w:bookmarkStart w:id="325" w:name="ref-wedekind2000cooperation"/>
+      <w:bookmarkEnd w:id="324"/>
       <w:r>
         <w:lastRenderedPageBreak/>
         <w:t xml:space="preserve">Wedekind, C., &amp; Milinski, M. (2000). Cooperation through image scoring in humans. </w:t>
@@ -10200,8 +10237,8 @@
       <w:pPr>
         <w:pStyle w:val="Bibliography"/>
       </w:pPr>
-      <w:bookmarkStart w:id="319" w:name="ref-weisel2015collaborative"/>
-      <w:bookmarkEnd w:id="318"/>
+      <w:bookmarkStart w:id="326" w:name="ref-weisel2015collaborative"/>
+      <w:bookmarkEnd w:id="325"/>
       <w:r>
         <w:t xml:space="preserve">Weisel, O., &amp; Shalvi, S. (2015). The collaborative roots of corruption. </w:t>
       </w:r>
@@ -10228,8 +10265,8 @@
       <w:pPr>
         <w:pStyle w:val="Bibliography"/>
       </w:pPr>
-      <w:bookmarkStart w:id="320" w:name="ref-R-plyr"/>
-      <w:bookmarkEnd w:id="319"/>
+      <w:bookmarkStart w:id="327" w:name="ref-R-plyr"/>
+      <w:bookmarkEnd w:id="326"/>
       <w:r>
         <w:t xml:space="preserve">Wickham, H. (2011). The split-apply-combine strategy for data analysis. </w:t>
       </w:r>
@@ -10264,8 +10301,8 @@
       <w:pPr>
         <w:pStyle w:val="Bibliography"/>
       </w:pPr>
-      <w:bookmarkStart w:id="321" w:name="ref-R-ggplot2"/>
-      <w:bookmarkEnd w:id="320"/>
+      <w:bookmarkStart w:id="328" w:name="ref-R-ggplot2"/>
+      <w:bookmarkEnd w:id="327"/>
       <w:r>
         <w:t xml:space="preserve">Wickham, H. (2016). </w:t>
       </w:r>
@@ -10291,8 +10328,8 @@
       <w:pPr>
         <w:pStyle w:val="Bibliography"/>
       </w:pPr>
-      <w:bookmarkStart w:id="322" w:name="ref-R-dplyr"/>
-      <w:bookmarkEnd w:id="321"/>
+      <w:bookmarkStart w:id="329" w:name="ref-R-dplyr"/>
+      <w:bookmarkEnd w:id="328"/>
       <w:r>
         <w:t xml:space="preserve">Wickham, H., François, R., Henry, L., &amp; Müller, K. (2019). </w:t>
       </w:r>
@@ -10318,8 +10355,8 @@
       <w:pPr>
         <w:pStyle w:val="Bibliography"/>
       </w:pPr>
-      <w:bookmarkStart w:id="323" w:name="ref-williams2014serving"/>
-      <w:bookmarkEnd w:id="322"/>
+      <w:bookmarkStart w:id="330" w:name="ref-williams2014serving"/>
+      <w:bookmarkEnd w:id="329"/>
       <w:r>
         <w:t xml:space="preserve">Williams, M. J. (2014). Serving the self from the seat of power: Goals and threats predict leaders’ self-interested behavior. </w:t>
       </w:r>
@@ -10346,8 +10383,8 @@
       <w:pPr>
         <w:pStyle w:val="Bibliography"/>
       </w:pPr>
-      <w:bookmarkStart w:id="324" w:name="ref-wojciszke2009two"/>
-      <w:bookmarkEnd w:id="323"/>
+      <w:bookmarkStart w:id="331" w:name="ref-wojciszke2009two"/>
+      <w:bookmarkEnd w:id="330"/>
       <w:r>
         <w:t xml:space="preserve">Wojciszke, B., Abele, A. E., &amp; Baryla, W. (2009). Two dimensions of interpersonal attitudes: Liking depends on communion, respect depends on agency. </w:t>
       </w:r>
@@ -10374,8 +10411,8 @@
       <w:pPr>
         <w:pStyle w:val="Bibliography"/>
       </w:pPr>
-      <w:bookmarkStart w:id="325" w:name="ref-R-knitr"/>
-      <w:bookmarkEnd w:id="324"/>
+      <w:bookmarkStart w:id="332" w:name="ref-R-knitr"/>
+      <w:bookmarkEnd w:id="331"/>
       <w:r>
         <w:t xml:space="preserve">Xie, Y. (2015). </w:t>
       </w:r>
@@ -10401,8 +10438,8 @@
       <w:pPr>
         <w:pStyle w:val="Bibliography"/>
       </w:pPr>
-      <w:bookmarkStart w:id="326" w:name="ref-R-DT"/>
-      <w:bookmarkEnd w:id="325"/>
+      <w:bookmarkStart w:id="333" w:name="ref-R-DT"/>
+      <w:bookmarkEnd w:id="332"/>
       <w:r>
         <w:t xml:space="preserve">Xie, Y., Cheng, J., &amp; Tan, X. (2019). </w:t>
       </w:r>
@@ -10424,8 +10461,8 @@
         </w:r>
       </w:hyperlink>
     </w:p>
-    <w:bookmarkEnd w:id="225"/>
-    <w:bookmarkEnd w:id="326"/>
+    <w:bookmarkEnd w:id="232"/>
+    <w:bookmarkEnd w:id="333"/>
     <w:p>
       <w:r>
         <w:br w:type="page"/>
@@ -10435,22 +10472,22 @@
       <w:pPr>
         <w:pStyle w:val="Heading1"/>
       </w:pPr>
-      <w:bookmarkStart w:id="327" w:name="appendix-a"/>
+      <w:bookmarkStart w:id="334" w:name="appendix-a"/>
       <w:r>
         <w:lastRenderedPageBreak/>
         <w:t>Appendix A</w:t>
       </w:r>
-      <w:bookmarkEnd w:id="327"/>
+      <w:bookmarkEnd w:id="334"/>
     </w:p>
     <w:p>
       <w:pPr>
         <w:pStyle w:val="Heading2"/>
       </w:pPr>
-      <w:bookmarkStart w:id="328" w:name="information-brochure"/>
+      <w:bookmarkStart w:id="335" w:name="information-brochure"/>
       <w:r>
         <w:t>Information Brochure</w:t>
       </w:r>
-      <w:bookmarkEnd w:id="328"/>
+      <w:bookmarkEnd w:id="335"/>
     </w:p>
     <w:p>
       <w:pPr>
@@ -10465,11 +10502,11 @@
         <w:pStyle w:val="Heading3"/>
         <w:framePr w:wrap="around"/>
       </w:pPr>
-      <w:bookmarkStart w:id="329" w:name="purpose-of-the-study"/>
+      <w:bookmarkStart w:id="336" w:name="purpose-of-the-study"/>
       <w:r>
         <w:t>Purpose of the Study</w:t>
       </w:r>
-      <w:bookmarkEnd w:id="329"/>
+      <w:bookmarkEnd w:id="336"/>
     </w:p>
     <w:p>
       <w:pPr>
@@ -10484,11 +10521,11 @@
         <w:pStyle w:val="Heading3"/>
         <w:framePr w:wrap="around"/>
       </w:pPr>
-      <w:bookmarkStart w:id="330" w:name="what-is-going-to-happen"/>
+      <w:bookmarkStart w:id="337" w:name="what-is-going-to-happen"/>
       <w:r>
         <w:t>What is going to happen?</w:t>
       </w:r>
-      <w:bookmarkEnd w:id="330"/>
+      <w:bookmarkEnd w:id="337"/>
     </w:p>
     <w:p>
       <w:pPr>
@@ -10503,11 +10540,11 @@
         <w:pStyle w:val="Heading3"/>
         <w:framePr w:wrap="around"/>
       </w:pPr>
-      <w:bookmarkStart w:id="331" w:name="financial-reward"/>
+      <w:bookmarkStart w:id="338" w:name="financial-reward"/>
       <w:r>
         <w:t>Financial reward</w:t>
       </w:r>
-      <w:bookmarkEnd w:id="331"/>
+      <w:bookmarkEnd w:id="338"/>
     </w:p>
     <w:p>
       <w:pPr>
@@ -10526,11 +10563,11 @@
         <w:pStyle w:val="Heading3"/>
         <w:framePr w:wrap="around"/>
       </w:pPr>
-      <w:bookmarkStart w:id="332" w:name="voluntary-participation"/>
+      <w:bookmarkStart w:id="339" w:name="voluntary-participation"/>
       <w:r>
         <w:t>Voluntary participation</w:t>
       </w:r>
-      <w:bookmarkEnd w:id="332"/>
+      <w:bookmarkEnd w:id="339"/>
     </w:p>
     <w:p>
       <w:pPr>
@@ -10545,11 +10582,11 @@
         <w:pStyle w:val="Heading3"/>
         <w:framePr w:wrap="around"/>
       </w:pPr>
-      <w:bookmarkStart w:id="333" w:name="confidentiality-of-study-results"/>
+      <w:bookmarkStart w:id="340" w:name="confidentiality-of-study-results"/>
       <w:r>
         <w:t>Confidentiality of study results</w:t>
       </w:r>
-      <w:bookmarkEnd w:id="333"/>
+      <w:bookmarkEnd w:id="340"/>
     </w:p>
     <w:p>
       <w:pPr>
@@ -10564,11 +10601,11 @@
         <w:pStyle w:val="Heading3"/>
         <w:framePr w:wrap="around"/>
       </w:pPr>
-      <w:bookmarkStart w:id="334" w:name="debriefing"/>
+      <w:bookmarkStart w:id="341" w:name="debriefing"/>
       <w:r>
         <w:t>Debriefing</w:t>
       </w:r>
-      <w:bookmarkEnd w:id="334"/>
+      <w:bookmarkEnd w:id="341"/>
     </w:p>
     <w:p>
       <w:pPr>
@@ -10594,11 +10631,11 @@
         <w:pStyle w:val="Heading3"/>
         <w:framePr w:wrap="around"/>
       </w:pPr>
-      <w:bookmarkStart w:id="335" w:name="informed-consent"/>
+      <w:bookmarkStart w:id="342" w:name="informed-consent"/>
       <w:r>
         <w:t>Informed Consent</w:t>
       </w:r>
-      <w:bookmarkEnd w:id="335"/>
+      <w:bookmarkEnd w:id="342"/>
     </w:p>
     <w:p>
       <w:pPr>
@@ -10648,22 +10685,22 @@
       <w:pPr>
         <w:pStyle w:val="Heading1"/>
       </w:pPr>
-      <w:bookmarkStart w:id="336" w:name="appendix-b"/>
+      <w:bookmarkStart w:id="343" w:name="appendix-b"/>
       <w:r>
         <w:lastRenderedPageBreak/>
         <w:t>Appendix B</w:t>
       </w:r>
-      <w:bookmarkEnd w:id="336"/>
+      <w:bookmarkEnd w:id="343"/>
     </w:p>
     <w:p>
       <w:pPr>
         <w:pStyle w:val="Heading2"/>
       </w:pPr>
-      <w:bookmarkStart w:id="337" w:name="instructions"/>
+      <w:bookmarkStart w:id="344" w:name="instructions"/>
       <w:r>
         <w:t>Instructions</w:t>
       </w:r>
-      <w:bookmarkEnd w:id="337"/>
+      <w:bookmarkEnd w:id="344"/>
     </w:p>
     <w:p>
       <w:pPr>
@@ -10685,11 +10722,11 @@
       <w:pPr>
         <w:pStyle w:val="Heading2"/>
       </w:pPr>
-      <w:bookmarkStart w:id="338" w:name="part-1"/>
+      <w:bookmarkStart w:id="345" w:name="part-1"/>
       <w:r>
         <w:t>Part 1</w:t>
       </w:r>
-      <w:bookmarkEnd w:id="338"/>
+      <w:bookmarkEnd w:id="345"/>
     </w:p>
     <w:p>
       <w:pPr>
@@ -10704,12 +10741,12 @@
         <w:pStyle w:val="Heading3"/>
         <w:framePr w:wrap="around"/>
       </w:pPr>
-      <w:bookmarkStart w:id="339" w:name="stage-1."/>
+      <w:bookmarkStart w:id="346" w:name="stage-1."/>
       <w:r>
         <w:lastRenderedPageBreak/>
         <w:t>Stage 1.</w:t>
       </w:r>
-      <w:bookmarkEnd w:id="339"/>
+      <w:bookmarkEnd w:id="346"/>
     </w:p>
     <w:p>
       <w:pPr>
@@ -10724,11 +10761,11 @@
         <w:pStyle w:val="Heading3"/>
         <w:framePr w:wrap="around"/>
       </w:pPr>
-      <w:bookmarkStart w:id="340" w:name="stage-2."/>
+      <w:bookmarkStart w:id="347" w:name="stage-2."/>
       <w:r>
         <w:t>Stage 2.</w:t>
       </w:r>
-      <w:bookmarkEnd w:id="340"/>
+      <w:bookmarkEnd w:id="347"/>
     </w:p>
     <w:p>
       <w:pPr>
@@ -10743,11 +10780,11 @@
         <w:pStyle w:val="Heading3"/>
         <w:framePr w:wrap="around"/>
       </w:pPr>
-      <w:bookmarkStart w:id="341" w:name="stage-3."/>
+      <w:bookmarkStart w:id="348" w:name="stage-3."/>
       <w:r>
         <w:t>Stage 3.</w:t>
       </w:r>
-      <w:bookmarkEnd w:id="341"/>
+      <w:bookmarkEnd w:id="348"/>
     </w:p>
     <w:p>
       <w:pPr>
@@ -10762,12 +10799,12 @@
         <w:pStyle w:val="Heading3"/>
         <w:framePr w:wrap="around"/>
       </w:pPr>
-      <w:bookmarkStart w:id="342" w:name="feedback-in-part-1."/>
+      <w:bookmarkStart w:id="349" w:name="feedback-in-part-1."/>
       <w:r>
         <w:lastRenderedPageBreak/>
         <w:t>Feedback in part 1.</w:t>
       </w:r>
-      <w:bookmarkEnd w:id="342"/>
+      <w:bookmarkEnd w:id="349"/>
     </w:p>
     <w:p>
       <w:pPr>
@@ -10781,11 +10818,11 @@
       <w:pPr>
         <w:pStyle w:val="Heading2"/>
       </w:pPr>
-      <w:bookmarkStart w:id="343" w:name="part-2"/>
+      <w:bookmarkStart w:id="350" w:name="part-2"/>
       <w:r>
         <w:t>Part 2</w:t>
       </w:r>
-      <w:bookmarkEnd w:id="343"/>
+      <w:bookmarkEnd w:id="350"/>
     </w:p>
     <w:p>
       <w:pPr>
@@ -10808,12 +10845,12 @@
         <w:pStyle w:val="Heading3"/>
         <w:framePr w:wrap="around"/>
       </w:pPr>
-      <w:bookmarkStart w:id="344" w:name="feedback-in-part-2."/>
+      <w:bookmarkStart w:id="351" w:name="feedback-in-part-2."/>
       <w:r>
         <w:lastRenderedPageBreak/>
         <w:t>Feedback in part 2.</w:t>
       </w:r>
-      <w:bookmarkEnd w:id="344"/>
+      <w:bookmarkEnd w:id="351"/>
     </w:p>
     <w:p>
       <w:pPr>
@@ -10827,11 +10864,11 @@
       <w:pPr>
         <w:pStyle w:val="Heading2"/>
       </w:pPr>
-      <w:bookmarkStart w:id="345" w:name="debriefing-1"/>
+      <w:bookmarkStart w:id="352" w:name="debriefing-1"/>
       <w:r>
         <w:t>Debriefing</w:t>
       </w:r>
-      <w:bookmarkEnd w:id="345"/>
+      <w:bookmarkEnd w:id="352"/>
     </w:p>
     <w:p>
       <w:pPr>
@@ -10876,7 +10913,7 @@
 </file>
 
 <file path=word/comments.xml><?xml version="1.0" encoding="utf-8"?>
-<w:comments xmlns:wpc="http://schemas.microsoft.com/office/word/2010/wordprocessingCanvas" xmlns:cx="http://schemas.microsoft.com/office/drawing/2014/chartex" xmlns:cx1="http://schemas.microsoft.com/office/drawing/2015/9/8/chartex" xmlns:cx2="http://schemas.microsoft.com/office/drawing/2015/10/21/chartex" xmlns:cx3="http://schemas.microsoft.com/office/drawing/2016/5/9/chartex" xmlns:cx4="http://schemas.microsoft.com/office/drawing/2016/5/10/chartex" xmlns:cx5="http://schemas.microsoft.com/office/drawing/2016/5/11/chartex" xmlns:cx6="http://schemas.microsoft.com/office/drawing/2016/5/12/chartex" xmlns:cx7="http://schemas.microsoft.com/office/drawing/2016/5/13/chartex" xmlns:cx8="http://schemas.microsoft.com/office/drawing/2016/5/14/chartex" xmlns:mc="http://schemas.openxmlformats.org/markup-compatibility/2006" xmlns:aink="http://schemas.microsoft.com/office/drawing/2016/ink" xmlns:am3d="http://schemas.microsoft.com/office/drawing/2017/model3d" xmlns:o="urn:schemas-microsoft-com:office:office" xmlns:r="http://schemas.openxmlformats.org/officeDocument/2006/relationships" xmlns:m="http://schemas.openxmlformats.org/officeDocument/2006/math" xmlns:v="urn:schemas-microsoft-com:vml" xmlns:wp14="http://schemas.microsoft.com/office/word/2010/wordprocessingDrawing" xmlns:wp="http://schemas.openxmlformats.org/drawingml/2006/wordprocessingDrawing" xmlns:w10="urn:schemas-microsoft-com:office:word" xmlns:w="http://schemas.openxmlformats.org/wordprocessingml/2006/main" xmlns:w14="http://schemas.microsoft.com/office/word/2010/wordml" xmlns:w15="http://schemas.microsoft.com/office/word/2012/wordml" xmlns:w16cid="http://schemas.microsoft.com/office/word/2016/wordml/cid" xmlns:w16se="http://schemas.microsoft.com/office/word/2015/wordml/symex" xmlns:wpg="http://schemas.microsoft.com/office/word/2010/wordprocessingGroup" xmlns:wpi="http://schemas.microsoft.com/office/word/2010/wordprocessingInk" xmlns:wne="http://schemas.microsoft.com/office/word/2006/wordml" xmlns:wps="http://schemas.microsoft.com/office/word/2010/wordprocessingShape" mc:Ignorable="w14 w15 w16se w16cid wp14">
+<w:comments xmlns:wpc="http://schemas.microsoft.com/office/word/2010/wordprocessingCanvas" xmlns:cx="http://schemas.microsoft.com/office/drawing/2014/chartex" xmlns:cx1="http://schemas.microsoft.com/office/drawing/2015/9/8/chartex" xmlns:cx2="http://schemas.microsoft.com/office/drawing/2015/10/21/chartex" xmlns:cx3="http://schemas.microsoft.com/office/drawing/2016/5/9/chartex" xmlns:cx4="http://schemas.microsoft.com/office/drawing/2016/5/10/chartex" xmlns:cx5="http://schemas.microsoft.com/office/drawing/2016/5/11/chartex" xmlns:cx6="http://schemas.microsoft.com/office/drawing/2016/5/12/chartex" xmlns:cx7="http://schemas.microsoft.com/office/drawing/2016/5/13/chartex" xmlns:cx8="http://schemas.microsoft.com/office/drawing/2016/5/14/chartex" xmlns:mc="http://schemas.openxmlformats.org/markup-compatibility/2006" xmlns:aink="http://schemas.microsoft.com/office/drawing/2016/ink" xmlns:am3d="http://schemas.microsoft.com/office/drawing/2017/model3d" xmlns:o="urn:schemas-microsoft-com:office:office" xmlns:r="http://schemas.openxmlformats.org/officeDocument/2006/relationships" xmlns:m="http://schemas.openxmlformats.org/officeDocument/2006/math" xmlns:v="urn:schemas-microsoft-com:vml" xmlns:wp14="http://schemas.microsoft.com/office/word/2010/wordprocessingDrawing" xmlns:wp="http://schemas.openxmlformats.org/drawingml/2006/wordprocessingDrawing" xmlns:w10="urn:schemas-microsoft-com:office:word" xmlns:w="http://schemas.openxmlformats.org/wordprocessingml/2006/main" xmlns:w14="http://schemas.microsoft.com/office/word/2010/wordml" xmlns:w15="http://schemas.microsoft.com/office/word/2012/wordml" xmlns:w16cex="http://schemas.microsoft.com/office/word/2018/wordml/cex" xmlns:w16cid="http://schemas.microsoft.com/office/word/2016/wordml/cid" xmlns:w16="http://schemas.microsoft.com/office/word/2018/wordml" xmlns:w16se="http://schemas.microsoft.com/office/word/2015/wordml/symex" xmlns:wpg="http://schemas.microsoft.com/office/word/2010/wordprocessingGroup" xmlns:wpi="http://schemas.microsoft.com/office/word/2010/wordprocessingInk" xmlns:wne="http://schemas.microsoft.com/office/word/2006/wordml" xmlns:wps="http://schemas.microsoft.com/office/word/2010/wordprocessingShape" mc:Ignorable="w14 w15 w16se w16cid w16 w16cex wp14">
   <w:comment w:id="0" w:author="Jörg Gross" w:date="2020-04-05T12:45:00Z" w:initials="jg">
     <w:p>
       <w:pPr>
@@ -11778,15 +11815,15 @@
         <w:annotationRef/>
       </w:r>
       <w:r>
-        <w:t>Throughout this intro, I  get the impression that you copied sentences from other papers (including my own</w:t>
+        <w:t xml:space="preserve">Throughout this intro, </w:t>
       </w:r>
       <w:proofErr w:type="gramStart"/>
       <w:r>
-        <w:t xml:space="preserve"> ..</w:t>
+        <w:t>I  get</w:t>
       </w:r>
       <w:proofErr w:type="gramEnd"/>
       <w:r>
-        <w:t>)</w:t>
+        <w:t xml:space="preserve"> the impression that you copied sentences from other papers (including my own ..)</w:t>
       </w:r>
     </w:p>
   </w:comment>
@@ -12339,7 +12376,7 @@
       </w:r>
     </w:p>
   </w:comment>
-  <w:comment w:id="95" w:author="Jörg Gross" w:date="2020-04-05T13:39:00Z" w:initials="jg">
+  <w:comment w:id="96" w:author="Jörg Gross" w:date="2020-04-05T13:39:00Z" w:initials="jg">
     <w:p>
       <w:pPr>
         <w:pStyle w:val="CommentText"/>
@@ -12355,27 +12392,11 @@
       </w:r>
       <w:proofErr w:type="gramStart"/>
       <w:r>
-        <w:t>are</w:t>
+        <w:t>are  rule</w:t>
       </w:r>
       <w:proofErr w:type="gramEnd"/>
       <w:r>
-        <w:t xml:space="preserve">  rule-following scores? Was that introduced before?</w:t>
-      </w:r>
-    </w:p>
-  </w:comment>
-  <w:comment w:id="96" w:author="Jörg Gross" w:date="2020-04-05T13:39:00Z" w:initials="jg">
-    <w:p>
-      <w:pPr>
-        <w:pStyle w:val="CommentText"/>
-      </w:pPr>
-      <w:r>
-        <w:rPr>
-          <w:rStyle w:val="CommentReference"/>
-        </w:rPr>
-        <w:annotationRef/>
-      </w:r>
-      <w:r>
-        <w:t>Did you introduce this before?</w:t>
+        <w:t>-following scores? Was that introduced before?</w:t>
       </w:r>
     </w:p>
   </w:comment>
@@ -12411,7 +12432,7 @@
       </w:r>
     </w:p>
   </w:comment>
-  <w:comment w:id="99" w:author="Jörg Gross" w:date="2020-04-05T13:40:00Z" w:initials="jg">
+  <w:comment w:id="99" w:author="Jörg Gross" w:date="2020-04-05T13:39:00Z" w:initials="jg">
     <w:p>
       <w:pPr>
         <w:pStyle w:val="CommentText"/>
@@ -12423,11 +12444,27 @@
         <w:annotationRef/>
       </w:r>
       <w:r>
+        <w:t>Did you introduce this before?</w:t>
+      </w:r>
+    </w:p>
+  </w:comment>
+  <w:comment w:id="100" w:author="Jörg Gross" w:date="2020-04-05T13:40:00Z" w:initials="jg">
+    <w:p>
+      <w:pPr>
+        <w:pStyle w:val="CommentText"/>
+      </w:pPr>
+      <w:r>
+        <w:rPr>
+          <w:rStyle w:val="CommentReference"/>
+        </w:rPr>
+        <w:annotationRef/>
+      </w:r>
+      <w:r>
         <w:t>Belongs to the method part</w:t>
       </w:r>
     </w:p>
   </w:comment>
-  <w:comment w:id="100" w:author="Jörg Gross" w:date="2020-04-05T13:34:00Z" w:initials="jg">
+  <w:comment w:id="101" w:author="Jörg Gross" w:date="2020-04-05T13:34:00Z" w:initials="jg">
     <w:p>
       <w:pPr>
         <w:pStyle w:val="CommentText"/>
@@ -12526,7 +12563,7 @@
       </w:r>
     </w:p>
   </w:comment>
-  <w:comment w:id="115" w:author="Jörg Gross" w:date="2020-04-05T13:42:00Z" w:initials="jg">
+  <w:comment w:id="116" w:author="Jörg Gross" w:date="2020-04-05T13:42:00Z" w:initials="jg">
     <w:p>
       <w:pPr>
         <w:pStyle w:val="CommentText"/>
@@ -12542,7 +12579,7 @@
       </w:r>
     </w:p>
   </w:comment>
-  <w:comment w:id="121" w:author="Jörg Gross" w:date="2020-04-05T13:44:00Z" w:initials="jg">
+  <w:comment w:id="122" w:author="Jörg Gross" w:date="2020-04-05T13:44:00Z" w:initials="jg">
     <w:p>
       <w:pPr>
         <w:pStyle w:val="CommentText"/>
@@ -12603,153 +12640,121 @@
         <w:rPr>
           <w:rFonts w:ascii="Times New Roman" w:hAnsi="Times New Roman" w:cs="Times New Roman"/>
         </w:rPr>
-        <w:t xml:space="preserve"> = 48 groups). In each group, one participant was randomly assigned the role of the ‘partner selector.’ The other three participants were assigned the role of ‘potential partners.’ Each round consisted of three stages. In the first stage, each potential partner was confronted with a simple rule following task (Figure</w:t>
+        <w:t xml:space="preserve"> = 48 groups). In each group, one participant was randomly assigned the role of the ‘partner selector.’ The other three participants were assigned the role of ‘potential partners.’ Each round consisted of three stages. In the first stage, each potential partner was confronted with a simple rule following task (Figure X, </w:t>
       </w:r>
       <w:r>
         <w:rPr>
           <w:rFonts w:ascii="Times New Roman" w:hAnsi="Times New Roman" w:cs="Times New Roman"/>
         </w:rPr>
-        <w:t xml:space="preserve"> X</w:t>
+        <w:fldChar w:fldCharType="begin"/>
       </w:r>
       <w:r>
         <w:rPr>
           <w:rFonts w:ascii="Times New Roman" w:hAnsi="Times New Roman" w:cs="Times New Roman"/>
         </w:rPr>
-        <w:t xml:space="preserve">, </w:t>
+        <w:instrText xml:space="preserve"> ADDIN PAPERS2_CITATIONS &lt;citation&gt;&lt;priority&gt;10&lt;/priority&gt;&lt;uuid&gt;C0A32131-F2F1-4EFC-9221-131382C75BA2&lt;/uuid&gt;&lt;publications&gt;&lt;publication&gt;&lt;subtype&gt;400&lt;/subtype&gt;&lt;publisher&gt;North-Holland&lt;/publisher&gt;&lt;title&gt;A portable method of eliciting respect for social norms&lt;/title&gt;&lt;url&gt;https://linkinghub.elsevier.com/retrieve/pii/S0165176518301678&lt;/url&gt;&lt;volume&gt;168&lt;/volume&gt;&lt;publication_date&gt;99201807011200000000222000&lt;/publication_date&gt;&lt;uuid&gt;66E71880-979A-49EE-94A1-4D37365DC194&lt;/uuid&gt;&lt;type&gt;400&lt;/type&gt;&lt;doi&gt;10.1016/j.econlet.2018.04.030&lt;/doi&gt;&lt;startpage&gt;147&lt;/startpage&gt;&lt;endpage&gt;150&lt;/endpage&gt;&lt;bundle&gt;&lt;publication&gt;&lt;title&gt;Economics Letters&lt;/title&gt;&lt;uuid&gt;75FAC02E-DD43-460F-B9FD-F17E7C8B29D5&lt;/uuid&gt;&lt;subtype&gt;-100&lt;/subtype&gt;&lt;publisher&gt;North-Holland&lt;/publisher&gt;&lt;type&gt;-100&lt;/type&gt;&lt;/publication&gt;&lt;/bundle&gt;&lt;authors&gt;&lt;author&gt;&lt;lastName&gt;Kimbrough&lt;/lastName&gt;&lt;firstName&gt;Erik&lt;/firstName&gt;&lt;middleNames&gt;O&lt;/middleNames&gt;&lt;/author&gt;&lt;author&gt;&lt;lastName&gt;Vostroknutov&lt;/lastName&gt;&lt;firstName&gt;Alexander&lt;/firstName&gt;&lt;/author&gt;&lt;/authors&gt;&lt;/publication&gt;&lt;/publications&gt;&lt;cites&gt;&lt;/cites&gt;&lt;/citation&gt;</w:instrText>
       </w:r>
       <w:r>
         <w:rPr>
           <w:rFonts w:ascii="Times New Roman" w:hAnsi="Times New Roman" w:cs="Times New Roman"/>
         </w:rPr>
-        <w:fldChar w:fldCharType="begin"/>
+        <w:fldChar w:fldCharType="separate"/>
       </w:r>
       <w:r>
         <w:rPr>
           <w:rFonts w:ascii="Times New Roman" w:hAnsi="Times New Roman" w:cs="Times New Roman"/>
         </w:rPr>
-        <w:instrText xml:space="preserve"> ADDIN PAPERS2_CITATIONS &lt;citation&gt;&lt;priority&gt;10&lt;/priority&gt;&lt;uuid&gt;C0A32131-F2F1-4EFC-9221-131382C75BA2&lt;/uuid&gt;&lt;publications&gt;&lt;publication&gt;&lt;subtype&gt;400&lt;/subtype&gt;&lt;publisher&gt;North-Holland&lt;/publisher&gt;&lt;title&gt;A portable method of eliciting respect for social norms&lt;/title&gt;&lt;url&gt;https://linkinghub.elsevier.com/retrieve/pii/S0165176518301678&lt;/url&gt;&lt;volume&gt;168&lt;/volume&gt;&lt;publication_date&gt;99201807011200000000222000&lt;/publication_date&gt;&lt;uuid&gt;66E71880-979A-49EE-94A1-4D37365DC194&lt;/uuid&gt;&lt;type&gt;400&lt;/type&gt;&lt;doi&gt;10.1016/j.econlet.2018.04.030&lt;/doi&gt;&lt;startpage&gt;147&lt;/startpage&gt;&lt;endpage&gt;150&lt;/endpage&gt;&lt;bundle&gt;&lt;publication&gt;&lt;title&gt;Economics Letters&lt;/title&gt;&lt;uuid&gt;75FAC02E-DD43-460F-B9FD-F17E7C8B29D5&lt;/uuid&gt;&lt;subtype&gt;-100&lt;/subtype&gt;&lt;publisher&gt;North-Holland&lt;/publisher&gt;&lt;type&gt;-100&lt;/type&gt;&lt;/publication&gt;&lt;/bundle&gt;&lt;authors&gt;&lt;author&gt;&lt;lastName&gt;Kimbrough&lt;/lastName&gt;&lt;firstName&gt;Erik&lt;/firstName&gt;&lt;middleNames&gt;O&lt;/middleNames&gt;&lt;/author&gt;&lt;author&gt;&lt;lastName&gt;Vostroknutov&lt;/lastName&gt;&lt;firstName&gt;Alexander&lt;/firstName&gt;&lt;/author&gt;&lt;/authors&gt;&lt;/publication&gt;&lt;/publications&gt;&lt;cites&gt;&lt;/cites&gt;&lt;/citation&gt;</w:instrText>
+        <w:t>Kimbrough &amp; Vostroknutov, 2018)</w:t>
       </w:r>
       <w:r>
         <w:rPr>
           <w:rFonts w:ascii="Times New Roman" w:hAnsi="Times New Roman" w:cs="Times New Roman"/>
         </w:rPr>
-        <w:fldChar w:fldCharType="separate"/>
+        <w:fldChar w:fldCharType="end"/>
       </w:r>
       <w:r>
         <w:rPr>
           <w:rFonts w:ascii="Times New Roman" w:hAnsi="Times New Roman" w:cs="Times New Roman"/>
         </w:rPr>
-        <w:t xml:space="preserve">Kimbrough &amp; </w:t>
-      </w:r>
-      <w:proofErr w:type="spellStart"/>
+        <w:t>. In this task, each potential partner received 15 virtual balls and had to decide, one by one, whether to assign this ball to either a blue or yellow bucket. F</w:t>
+      </w:r>
       <w:r>
         <w:rPr>
           <w:rFonts w:ascii="Times New Roman" w:hAnsi="Times New Roman" w:cs="Times New Roman"/>
         </w:rPr>
-        <w:t>Vostroknutov</w:t>
-      </w:r>
-      <w:proofErr w:type="spellEnd"/>
+        <w:t>or each ball they put in the blue bucket they receive</w:t>
+      </w:r>
       <w:r>
         <w:rPr>
           <w:rFonts w:ascii="Times New Roman" w:hAnsi="Times New Roman" w:cs="Times New Roman"/>
         </w:rPr>
-        <w:t>, 2018)</w:t>
+        <w:t>d</w:t>
       </w:r>
       <w:r>
         <w:rPr>
           <w:rFonts w:ascii="Times New Roman" w:hAnsi="Times New Roman" w:cs="Times New Roman"/>
         </w:rPr>
-        <w:fldChar w:fldCharType="end"/>
+        <w:t xml:space="preserve"> 5</w:t>
       </w:r>
       <w:r>
         <w:rPr>
           <w:rFonts w:ascii="Times New Roman" w:hAnsi="Times New Roman" w:cs="Times New Roman"/>
         </w:rPr>
-        <w:t>. In this task, each potential partner received 15 virtual balls and had to decide, one by one, whether to assign this ball to either a blue or yellow bucket. F</w:t>
+        <w:t xml:space="preserve"> points,</w:t>
       </w:r>
       <w:r>
         <w:rPr>
           <w:rFonts w:ascii="Times New Roman" w:hAnsi="Times New Roman" w:cs="Times New Roman"/>
         </w:rPr>
-        <w:t>or each ball they put in the blue bucket they receive</w:t>
+        <w:t xml:space="preserve"> </w:t>
       </w:r>
       <w:r>
         <w:rPr>
           <w:rFonts w:ascii="Times New Roman" w:hAnsi="Times New Roman" w:cs="Times New Roman"/>
         </w:rPr>
+        <w:t>whereas</w:t>
+      </w:r>
+      <w:r>
+        <w:rPr>
+          <w:rFonts w:ascii="Times New Roman" w:hAnsi="Times New Roman" w:cs="Times New Roman"/>
+        </w:rPr>
+        <w:t xml:space="preserve"> for each ball they put in the yellow bucket they receive</w:t>
+      </w:r>
+      <w:r>
+        <w:rPr>
+          <w:rFonts w:ascii="Times New Roman" w:hAnsi="Times New Roman" w:cs="Times New Roman"/>
+        </w:rPr>
         <w:t>d</w:t>
       </w:r>
       <w:r>
         <w:rPr>
           <w:rFonts w:ascii="Times New Roman" w:hAnsi="Times New Roman" w:cs="Times New Roman"/>
         </w:rPr>
-        <w:t xml:space="preserve"> 5</w:t>
+        <w:t xml:space="preserve"> </w:t>
       </w:r>
       <w:r>
         <w:rPr>
           <w:rFonts w:ascii="Times New Roman" w:hAnsi="Times New Roman" w:cs="Times New Roman"/>
         </w:rPr>
-        <w:t xml:space="preserve"> points,</w:t>
+        <w:t xml:space="preserve">15 points. Points, the currency of the experiment, were converted to money at the end of the experiment (see </w:t>
       </w:r>
       <w:r>
         <w:rPr>
           <w:rFonts w:ascii="Times New Roman" w:hAnsi="Times New Roman" w:cs="Times New Roman"/>
-        </w:rPr>
-        <w:t xml:space="preserve"> </w:t>
+          <w:i/>
+          <w:iCs/>
+        </w:rPr>
+        <w:t>Procedure</w:t>
       </w:r>
       <w:r>
         <w:rPr>
           <w:rFonts w:ascii="Times New Roman" w:hAnsi="Times New Roman" w:cs="Times New Roman"/>
         </w:rPr>
-        <w:t>whereas</w:t>
-      </w:r>
-      <w:r>
-        <w:rPr>
-          <w:rFonts w:ascii="Times New Roman" w:hAnsi="Times New Roman" w:cs="Times New Roman"/>
-        </w:rPr>
-        <w:t xml:space="preserve"> for each ball they put in the yellow bucket they receive</w:t>
-      </w:r>
-      <w:r>
-        <w:rPr>
-          <w:rFonts w:ascii="Times New Roman" w:hAnsi="Times New Roman" w:cs="Times New Roman"/>
-        </w:rPr>
-        <w:t>d</w:t>
-      </w:r>
-      <w:r>
-        <w:rPr>
-          <w:rFonts w:ascii="Times New Roman" w:hAnsi="Times New Roman" w:cs="Times New Roman"/>
-        </w:rPr>
-        <w:t xml:space="preserve"> </w:t>
-      </w:r>
-      <w:r>
-        <w:rPr>
-          <w:rFonts w:ascii="Times New Roman" w:hAnsi="Times New Roman" w:cs="Times New Roman"/>
-        </w:rPr>
-        <w:t xml:space="preserve">15 points. Points, the currency of the experiment, were converted to money at the end of the experiment (see </w:t>
-      </w:r>
-      <w:r>
-        <w:rPr>
-          <w:rFonts w:ascii="Times New Roman" w:hAnsi="Times New Roman" w:cs="Times New Roman"/>
-          <w:i/>
-          <w:iCs/>
-        </w:rPr>
-        <w:t>Procedure</w:t>
-      </w:r>
-      <w:r>
-        <w:rPr>
-          <w:rFonts w:ascii="Times New Roman" w:hAnsi="Times New Roman" w:cs="Times New Roman"/>
-        </w:rPr>
-        <w:t xml:space="preserve"> below)</w:t>
-      </w:r>
-      <w:r>
-        <w:rPr>
-          <w:rFonts w:ascii="Times New Roman" w:hAnsi="Times New Roman" w:cs="Times New Roman"/>
-        </w:rPr>
-        <w:t xml:space="preserve"> …</w:t>
+        <w:t xml:space="preserve"> below) …</w:t>
       </w:r>
     </w:p>
   </w:comment>
-  <w:comment w:id="129" w:author="Jörg Gross" w:date="2020-04-05T13:51:00Z" w:initials="jg">
+  <w:comment w:id="130" w:author="Jörg Gross" w:date="2020-04-05T13:51:00Z" w:initials="jg">
     <w:p>
       <w:pPr>
         <w:pStyle w:val="CommentText"/>
@@ -12765,7 +12770,7 @@
       </w:r>
     </w:p>
   </w:comment>
-  <w:comment w:id="131" w:author="Jörg Gross" w:date="2020-04-05T13:51:00Z" w:initials="jg">
+  <w:comment w:id="132" w:author="Jörg Gross" w:date="2020-04-05T13:51:00Z" w:initials="jg">
     <w:p>
       <w:pPr>
         <w:pStyle w:val="CommentText"/>
@@ -12781,7 +12786,7 @@
       </w:r>
     </w:p>
   </w:comment>
-  <w:comment w:id="133" w:author="Jörg Gross" w:date="2020-04-05T13:51:00Z" w:initials="jg">
+  <w:comment w:id="134" w:author="Jörg Gross" w:date="2020-04-05T13:51:00Z" w:initials="jg">
     <w:p>
       <w:pPr>
         <w:pStyle w:val="CommentText"/>
@@ -12797,7 +12802,7 @@
       </w:r>
     </w:p>
   </w:comment>
-  <w:comment w:id="134" w:author="Jörg Gross" w:date="2020-04-05T13:52:00Z" w:initials="jg">
+  <w:comment w:id="135" w:author="Jörg Gross" w:date="2020-04-05T13:52:00Z" w:initials="jg">
     <w:p>
       <w:pPr>
         <w:pStyle w:val="CommentText"/>
@@ -12819,7 +12824,7 @@
       </w:r>
     </w:p>
   </w:comment>
-  <w:comment w:id="135" w:author="Jörg Gross" w:date="2020-04-05T13:53:00Z" w:initials="jg">
+  <w:comment w:id="136" w:author="Jörg Gross" w:date="2020-04-05T13:53:00Z" w:initials="jg">
     <w:p>
       <w:pPr>
         <w:pStyle w:val="CommentText"/>
@@ -12835,7 +12840,7 @@
       </w:r>
     </w:p>
   </w:comment>
-  <w:comment w:id="136" w:author="Jörg Gross" w:date="2020-04-05T13:54:00Z" w:initials="jg">
+  <w:comment w:id="137" w:author="Jörg Gross" w:date="2020-04-05T13:54:00Z" w:initials="jg">
     <w:p>
       <w:pPr>
         <w:pStyle w:val="CommentText"/>
@@ -12851,7 +12856,7 @@
       </w:r>
     </w:p>
   </w:comment>
-  <w:comment w:id="138" w:author="Jörg Gross" w:date="2020-04-05T13:55:00Z" w:initials="jg">
+  <w:comment w:id="139" w:author="Jörg Gross" w:date="2020-04-05T13:55:00Z" w:initials="jg">
     <w:p>
       <w:pPr>
         <w:pStyle w:val="CommentText"/>
@@ -12872,34 +12877,6 @@
       </w:pPr>
       <w:r>
         <w:t>Make it easy for your reader, not hard!</w:t>
-      </w:r>
-    </w:p>
-  </w:comment>
-  <w:comment w:id="139" w:author="Jörg Gross" w:date="2020-04-05T13:57:00Z" w:initials="jg">
-    <w:p>
-      <w:pPr>
-        <w:pStyle w:val="CommentText"/>
-      </w:pPr>
-      <w:r>
-        <w:rPr>
-          <w:rStyle w:val="CommentReference"/>
-        </w:rPr>
-        <w:annotationRef/>
-      </w:r>
-      <w:r>
-        <w:t>then, the game would</w:t>
-      </w:r>
-      <w:r>
-        <w:t xml:space="preserve"> actually</w:t>
-      </w:r>
-      <w:r>
-        <w:t xml:space="preserve"> be called a</w:t>
-      </w:r>
-      <w:r>
-        <w:t>n</w:t>
-      </w:r>
-      <w:r>
-        <w:t xml:space="preserve"> “ultimatum game”, why mention it?</w:t>
       </w:r>
     </w:p>
   </w:comment>
@@ -12915,11 +12892,39 @@
         <w:annotationRef/>
       </w:r>
       <w:r>
+        <w:t>then, the game would</w:t>
+      </w:r>
+      <w:r>
+        <w:t xml:space="preserve"> actually</w:t>
+      </w:r>
+      <w:r>
+        <w:t xml:space="preserve"> be called a</w:t>
+      </w:r>
+      <w:r>
+        <w:t>n</w:t>
+      </w:r>
+      <w:r>
+        <w:t xml:space="preserve"> “ultimatum game”, why mention it?</w:t>
+      </w:r>
+    </w:p>
+  </w:comment>
+  <w:comment w:id="141" w:author="Jörg Gross" w:date="2020-04-05T13:57:00Z" w:initials="jg">
+    <w:p>
+      <w:pPr>
+        <w:pStyle w:val="CommentText"/>
+      </w:pPr>
+      <w:r>
+        <w:rPr>
+          <w:rStyle w:val="CommentReference"/>
+        </w:rPr>
+        <w:annotationRef/>
+      </w:r>
+      <w:r>
         <w:t>Why would that be a confound? A  bit confusing.</w:t>
       </w:r>
     </w:p>
   </w:comment>
-  <w:comment w:id="145" w:author="Jörg Gross" w:date="2020-04-05T13:58:00Z" w:initials="jg">
+  <w:comment w:id="146" w:author="Jörg Gross" w:date="2020-04-05T13:58:00Z" w:initials="jg">
     <w:p>
       <w:pPr>
         <w:pStyle w:val="CommentText"/>
@@ -12938,22 +12943,6 @@
       <w:pPr>
         <w:pStyle w:val="CommentText"/>
       </w:pPr>
-    </w:p>
-  </w:comment>
-  <w:comment w:id="146" w:author="Jörg Gross" w:date="2020-04-05T13:59:00Z" w:initials="jg">
-    <w:p>
-      <w:pPr>
-        <w:pStyle w:val="CommentText"/>
-      </w:pPr>
-      <w:r>
-        <w:rPr>
-          <w:rStyle w:val="CommentReference"/>
-        </w:rPr>
-        <w:annotationRef/>
-      </w:r>
-      <w:r>
-        <w:t>Aren’t you talking  about the dictator game here?</w:t>
-      </w:r>
     </w:p>
   </w:comment>
   <w:comment w:id="147" w:author="Jörg Gross" w:date="2020-04-05T13:59:00Z" w:initials="jg">
@@ -12968,11 +12957,27 @@
         <w:annotationRef/>
       </w:r>
       <w:r>
+        <w:t>Aren’t you talking  about the dictator game here?</w:t>
+      </w:r>
+    </w:p>
+  </w:comment>
+  <w:comment w:id="155" w:author="Jörg Gross" w:date="2020-04-05T13:59:00Z" w:initials="jg">
+    <w:p>
+      <w:pPr>
+        <w:pStyle w:val="CommentText"/>
+      </w:pPr>
+      <w:r>
+        <w:rPr>
+          <w:rStyle w:val="CommentReference"/>
+        </w:rPr>
+        <w:annotationRef/>
+      </w:r>
+      <w:r>
         <w:t>We did not use the dyadic die-rolling task</w:t>
       </w:r>
     </w:p>
   </w:comment>
-  <w:comment w:id="148" w:author="Jörg Gross" w:date="2020-04-05T13:59:00Z" w:initials="jg">
+  <w:comment w:id="156" w:author="Jörg Gross" w:date="2020-04-05T13:59:00Z" w:initials="jg">
     <w:p>
       <w:pPr>
         <w:pStyle w:val="CommentText"/>
@@ -13033,7 +13038,7 @@
       </w:r>
     </w:p>
   </w:comment>
-  <w:comment w:id="150" w:author="Jörg Gross" w:date="2020-04-05T14:01:00Z" w:initials="jg">
+  <w:comment w:id="158" w:author="Jörg Gross" w:date="2020-04-05T14:01:00Z" w:initials="jg">
     <w:p>
       <w:pPr>
         <w:pStyle w:val="CommentText"/>
@@ -13049,7 +13054,7 @@
       </w:r>
     </w:p>
   </w:comment>
-  <w:comment w:id="151" w:author="Jörg Gross" w:date="2020-04-05T14:02:00Z" w:initials="jg">
+  <w:comment w:id="159" w:author="Jörg Gross" w:date="2020-04-05T14:02:00Z" w:initials="jg">
     <w:p>
       <w:pPr>
         <w:pStyle w:val="CommentText"/>
@@ -13065,7 +13070,7 @@
       </w:r>
     </w:p>
   </w:comment>
-  <w:comment w:id="152" w:author="Jörg Gross" w:date="2020-04-05T14:02:00Z" w:initials="jg">
+  <w:comment w:id="160" w:author="Jörg Gross" w:date="2020-04-05T14:02:00Z" w:initials="jg">
     <w:p>
       <w:pPr>
         <w:pStyle w:val="CommentText"/>
@@ -13141,13 +13146,7 @@
         <w:pStyle w:val="CommentText"/>
       </w:pPr>
       <w:r>
-        <w:t>“</w:t>
-      </w:r>
-      <w:r>
-        <w:t>We used one between-subjects factor (role: selector vs decider) and one within-subjects factor (environment: trust vs dishonesty).</w:t>
-      </w:r>
-      <w:r>
-        <w:t>”</w:t>
+        <w:t>“We used one between-subjects factor (role: selector vs decider) and one within-subjects factor (environment: trust vs dishonesty).”</w:t>
       </w:r>
     </w:p>
     <w:p>
@@ -13193,107 +13192,93 @@
         <w:rPr>
           <w:rFonts w:ascii="Times New Roman" w:hAnsi="Times New Roman" w:cs="Times New Roman"/>
         </w:rPr>
-        <w:t>“</w:t>
+        <w:t>“In this task, each potential partner received 15 virtual balls and had to decide, one by one, whether to assign this ball to either a blue or yellow bucket. F</w:t>
       </w:r>
       <w:r>
         <w:rPr>
           <w:rFonts w:ascii="Times New Roman" w:hAnsi="Times New Roman" w:cs="Times New Roman"/>
         </w:rPr>
-        <w:t>In this task, each potential partner received 15 virtual balls and had to decide, one by one, whether to assign this ball to either a blue or yellow bucket. F</w:t>
+        <w:t>or each ball they put in the blue bucket they receive</w:t>
       </w:r>
       <w:r>
         <w:rPr>
           <w:rFonts w:ascii="Times New Roman" w:hAnsi="Times New Roman" w:cs="Times New Roman"/>
         </w:rPr>
-        <w:t>or each ball they put in the blue bucket they receive</w:t>
+        <w:t>d</w:t>
       </w:r>
       <w:r>
         <w:rPr>
           <w:rFonts w:ascii="Times New Roman" w:hAnsi="Times New Roman" w:cs="Times New Roman"/>
         </w:rPr>
+        <w:t xml:space="preserve"> 5</w:t>
+      </w:r>
+      <w:r>
+        <w:rPr>
+          <w:rFonts w:ascii="Times New Roman" w:hAnsi="Times New Roman" w:cs="Times New Roman"/>
+        </w:rPr>
+        <w:t xml:space="preserve"> points,</w:t>
+      </w:r>
+      <w:r>
+        <w:rPr>
+          <w:rFonts w:ascii="Times New Roman" w:hAnsi="Times New Roman" w:cs="Times New Roman"/>
+        </w:rPr>
+        <w:t xml:space="preserve"> </w:t>
+      </w:r>
+      <w:r>
+        <w:rPr>
+          <w:rFonts w:ascii="Times New Roman" w:hAnsi="Times New Roman" w:cs="Times New Roman"/>
+        </w:rPr>
+        <w:t>whereas</w:t>
+      </w:r>
+      <w:r>
+        <w:rPr>
+          <w:rFonts w:ascii="Times New Roman" w:hAnsi="Times New Roman" w:cs="Times New Roman"/>
+        </w:rPr>
+        <w:t xml:space="preserve"> for each ball they put in the yellow bucket they receive</w:t>
+      </w:r>
+      <w:r>
+        <w:rPr>
+          <w:rFonts w:ascii="Times New Roman" w:hAnsi="Times New Roman" w:cs="Times New Roman"/>
+        </w:rPr>
         <w:t>d</w:t>
       </w:r>
       <w:r>
         <w:rPr>
           <w:rFonts w:ascii="Times New Roman" w:hAnsi="Times New Roman" w:cs="Times New Roman"/>
         </w:rPr>
-        <w:t xml:space="preserve"> 5</w:t>
+        <w:t xml:space="preserve"> </w:t>
       </w:r>
       <w:r>
         <w:rPr>
           <w:rFonts w:ascii="Times New Roman" w:hAnsi="Times New Roman" w:cs="Times New Roman"/>
         </w:rPr>
-        <w:t xml:space="preserve"> points,</w:t>
+        <w:t xml:space="preserve">15 points. Points, the currency of the experiment, were converted to money at the end of the experiment (see </w:t>
       </w:r>
       <w:r>
         <w:rPr>
           <w:rFonts w:ascii="Times New Roman" w:hAnsi="Times New Roman" w:cs="Times New Roman"/>
-        </w:rPr>
-        <w:t xml:space="preserve"> </w:t>
+          <w:i/>
+          <w:iCs/>
+        </w:rPr>
+        <w:t>Procedure</w:t>
       </w:r>
       <w:r>
         <w:rPr>
           <w:rFonts w:ascii="Times New Roman" w:hAnsi="Times New Roman" w:cs="Times New Roman"/>
         </w:rPr>
-        <w:t>whereas</w:t>
+        <w:t xml:space="preserve"> below). In the instructions, it was explained to all participants that ‘the rule is to place each ball in the blue bucket.’ </w:t>
       </w:r>
       <w:r>
         <w:rPr>
           <w:rFonts w:ascii="Times New Roman" w:hAnsi="Times New Roman" w:cs="Times New Roman"/>
-        </w:rPr>
-        <w:t xml:space="preserve"> for each ball they put in the yellow bucket they receive</w:t>
-      </w:r>
-      <w:r>
-        <w:rPr>
-          <w:rFonts w:ascii="Times New Roman" w:hAnsi="Times New Roman" w:cs="Times New Roman"/>
-        </w:rPr>
-        <w:t>d</w:t>
-      </w:r>
-      <w:r>
-        <w:rPr>
-          <w:rFonts w:ascii="Times New Roman" w:hAnsi="Times New Roman" w:cs="Times New Roman"/>
-        </w:rPr>
-        <w:t xml:space="preserve"> </w:t>
-      </w:r>
-      <w:r>
-        <w:rPr>
-          <w:rFonts w:ascii="Times New Roman" w:hAnsi="Times New Roman" w:cs="Times New Roman"/>
-        </w:rPr>
-        <w:t xml:space="preserve">15 points. Points, the currency of the experiment, were converted to money at the end of the experiment (see </w:t>
-      </w:r>
-      <w:r>
-        <w:rPr>
-          <w:rFonts w:ascii="Times New Roman" w:hAnsi="Times New Roman" w:cs="Times New Roman"/>
           <w:i/>
           <w:iCs/>
         </w:rPr>
-        <w:t>Procedure</w:t>
-      </w:r>
-      <w:r>
-        <w:rPr>
-          <w:rFonts w:ascii="Times New Roman" w:hAnsi="Times New Roman" w:cs="Times New Roman"/>
-        </w:rPr>
-        <w:t xml:space="preserve"> below). In the instructions, it was explained to all participants that ‘the rule is to place each ball in the blue bucket.’ </w:t>
-      </w:r>
-      <w:r>
-        <w:rPr>
-          <w:rFonts w:ascii="Times New Roman" w:hAnsi="Times New Roman" w:cs="Times New Roman"/>
-          <w:i/>
-          <w:iCs/>
-        </w:rPr>
-        <w:t>Hence, the task confronted the three potential partners with a conflict between following the rule or maximizing their own profit. Importantly, violating the rule was not enforced through economic sanctions or any formal punishment similar to norms that are voluntarily followed (or not).</w:t>
-      </w:r>
-      <w:r>
-        <w:rPr>
-          <w:rFonts w:ascii="Times New Roman" w:hAnsi="Times New Roman" w:cs="Times New Roman"/>
-          <w:i/>
-          <w:iCs/>
-        </w:rPr>
-        <w:t>”</w:t>
+        <w:t>Hence, the task confronted the three potential partners with a conflict between following the rule or maximizing their own profit. Importantly, violating the rule was not enforced through economic sanctions or any formal punishment similar to norms that are voluntarily followed (or not).”</w:t>
       </w:r>
     </w:p>
   </w:comment>
-  <w:comment w:id="155" w:author="Jörg Gross" w:date="2020-04-05T14:08:00Z" w:initials="jg">
+  <w:comment w:id="163" w:author="Jörg Gross" w:date="2020-04-05T14:08:00Z" w:initials="jg">
     <w:p>
       <w:pPr>
         <w:pStyle w:val="CommentText"/>
@@ -13309,7 +13294,7 @@
       </w:r>
     </w:p>
   </w:comment>
-  <w:comment w:id="154" w:author="Jörg Gross" w:date="2020-04-05T14:08:00Z" w:initials="jg">
+  <w:comment w:id="162" w:author="Jörg Gross" w:date="2020-04-05T14:08:00Z" w:initials="jg">
     <w:p>
       <w:pPr>
         <w:pStyle w:val="CommentText"/>
@@ -13325,7 +13310,7 @@
       </w:r>
     </w:p>
   </w:comment>
-  <w:comment w:id="170" w:author="Jörg Gross" w:date="2020-04-05T14:10:00Z" w:initials="jg">
+  <w:comment w:id="178" w:author="Jörg Gross" w:date="2020-04-05T14:10:00Z" w:initials="jg">
     <w:p>
       <w:pPr>
         <w:pStyle w:val="CommentText"/>
@@ -13341,7 +13326,7 @@
       </w:r>
     </w:p>
   </w:comment>
-  <w:comment w:id="172" w:author="Jörg Gross" w:date="2020-04-05T14:11:00Z" w:initials="jg">
+  <w:comment w:id="180" w:author="Jörg Gross" w:date="2020-04-05T14:11:00Z" w:initials="jg">
     <w:p>
       <w:pPr>
         <w:pStyle w:val="CommentText"/>
@@ -13357,7 +13342,7 @@
       </w:r>
     </w:p>
   </w:comment>
-  <w:comment w:id="173" w:author="Jörg Gross" w:date="2020-04-05T14:12:00Z" w:initials="jg">
+  <w:comment w:id="181" w:author="Jörg Gross" w:date="2020-04-05T14:12:00Z" w:initials="jg">
     <w:p>
       <w:pPr>
         <w:pStyle w:val="CommentText"/>
@@ -13373,7 +13358,7 @@
       </w:r>
     </w:p>
   </w:comment>
-  <w:comment w:id="174" w:author="Jörg Gross" w:date="2020-04-05T14:12:00Z" w:initials="jg">
+  <w:comment w:id="182" w:author="Jörg Gross" w:date="2020-04-05T14:12:00Z" w:initials="jg">
     <w:p>
       <w:pPr>
         <w:pStyle w:val="CommentText"/>
@@ -13389,7 +13374,7 @@
       </w:r>
     </w:p>
   </w:comment>
-  <w:comment w:id="175" w:author="Jörg Gross" w:date="2020-04-05T14:13:00Z" w:initials="jg">
+  <w:comment w:id="183" w:author="Jörg Gross" w:date="2020-04-05T14:13:00Z" w:initials="jg">
     <w:p>
       <w:pPr>
         <w:pStyle w:val="CommentText"/>
@@ -13405,7 +13390,7 @@
       </w:r>
     </w:p>
   </w:comment>
-  <w:comment w:id="176" w:author="Jörg Gross" w:date="2020-04-05T14:19:00Z" w:initials="jg">
+  <w:comment w:id="184" w:author="Jörg Gross" w:date="2020-04-05T14:19:00Z" w:initials="jg">
     <w:p>
       <w:pPr>
         <w:pStyle w:val="CommentText"/>
@@ -13421,7 +13406,7 @@
       </w:r>
     </w:p>
   </w:comment>
-  <w:comment w:id="180" w:author="Jörg Gross" w:date="2020-04-05T14:13:00Z" w:initials="jg">
+  <w:comment w:id="188" w:author="Jörg Gross" w:date="2020-04-05T14:13:00Z" w:initials="jg">
     <w:p>
       <w:pPr>
         <w:pStyle w:val="CommentText"/>
@@ -13437,7 +13422,7 @@
       </w:r>
     </w:p>
   </w:comment>
-  <w:comment w:id="179" w:author="Jörg Gross" w:date="2020-04-05T14:14:00Z" w:initials="jg">
+  <w:comment w:id="187" w:author="Jörg Gross" w:date="2020-04-05T14:14:00Z" w:initials="jg">
     <w:p>
       <w:pPr>
         <w:pStyle w:val="CommentText"/>
@@ -13453,7 +13438,7 @@
       </w:r>
     </w:p>
   </w:comment>
-  <w:comment w:id="184" w:author="Jörg Gross" w:date="2020-04-05T14:16:00Z" w:initials="jg">
+  <w:comment w:id="192" w:author="Jörg Gross" w:date="2020-04-05T14:16:00Z" w:initials="jg">
     <w:p>
       <w:pPr>
         <w:pStyle w:val="CommentText"/>
@@ -13469,7 +13454,7 @@
       </w:r>
     </w:p>
   </w:comment>
-  <w:comment w:id="187" w:author="Jörg Gross" w:date="2020-04-05T14:16:00Z" w:initials="jg">
+  <w:comment w:id="195" w:author="Jörg Gross" w:date="2020-04-05T14:16:00Z" w:initials="jg">
     <w:p>
       <w:pPr>
         <w:pStyle w:val="CommentText"/>
@@ -13485,7 +13470,7 @@
       </w:r>
     </w:p>
   </w:comment>
-  <w:comment w:id="189" w:author="Jörg Gross" w:date="2020-04-05T14:17:00Z" w:initials="jg">
+  <w:comment w:id="197" w:author="Jörg Gross" w:date="2020-04-05T14:17:00Z" w:initials="jg">
     <w:p>
       <w:pPr>
         <w:pStyle w:val="CommentText"/>
@@ -13501,7 +13486,7 @@
       </w:r>
     </w:p>
   </w:comment>
-  <w:comment w:id="190" w:author="Jörg Gross" w:date="2020-04-05T14:17:00Z" w:initials="jg">
+  <w:comment w:id="198" w:author="Jörg Gross" w:date="2020-04-05T14:17:00Z" w:initials="jg">
     <w:p>
       <w:pPr>
         <w:pStyle w:val="CommentText"/>
@@ -13517,7 +13502,7 @@
       </w:r>
     </w:p>
   </w:comment>
-  <w:comment w:id="191" w:author="Jörg Gross" w:date="2020-04-05T14:19:00Z" w:initials="jg">
+  <w:comment w:id="199" w:author="Jörg Gross" w:date="2020-04-05T14:19:00Z" w:initials="jg">
     <w:p>
       <w:pPr>
         <w:pStyle w:val="CommentText"/>
@@ -13533,7 +13518,7 @@
       </w:r>
     </w:p>
   </w:comment>
-  <w:comment w:id="194" w:author="Jörg Gross" w:date="2020-04-05T14:41:00Z" w:initials="jg">
+  <w:comment w:id="202" w:author="Jörg Gross" w:date="2020-04-05T14:41:00Z" w:initials="jg">
     <w:p>
       <w:pPr>
         <w:pStyle w:val="CommentText"/>
@@ -13549,7 +13534,7 @@
       </w:r>
     </w:p>
   </w:comment>
-  <w:comment w:id="195" w:author="Jörg Gross" w:date="2020-04-05T14:20:00Z" w:initials="jg">
+  <w:comment w:id="203" w:author="Jörg Gross" w:date="2020-04-05T14:20:00Z" w:initials="jg">
     <w:p>
       <w:pPr>
         <w:pStyle w:val="CommentText"/>
@@ -13565,7 +13550,7 @@
       </w:r>
     </w:p>
   </w:comment>
-  <w:comment w:id="196" w:author="Jörg Gross" w:date="2020-04-05T14:41:00Z" w:initials="jg">
+  <w:comment w:id="204" w:author="Jörg Gross" w:date="2020-04-05T14:41:00Z" w:initials="jg">
     <w:p>
       <w:pPr>
         <w:pStyle w:val="CommentText"/>
@@ -13581,7 +13566,7 @@
       </w:r>
     </w:p>
   </w:comment>
-  <w:comment w:id="198" w:author="Jörg Gross" w:date="2020-04-05T14:20:00Z" w:initials="jg">
+  <w:comment w:id="206" w:author="Jörg Gross" w:date="2020-04-05T14:20:00Z" w:initials="jg">
     <w:p>
       <w:pPr>
         <w:pStyle w:val="CommentText"/>
@@ -13597,7 +13582,7 @@
       </w:r>
     </w:p>
   </w:comment>
-  <w:comment w:id="199" w:author="Jörg Gross" w:date="2020-04-05T14:21:00Z" w:initials="jg">
+  <w:comment w:id="207" w:author="Jörg Gross" w:date="2020-04-05T14:21:00Z" w:initials="jg">
     <w:p>
       <w:pPr>
         <w:pStyle w:val="CommentText"/>
@@ -13613,7 +13598,7 @@
       </w:r>
     </w:p>
   </w:comment>
-  <w:comment w:id="200" w:author="Jörg Gross" w:date="2020-04-05T14:21:00Z" w:initials="jg">
+  <w:comment w:id="208" w:author="Jörg Gross" w:date="2020-04-05T14:21:00Z" w:initials="jg">
     <w:p>
       <w:pPr>
         <w:pStyle w:val="CommentText"/>
@@ -13629,7 +13614,7 @@
       </w:r>
     </w:p>
   </w:comment>
-  <w:comment w:id="201" w:author="Jörg Gross" w:date="2020-04-05T14:42:00Z" w:initials="jg">
+  <w:comment w:id="209" w:author="Jörg Gross" w:date="2020-04-05T14:42:00Z" w:initials="jg">
     <w:p>
       <w:pPr>
         <w:pStyle w:val="CommentText"/>
@@ -13645,7 +13630,7 @@
       </w:r>
     </w:p>
   </w:comment>
-  <w:comment w:id="202" w:author="Jörg Gross" w:date="2020-04-05T14:43:00Z" w:initials="jg">
+  <w:comment w:id="210" w:author="Jörg Gross" w:date="2020-04-05T14:43:00Z" w:initials="jg">
     <w:p>
       <w:pPr>
         <w:pStyle w:val="CommentText"/>
@@ -13661,7 +13646,7 @@
       </w:r>
     </w:p>
   </w:comment>
-  <w:comment w:id="203" w:author="Jörg Gross" w:date="2020-04-05T14:43:00Z" w:initials="jg">
+  <w:comment w:id="211" w:author="Jörg Gross" w:date="2020-04-05T14:43:00Z" w:initials="jg">
     <w:p>
       <w:pPr>
         <w:pStyle w:val="CommentText"/>
@@ -13677,7 +13662,7 @@
       </w:r>
     </w:p>
   </w:comment>
-  <w:comment w:id="204" w:author="Jörg Gross" w:date="2020-04-05T14:44:00Z" w:initials="jg">
+  <w:comment w:id="212" w:author="Jörg Gross" w:date="2020-04-05T14:44:00Z" w:initials="jg">
     <w:p>
       <w:pPr>
         <w:pStyle w:val="CommentText"/>
@@ -13710,7 +13695,7 @@
       </w:r>
     </w:p>
   </w:comment>
-  <w:comment w:id="206" w:author="Jörg Gross" w:date="2020-04-05T14:44:00Z" w:initials="jg">
+  <w:comment w:id="214" w:author="Jörg Gross" w:date="2020-04-05T14:44:00Z" w:initials="jg">
     <w:p>
       <w:pPr>
         <w:pStyle w:val="CommentText"/>
@@ -13726,7 +13711,7 @@
       </w:r>
     </w:p>
   </w:comment>
-  <w:comment w:id="207" w:author="Jörg Gross" w:date="2020-04-05T14:45:00Z" w:initials="jg">
+  <w:comment w:id="215" w:author="Jörg Gross" w:date="2020-04-05T14:45:00Z" w:initials="jg">
     <w:p>
       <w:pPr>
         <w:pStyle w:val="CommentText"/>
@@ -13742,7 +13727,7 @@
       </w:r>
     </w:p>
   </w:comment>
-  <w:comment w:id="208" w:author="Jörg Gross" w:date="2020-04-05T14:45:00Z" w:initials="jg">
+  <w:comment w:id="216" w:author="Jörg Gross" w:date="2020-04-05T14:45:00Z" w:initials="jg">
     <w:p>
       <w:pPr>
         <w:pStyle w:val="CommentText"/>
@@ -13758,7 +13743,7 @@
       </w:r>
     </w:p>
   </w:comment>
-  <w:comment w:id="209" w:author="Jörg Gross" w:date="2020-04-05T14:45:00Z" w:initials="jg">
+  <w:comment w:id="217" w:author="Jörg Gross" w:date="2020-04-05T14:45:00Z" w:initials="jg">
     <w:p>
       <w:pPr>
         <w:pStyle w:val="CommentText"/>
@@ -13774,7 +13759,7 @@
       </w:r>
     </w:p>
   </w:comment>
-  <w:comment w:id="210" w:author="Jörg Gross" w:date="2020-04-05T14:46:00Z" w:initials="jg">
+  <w:comment w:id="218" w:author="Jörg Gross" w:date="2020-04-05T14:46:00Z" w:initials="jg">
     <w:p>
       <w:pPr>
         <w:pStyle w:val="CommentText"/>
@@ -13790,7 +13775,7 @@
       </w:r>
     </w:p>
   </w:comment>
-  <w:comment w:id="214" w:author="Jörg Gross" w:date="2020-04-05T14:47:00Z" w:initials="jg">
+  <w:comment w:id="222" w:author="Jörg Gross" w:date="2020-04-05T14:47:00Z" w:initials="jg">
     <w:p>
       <w:pPr>
         <w:pStyle w:val="CommentText"/>
@@ -13806,7 +13791,7 @@
       </w:r>
     </w:p>
   </w:comment>
-  <w:comment w:id="215" w:author="Jörg Gross" w:date="2020-04-05T14:47:00Z" w:initials="jg">
+  <w:comment w:id="223" w:author="Jörg Gross" w:date="2020-04-05T14:47:00Z" w:initials="jg">
     <w:p>
       <w:pPr>
         <w:pStyle w:val="CommentText"/>
@@ -13822,7 +13807,7 @@
       </w:r>
     </w:p>
   </w:comment>
-  <w:comment w:id="216" w:author="Jörg Gross" w:date="2020-04-05T14:48:00Z" w:initials="jg">
+  <w:comment w:id="224" w:author="Jörg Gross" w:date="2020-04-05T14:48:00Z" w:initials="jg">
     <w:p>
       <w:pPr>
         <w:pStyle w:val="CommentText"/>
@@ -13838,7 +13823,7 @@
       </w:r>
     </w:p>
   </w:comment>
-  <w:comment w:id="217" w:author="Jörg Gross" w:date="2020-04-05T14:48:00Z" w:initials="jg">
+  <w:comment w:id="225" w:author="Jörg Gross" w:date="2020-04-05T14:48:00Z" w:initials="jg">
     <w:p>
       <w:pPr>
         <w:pStyle w:val="CommentText"/>
@@ -13854,7 +13839,7 @@
       </w:r>
     </w:p>
   </w:comment>
-  <w:comment w:id="218" w:author="Jörg Gross" w:date="2020-04-05T14:48:00Z" w:initials="jg">
+  <w:comment w:id="226" w:author="Jörg Gross" w:date="2020-04-05T14:48:00Z" w:initials="jg">
     <w:p>
       <w:pPr>
         <w:pStyle w:val="CommentText"/>
@@ -13870,7 +13855,7 @@
       </w:r>
     </w:p>
   </w:comment>
-  <w:comment w:id="221" w:author="Jörg Gross" w:date="2020-04-05T14:49:00Z" w:initials="jg">
+  <w:comment w:id="229" w:author="Jörg Gross" w:date="2020-04-05T14:49:00Z" w:initials="jg">
     <w:p>
       <w:pPr>
         <w:pStyle w:val="CommentText"/>
@@ -13927,19 +13912,11 @@
         <w:t>As with the other parts, the structure is not clear and the language often too imprecise for a results part. I often had trouble to understand what you specifically tested and what that means.</w:t>
       </w:r>
       <w:r>
-        <w:t xml:space="preserve"> </w:t>
-      </w:r>
-      <w:r>
-        <w:t xml:space="preserve">Needs </w:t>
-      </w:r>
-      <w:bookmarkStart w:id="222" w:name="_GoBack"/>
-      <w:bookmarkEnd w:id="222"/>
-      <w:r>
-        <w:t>a lot of work.</w:t>
+        <w:t xml:space="preserve"> Needs a lot of work.</w:t>
       </w:r>
     </w:p>
   </w:comment>
-  <w:comment w:id="220" w:author="Jörg Gross" w:date="2020-04-05T14:49:00Z" w:initials="jg">
+  <w:comment w:id="228" w:author="Jörg Gross" w:date="2020-04-05T14:49:00Z" w:initials="jg">
     <w:p>
       <w:pPr>
         <w:pStyle w:val="CommentText"/>
@@ -13959,7 +13936,7 @@
 </file>
 
 <file path=word/commentsExtended.xml><?xml version="1.0" encoding="utf-8"?>
-<w15:commentsEx xmlns:wpc="http://schemas.microsoft.com/office/word/2010/wordprocessingCanvas" xmlns:cx="http://schemas.microsoft.com/office/drawing/2014/chartex" xmlns:cx1="http://schemas.microsoft.com/office/drawing/2015/9/8/chartex" xmlns:cx2="http://schemas.microsoft.com/office/drawing/2015/10/21/chartex" xmlns:cx3="http://schemas.microsoft.com/office/drawing/2016/5/9/chartex" xmlns:cx4="http://schemas.microsoft.com/office/drawing/2016/5/10/chartex" xmlns:cx5="http://schemas.microsoft.com/office/drawing/2016/5/11/chartex" xmlns:cx6="http://schemas.microsoft.com/office/drawing/2016/5/12/chartex" xmlns:cx7="http://schemas.microsoft.com/office/drawing/2016/5/13/chartex" xmlns:cx8="http://schemas.microsoft.com/office/drawing/2016/5/14/chartex" xmlns:mc="http://schemas.openxmlformats.org/markup-compatibility/2006" xmlns:aink="http://schemas.microsoft.com/office/drawing/2016/ink" xmlns:am3d="http://schemas.microsoft.com/office/drawing/2017/model3d" xmlns:o="urn:schemas-microsoft-com:office:office" xmlns:r="http://schemas.openxmlformats.org/officeDocument/2006/relationships" xmlns:m="http://schemas.openxmlformats.org/officeDocument/2006/math" xmlns:v="urn:schemas-microsoft-com:vml" xmlns:wp14="http://schemas.microsoft.com/office/word/2010/wordprocessingDrawing" xmlns:wp="http://schemas.openxmlformats.org/drawingml/2006/wordprocessingDrawing" xmlns:w10="urn:schemas-microsoft-com:office:word" xmlns:w="http://schemas.openxmlformats.org/wordprocessingml/2006/main" xmlns:w14="http://schemas.microsoft.com/office/word/2010/wordml" xmlns:w15="http://schemas.microsoft.com/office/word/2012/wordml" xmlns:w16cid="http://schemas.microsoft.com/office/word/2016/wordml/cid" xmlns:w16se="http://schemas.microsoft.com/office/word/2015/wordml/symex" xmlns:wpg="http://schemas.microsoft.com/office/word/2010/wordprocessingGroup" xmlns:wpi="http://schemas.microsoft.com/office/word/2010/wordprocessingInk" xmlns:wne="http://schemas.microsoft.com/office/word/2006/wordml" xmlns:wps="http://schemas.microsoft.com/office/word/2010/wordprocessingShape" mc:Ignorable="w14 w15 w16se w16cid wp14">
+<w15:commentsEx xmlns:wpc="http://schemas.microsoft.com/office/word/2010/wordprocessingCanvas" xmlns:cx="http://schemas.microsoft.com/office/drawing/2014/chartex" xmlns:cx1="http://schemas.microsoft.com/office/drawing/2015/9/8/chartex" xmlns:cx2="http://schemas.microsoft.com/office/drawing/2015/10/21/chartex" xmlns:cx3="http://schemas.microsoft.com/office/drawing/2016/5/9/chartex" xmlns:cx4="http://schemas.microsoft.com/office/drawing/2016/5/10/chartex" xmlns:cx5="http://schemas.microsoft.com/office/drawing/2016/5/11/chartex" xmlns:cx6="http://schemas.microsoft.com/office/drawing/2016/5/12/chartex" xmlns:cx7="http://schemas.microsoft.com/office/drawing/2016/5/13/chartex" xmlns:cx8="http://schemas.microsoft.com/office/drawing/2016/5/14/chartex" xmlns:mc="http://schemas.openxmlformats.org/markup-compatibility/2006" xmlns:aink="http://schemas.microsoft.com/office/drawing/2016/ink" xmlns:am3d="http://schemas.microsoft.com/office/drawing/2017/model3d" xmlns:o="urn:schemas-microsoft-com:office:office" xmlns:r="http://schemas.openxmlformats.org/officeDocument/2006/relationships" xmlns:m="http://schemas.openxmlformats.org/officeDocument/2006/math" xmlns:v="urn:schemas-microsoft-com:vml" xmlns:wp14="http://schemas.microsoft.com/office/word/2010/wordprocessingDrawing" xmlns:wp="http://schemas.openxmlformats.org/drawingml/2006/wordprocessingDrawing" xmlns:w10="urn:schemas-microsoft-com:office:word" xmlns:w="http://schemas.openxmlformats.org/wordprocessingml/2006/main" xmlns:w14="http://schemas.microsoft.com/office/word/2010/wordml" xmlns:w15="http://schemas.microsoft.com/office/word/2012/wordml" xmlns:w16cex="http://schemas.microsoft.com/office/word/2018/wordml/cex" xmlns:w16cid="http://schemas.microsoft.com/office/word/2016/wordml/cid" xmlns:w16="http://schemas.microsoft.com/office/word/2018/wordml" xmlns:w16se="http://schemas.microsoft.com/office/word/2015/wordml/symex" xmlns:wpg="http://schemas.microsoft.com/office/word/2010/wordprocessingGroup" xmlns:wpi="http://schemas.microsoft.com/office/word/2010/wordprocessingInk" xmlns:wne="http://schemas.microsoft.com/office/word/2006/wordml" xmlns:wps="http://schemas.microsoft.com/office/word/2010/wordprocessingShape" mc:Ignorable="w14 w15 w16se w16cid w16 w16cex wp14">
   <w15:commentEx w15:paraId="418AEC79" w15:done="0"/>
   <w15:commentEx w15:paraId="2B53C3E2" w15:done="0"/>
   <w15:commentEx w15:paraId="60044967" w15:done="0"/>
@@ -14105,7 +14082,7 @@
 </file>
 
 <file path=word/commentsIds.xml><?xml version="1.0" encoding="utf-8"?>
-<w16cid:commentsIds xmlns:wpc="http://schemas.microsoft.com/office/word/2010/wordprocessingCanvas" xmlns:cx="http://schemas.microsoft.com/office/drawing/2014/chartex" xmlns:cx1="http://schemas.microsoft.com/office/drawing/2015/9/8/chartex" xmlns:cx2="http://schemas.microsoft.com/office/drawing/2015/10/21/chartex" xmlns:cx3="http://schemas.microsoft.com/office/drawing/2016/5/9/chartex" xmlns:cx4="http://schemas.microsoft.com/office/drawing/2016/5/10/chartex" xmlns:cx5="http://schemas.microsoft.com/office/drawing/2016/5/11/chartex" xmlns:cx6="http://schemas.microsoft.com/office/drawing/2016/5/12/chartex" xmlns:cx7="http://schemas.microsoft.com/office/drawing/2016/5/13/chartex" xmlns:cx8="http://schemas.microsoft.com/office/drawing/2016/5/14/chartex" xmlns:mc="http://schemas.openxmlformats.org/markup-compatibility/2006" xmlns:aink="http://schemas.microsoft.com/office/drawing/2016/ink" xmlns:am3d="http://schemas.microsoft.com/office/drawing/2017/model3d" xmlns:o="urn:schemas-microsoft-com:office:office" xmlns:r="http://schemas.openxmlformats.org/officeDocument/2006/relationships" xmlns:m="http://schemas.openxmlformats.org/officeDocument/2006/math" xmlns:v="urn:schemas-microsoft-com:vml" xmlns:wp14="http://schemas.microsoft.com/office/word/2010/wordprocessingDrawing" xmlns:wp="http://schemas.openxmlformats.org/drawingml/2006/wordprocessingDrawing" xmlns:w10="urn:schemas-microsoft-com:office:word" xmlns:w="http://schemas.openxmlformats.org/wordprocessingml/2006/main" xmlns:w14="http://schemas.microsoft.com/office/word/2010/wordml" xmlns:w15="http://schemas.microsoft.com/office/word/2012/wordml" xmlns:w16cid="http://schemas.microsoft.com/office/word/2016/wordml/cid" xmlns:w16se="http://schemas.microsoft.com/office/word/2015/wordml/symex" xmlns:wpg="http://schemas.microsoft.com/office/word/2010/wordprocessingGroup" xmlns:wpi="http://schemas.microsoft.com/office/word/2010/wordprocessingInk" xmlns:wne="http://schemas.microsoft.com/office/word/2006/wordml" xmlns:wps="http://schemas.microsoft.com/office/word/2010/wordprocessingShape" mc:Ignorable="w14 w15 w16se w16cid wp14">
+<w16cid:commentsIds xmlns:wpc="http://schemas.microsoft.com/office/word/2010/wordprocessingCanvas" xmlns:cx="http://schemas.microsoft.com/office/drawing/2014/chartex" xmlns:cx1="http://schemas.microsoft.com/office/drawing/2015/9/8/chartex" xmlns:cx2="http://schemas.microsoft.com/office/drawing/2015/10/21/chartex" xmlns:cx3="http://schemas.microsoft.com/office/drawing/2016/5/9/chartex" xmlns:cx4="http://schemas.microsoft.com/office/drawing/2016/5/10/chartex" xmlns:cx5="http://schemas.microsoft.com/office/drawing/2016/5/11/chartex" xmlns:cx6="http://schemas.microsoft.com/office/drawing/2016/5/12/chartex" xmlns:cx7="http://schemas.microsoft.com/office/drawing/2016/5/13/chartex" xmlns:cx8="http://schemas.microsoft.com/office/drawing/2016/5/14/chartex" xmlns:mc="http://schemas.openxmlformats.org/markup-compatibility/2006" xmlns:aink="http://schemas.microsoft.com/office/drawing/2016/ink" xmlns:am3d="http://schemas.microsoft.com/office/drawing/2017/model3d" xmlns:o="urn:schemas-microsoft-com:office:office" xmlns:r="http://schemas.openxmlformats.org/officeDocument/2006/relationships" xmlns:m="http://schemas.openxmlformats.org/officeDocument/2006/math" xmlns:v="urn:schemas-microsoft-com:vml" xmlns:wp14="http://schemas.microsoft.com/office/word/2010/wordprocessingDrawing" xmlns:wp="http://schemas.openxmlformats.org/drawingml/2006/wordprocessingDrawing" xmlns:w10="urn:schemas-microsoft-com:office:word" xmlns:w="http://schemas.openxmlformats.org/wordprocessingml/2006/main" xmlns:w14="http://schemas.microsoft.com/office/word/2010/wordml" xmlns:w15="http://schemas.microsoft.com/office/word/2012/wordml" xmlns:w16cex="http://schemas.microsoft.com/office/word/2018/wordml/cex" xmlns:w16cid="http://schemas.microsoft.com/office/word/2016/wordml/cid" xmlns:w16="http://schemas.microsoft.com/office/word/2018/wordml" xmlns:w16se="http://schemas.microsoft.com/office/word/2015/wordml/symex" xmlns:wpg="http://schemas.microsoft.com/office/word/2010/wordprocessingGroup" xmlns:wpi="http://schemas.microsoft.com/office/word/2010/wordprocessingInk" xmlns:wne="http://schemas.microsoft.com/office/word/2006/wordml" xmlns:wps="http://schemas.microsoft.com/office/word/2010/wordprocessingShape" mc:Ignorable="w14 w15 w16se w16cid w16 w16cex wp14">
   <w16cid:commentId w16cid:paraId="418AEC79" w16cid:durableId="2234515E"/>
   <w16cid:commentId w16cid:paraId="2B53C3E2" w16cid:durableId="223451F6"/>
   <w16cid:commentId w16cid:paraId="60044967" w16cid:durableId="22345223"/>
@@ -14251,7 +14228,7 @@
 </file>
 
 <file path=word/endnotes.xml><?xml version="1.0" encoding="utf-8"?>
-<w:endnotes xmlns:wpc="http://schemas.microsoft.com/office/word/2010/wordprocessingCanvas" xmlns:cx="http://schemas.microsoft.com/office/drawing/2014/chartex" xmlns:cx1="http://schemas.microsoft.com/office/drawing/2015/9/8/chartex" xmlns:cx2="http://schemas.microsoft.com/office/drawing/2015/10/21/chartex" xmlns:cx3="http://schemas.microsoft.com/office/drawing/2016/5/9/chartex" xmlns:cx4="http://schemas.microsoft.com/office/drawing/2016/5/10/chartex" xmlns:cx5="http://schemas.microsoft.com/office/drawing/2016/5/11/chartex" xmlns:cx6="http://schemas.microsoft.com/office/drawing/2016/5/12/chartex" xmlns:cx7="http://schemas.microsoft.com/office/drawing/2016/5/13/chartex" xmlns:cx8="http://schemas.microsoft.com/office/drawing/2016/5/14/chartex" xmlns:mc="http://schemas.openxmlformats.org/markup-compatibility/2006" xmlns:aink="http://schemas.microsoft.com/office/drawing/2016/ink" xmlns:am3d="http://schemas.microsoft.com/office/drawing/2017/model3d" xmlns:o="urn:schemas-microsoft-com:office:office" xmlns:r="http://schemas.openxmlformats.org/officeDocument/2006/relationships" xmlns:m="http://schemas.openxmlformats.org/officeDocument/2006/math" xmlns:v="urn:schemas-microsoft-com:vml" xmlns:wp14="http://schemas.microsoft.com/office/word/2010/wordprocessingDrawing" xmlns:wp="http://schemas.openxmlformats.org/drawingml/2006/wordprocessingDrawing" xmlns:w10="urn:schemas-microsoft-com:office:word" xmlns:w="http://schemas.openxmlformats.org/wordprocessingml/2006/main" xmlns:w14="http://schemas.microsoft.com/office/word/2010/wordml" xmlns:w15="http://schemas.microsoft.com/office/word/2012/wordml" xmlns:w16cid="http://schemas.microsoft.com/office/word/2016/wordml/cid" xmlns:w16se="http://schemas.microsoft.com/office/word/2015/wordml/symex" xmlns:wpg="http://schemas.microsoft.com/office/word/2010/wordprocessingGroup" xmlns:wpi="http://schemas.microsoft.com/office/word/2010/wordprocessingInk" xmlns:wne="http://schemas.microsoft.com/office/word/2006/wordml" xmlns:wps="http://schemas.microsoft.com/office/word/2010/wordprocessingShape" mc:Ignorable="w14 w15 w16se w16cid wp14">
+<w:endnotes xmlns:wpc="http://schemas.microsoft.com/office/word/2010/wordprocessingCanvas" xmlns:cx="http://schemas.microsoft.com/office/drawing/2014/chartex" xmlns:cx1="http://schemas.microsoft.com/office/drawing/2015/9/8/chartex" xmlns:cx2="http://schemas.microsoft.com/office/drawing/2015/10/21/chartex" xmlns:cx3="http://schemas.microsoft.com/office/drawing/2016/5/9/chartex" xmlns:cx4="http://schemas.microsoft.com/office/drawing/2016/5/10/chartex" xmlns:cx5="http://schemas.microsoft.com/office/drawing/2016/5/11/chartex" xmlns:cx6="http://schemas.microsoft.com/office/drawing/2016/5/12/chartex" xmlns:cx7="http://schemas.microsoft.com/office/drawing/2016/5/13/chartex" xmlns:cx8="http://schemas.microsoft.com/office/drawing/2016/5/14/chartex" xmlns:mc="http://schemas.openxmlformats.org/markup-compatibility/2006" xmlns:aink="http://schemas.microsoft.com/office/drawing/2016/ink" xmlns:am3d="http://schemas.microsoft.com/office/drawing/2017/model3d" xmlns:o="urn:schemas-microsoft-com:office:office" xmlns:r="http://schemas.openxmlformats.org/officeDocument/2006/relationships" xmlns:m="http://schemas.openxmlformats.org/officeDocument/2006/math" xmlns:v="urn:schemas-microsoft-com:vml" xmlns:wp14="http://schemas.microsoft.com/office/word/2010/wordprocessingDrawing" xmlns:wp="http://schemas.openxmlformats.org/drawingml/2006/wordprocessingDrawing" xmlns:w10="urn:schemas-microsoft-com:office:word" xmlns:w="http://schemas.openxmlformats.org/wordprocessingml/2006/main" xmlns:w14="http://schemas.microsoft.com/office/word/2010/wordml" xmlns:w15="http://schemas.microsoft.com/office/word/2012/wordml" xmlns:w16cex="http://schemas.microsoft.com/office/word/2018/wordml/cex" xmlns:w16cid="http://schemas.microsoft.com/office/word/2016/wordml/cid" xmlns:w16="http://schemas.microsoft.com/office/word/2018/wordml" xmlns:w16se="http://schemas.microsoft.com/office/word/2015/wordml/symex" xmlns:wpg="http://schemas.microsoft.com/office/word/2010/wordprocessingGroup" xmlns:wpi="http://schemas.microsoft.com/office/word/2010/wordprocessingInk" xmlns:wne="http://schemas.microsoft.com/office/word/2006/wordml" xmlns:wps="http://schemas.microsoft.com/office/word/2010/wordprocessingShape" mc:Ignorable="w14 w15 w16se w16cid w16 w16cex wp14">
   <w:endnote w:type="separator" w:id="-1">
     <w:p>
       <w:pPr>
@@ -14276,7 +14253,7 @@
 </file>
 
 <file path=word/footnotes.xml><?xml version="1.0" encoding="utf-8"?>
-<w:footnotes xmlns:wpc="http://schemas.microsoft.com/office/word/2010/wordprocessingCanvas" xmlns:cx="http://schemas.microsoft.com/office/drawing/2014/chartex" xmlns:cx1="http://schemas.microsoft.com/office/drawing/2015/9/8/chartex" xmlns:cx2="http://schemas.microsoft.com/office/drawing/2015/10/21/chartex" xmlns:cx3="http://schemas.microsoft.com/office/drawing/2016/5/9/chartex" xmlns:cx4="http://schemas.microsoft.com/office/drawing/2016/5/10/chartex" xmlns:cx5="http://schemas.microsoft.com/office/drawing/2016/5/11/chartex" xmlns:cx6="http://schemas.microsoft.com/office/drawing/2016/5/12/chartex" xmlns:cx7="http://schemas.microsoft.com/office/drawing/2016/5/13/chartex" xmlns:cx8="http://schemas.microsoft.com/office/drawing/2016/5/14/chartex" xmlns:mc="http://schemas.openxmlformats.org/markup-compatibility/2006" xmlns:aink="http://schemas.microsoft.com/office/drawing/2016/ink" xmlns:am3d="http://schemas.microsoft.com/office/drawing/2017/model3d" xmlns:o="urn:schemas-microsoft-com:office:office" xmlns:r="http://schemas.openxmlformats.org/officeDocument/2006/relationships" xmlns:m="http://schemas.openxmlformats.org/officeDocument/2006/math" xmlns:v="urn:schemas-microsoft-com:vml" xmlns:wp14="http://schemas.microsoft.com/office/word/2010/wordprocessingDrawing" xmlns:wp="http://schemas.openxmlformats.org/drawingml/2006/wordprocessingDrawing" xmlns:w10="urn:schemas-microsoft-com:office:word" xmlns:w="http://schemas.openxmlformats.org/wordprocessingml/2006/main" xmlns:w14="http://schemas.microsoft.com/office/word/2010/wordml" xmlns:w15="http://schemas.microsoft.com/office/word/2012/wordml" xmlns:w16cid="http://schemas.microsoft.com/office/word/2016/wordml/cid" xmlns:w16se="http://schemas.microsoft.com/office/word/2015/wordml/symex" xmlns:wpg="http://schemas.microsoft.com/office/word/2010/wordprocessingGroup" xmlns:wpi="http://schemas.microsoft.com/office/word/2010/wordprocessingInk" xmlns:wne="http://schemas.microsoft.com/office/word/2006/wordml" xmlns:wps="http://schemas.microsoft.com/office/word/2010/wordprocessingShape" mc:Ignorable="w14 w15 w16se w16cid wp14">
+<w:footnotes xmlns:wpc="http://schemas.microsoft.com/office/word/2010/wordprocessingCanvas" xmlns:cx="http://schemas.microsoft.com/office/drawing/2014/chartex" xmlns:cx1="http://schemas.microsoft.com/office/drawing/2015/9/8/chartex" xmlns:cx2="http://schemas.microsoft.com/office/drawing/2015/10/21/chartex" xmlns:cx3="http://schemas.microsoft.com/office/drawing/2016/5/9/chartex" xmlns:cx4="http://schemas.microsoft.com/office/drawing/2016/5/10/chartex" xmlns:cx5="http://schemas.microsoft.com/office/drawing/2016/5/11/chartex" xmlns:cx6="http://schemas.microsoft.com/office/drawing/2016/5/12/chartex" xmlns:cx7="http://schemas.microsoft.com/office/drawing/2016/5/13/chartex" xmlns:cx8="http://schemas.microsoft.com/office/drawing/2016/5/14/chartex" xmlns:mc="http://schemas.openxmlformats.org/markup-compatibility/2006" xmlns:aink="http://schemas.microsoft.com/office/drawing/2016/ink" xmlns:am3d="http://schemas.microsoft.com/office/drawing/2017/model3d" xmlns:o="urn:schemas-microsoft-com:office:office" xmlns:r="http://schemas.openxmlformats.org/officeDocument/2006/relationships" xmlns:m="http://schemas.openxmlformats.org/officeDocument/2006/math" xmlns:v="urn:schemas-microsoft-com:vml" xmlns:wp14="http://schemas.microsoft.com/office/word/2010/wordprocessingDrawing" xmlns:wp="http://schemas.openxmlformats.org/drawingml/2006/wordprocessingDrawing" xmlns:w10="urn:schemas-microsoft-com:office:word" xmlns:w="http://schemas.openxmlformats.org/wordprocessingml/2006/main" xmlns:w14="http://schemas.microsoft.com/office/word/2010/wordml" xmlns:w15="http://schemas.microsoft.com/office/word/2012/wordml" xmlns:w16cex="http://schemas.microsoft.com/office/word/2018/wordml/cex" xmlns:w16cid="http://schemas.microsoft.com/office/word/2016/wordml/cid" xmlns:w16="http://schemas.microsoft.com/office/word/2018/wordml" xmlns:w16se="http://schemas.microsoft.com/office/word/2015/wordml/symex" xmlns:wpg="http://schemas.microsoft.com/office/word/2010/wordprocessingGroup" xmlns:wpi="http://schemas.microsoft.com/office/word/2010/wordprocessingInk" xmlns:wne="http://schemas.microsoft.com/office/word/2006/wordml" xmlns:wps="http://schemas.microsoft.com/office/word/2010/wordprocessingShape" mc:Ignorable="w14 w15 w16se w16cid w16 w16cex wp14">
   <w:footnote w:type="separator" w:id="-1">
     <w:p>
       <w:r>
@@ -14295,7 +14272,7 @@
 </file>
 
 <file path=word/header1.xml><?xml version="1.0" encoding="utf-8"?>
-<w:hdr xmlns:wpc="http://schemas.microsoft.com/office/word/2010/wordprocessingCanvas" xmlns:cx="http://schemas.microsoft.com/office/drawing/2014/chartex" xmlns:cx1="http://schemas.microsoft.com/office/drawing/2015/9/8/chartex" xmlns:cx2="http://schemas.microsoft.com/office/drawing/2015/10/21/chartex" xmlns:cx3="http://schemas.microsoft.com/office/drawing/2016/5/9/chartex" xmlns:cx4="http://schemas.microsoft.com/office/drawing/2016/5/10/chartex" xmlns:cx5="http://schemas.microsoft.com/office/drawing/2016/5/11/chartex" xmlns:cx6="http://schemas.microsoft.com/office/drawing/2016/5/12/chartex" xmlns:cx7="http://schemas.microsoft.com/office/drawing/2016/5/13/chartex" xmlns:cx8="http://schemas.microsoft.com/office/drawing/2016/5/14/chartex" xmlns:mc="http://schemas.openxmlformats.org/markup-compatibility/2006" xmlns:aink="http://schemas.microsoft.com/office/drawing/2016/ink" xmlns:am3d="http://schemas.microsoft.com/office/drawing/2017/model3d" xmlns:o="urn:schemas-microsoft-com:office:office" xmlns:r="http://schemas.openxmlformats.org/officeDocument/2006/relationships" xmlns:m="http://schemas.openxmlformats.org/officeDocument/2006/math" xmlns:v="urn:schemas-microsoft-com:vml" xmlns:wp14="http://schemas.microsoft.com/office/word/2010/wordprocessingDrawing" xmlns:wp="http://schemas.openxmlformats.org/drawingml/2006/wordprocessingDrawing" xmlns:w10="urn:schemas-microsoft-com:office:word" xmlns:w="http://schemas.openxmlformats.org/wordprocessingml/2006/main" xmlns:w14="http://schemas.microsoft.com/office/word/2010/wordml" xmlns:w15="http://schemas.microsoft.com/office/word/2012/wordml" xmlns:w16cid="http://schemas.microsoft.com/office/word/2016/wordml/cid" xmlns:w16se="http://schemas.microsoft.com/office/word/2015/wordml/symex" xmlns:wpg="http://schemas.microsoft.com/office/word/2010/wordprocessingGroup" xmlns:wpi="http://schemas.microsoft.com/office/word/2010/wordprocessingInk" xmlns:wne="http://schemas.microsoft.com/office/word/2006/wordml" xmlns:wps="http://schemas.microsoft.com/office/word/2010/wordprocessingShape" mc:Ignorable="w14 w15 w16se w16cid wp14">
+<w:hdr xmlns:wpc="http://schemas.microsoft.com/office/word/2010/wordprocessingCanvas" xmlns:cx="http://schemas.microsoft.com/office/drawing/2014/chartex" xmlns:cx1="http://schemas.microsoft.com/office/drawing/2015/9/8/chartex" xmlns:cx2="http://schemas.microsoft.com/office/drawing/2015/10/21/chartex" xmlns:cx3="http://schemas.microsoft.com/office/drawing/2016/5/9/chartex" xmlns:cx4="http://schemas.microsoft.com/office/drawing/2016/5/10/chartex" xmlns:cx5="http://schemas.microsoft.com/office/drawing/2016/5/11/chartex" xmlns:cx6="http://schemas.microsoft.com/office/drawing/2016/5/12/chartex" xmlns:cx7="http://schemas.microsoft.com/office/drawing/2016/5/13/chartex" xmlns:cx8="http://schemas.microsoft.com/office/drawing/2016/5/14/chartex" xmlns:mc="http://schemas.openxmlformats.org/markup-compatibility/2006" xmlns:aink="http://schemas.microsoft.com/office/drawing/2016/ink" xmlns:am3d="http://schemas.microsoft.com/office/drawing/2017/model3d" xmlns:o="urn:schemas-microsoft-com:office:office" xmlns:r="http://schemas.openxmlformats.org/officeDocument/2006/relationships" xmlns:m="http://schemas.openxmlformats.org/officeDocument/2006/math" xmlns:v="urn:schemas-microsoft-com:vml" xmlns:wp14="http://schemas.microsoft.com/office/word/2010/wordprocessingDrawing" xmlns:wp="http://schemas.openxmlformats.org/drawingml/2006/wordprocessingDrawing" xmlns:w10="urn:schemas-microsoft-com:office:word" xmlns:w="http://schemas.openxmlformats.org/wordprocessingml/2006/main" xmlns:w14="http://schemas.microsoft.com/office/word/2010/wordml" xmlns:w15="http://schemas.microsoft.com/office/word/2012/wordml" xmlns:w16cex="http://schemas.microsoft.com/office/word/2018/wordml/cex" xmlns:w16cid="http://schemas.microsoft.com/office/word/2016/wordml/cid" xmlns:w16="http://schemas.microsoft.com/office/word/2018/wordml" xmlns:w16se="http://schemas.microsoft.com/office/word/2015/wordml/symex" xmlns:wpg="http://schemas.microsoft.com/office/word/2010/wordprocessingGroup" xmlns:wpi="http://schemas.microsoft.com/office/word/2010/wordprocessingInk" xmlns:wne="http://schemas.microsoft.com/office/word/2006/wordml" xmlns:wps="http://schemas.microsoft.com/office/word/2010/wordprocessingShape" mc:Ignorable="w14 w15 w16se w16cid w16 w16cex wp14">
   <w:p>
     <w:pPr>
       <w:pStyle w:val="Header"/>
@@ -14314,7 +14291,7 @@
 </file>
 
 <file path=word/header2.xml><?xml version="1.0" encoding="utf-8"?>
-<w:hdr xmlns:wpc="http://schemas.microsoft.com/office/word/2010/wordprocessingCanvas" xmlns:cx="http://schemas.microsoft.com/office/drawing/2014/chartex" xmlns:cx1="http://schemas.microsoft.com/office/drawing/2015/9/8/chartex" xmlns:cx2="http://schemas.microsoft.com/office/drawing/2015/10/21/chartex" xmlns:cx3="http://schemas.microsoft.com/office/drawing/2016/5/9/chartex" xmlns:cx4="http://schemas.microsoft.com/office/drawing/2016/5/10/chartex" xmlns:cx5="http://schemas.microsoft.com/office/drawing/2016/5/11/chartex" xmlns:cx6="http://schemas.microsoft.com/office/drawing/2016/5/12/chartex" xmlns:cx7="http://schemas.microsoft.com/office/drawing/2016/5/13/chartex" xmlns:cx8="http://schemas.microsoft.com/office/drawing/2016/5/14/chartex" xmlns:mc="http://schemas.openxmlformats.org/markup-compatibility/2006" xmlns:aink="http://schemas.microsoft.com/office/drawing/2016/ink" xmlns:am3d="http://schemas.microsoft.com/office/drawing/2017/model3d" xmlns:o="urn:schemas-microsoft-com:office:office" xmlns:r="http://schemas.openxmlformats.org/officeDocument/2006/relationships" xmlns:m="http://schemas.openxmlformats.org/officeDocument/2006/math" xmlns:v="urn:schemas-microsoft-com:vml" xmlns:wp14="http://schemas.microsoft.com/office/word/2010/wordprocessingDrawing" xmlns:wp="http://schemas.openxmlformats.org/drawingml/2006/wordprocessingDrawing" xmlns:w10="urn:schemas-microsoft-com:office:word" xmlns:w="http://schemas.openxmlformats.org/wordprocessingml/2006/main" xmlns:w14="http://schemas.microsoft.com/office/word/2010/wordml" xmlns:w15="http://schemas.microsoft.com/office/word/2012/wordml" xmlns:w16cid="http://schemas.microsoft.com/office/word/2016/wordml/cid" xmlns:w16se="http://schemas.microsoft.com/office/word/2015/wordml/symex" xmlns:wpg="http://schemas.microsoft.com/office/word/2010/wordprocessingGroup" xmlns:wpi="http://schemas.microsoft.com/office/word/2010/wordprocessingInk" xmlns:wne="http://schemas.microsoft.com/office/word/2006/wordml" xmlns:wps="http://schemas.microsoft.com/office/word/2010/wordprocessingShape" mc:Ignorable="w14 w15 w16se w16cid wp14">
+<w:hdr xmlns:wpc="http://schemas.microsoft.com/office/word/2010/wordprocessingCanvas" xmlns:cx="http://schemas.microsoft.com/office/drawing/2014/chartex" xmlns:cx1="http://schemas.microsoft.com/office/drawing/2015/9/8/chartex" xmlns:cx2="http://schemas.microsoft.com/office/drawing/2015/10/21/chartex" xmlns:cx3="http://schemas.microsoft.com/office/drawing/2016/5/9/chartex" xmlns:cx4="http://schemas.microsoft.com/office/drawing/2016/5/10/chartex" xmlns:cx5="http://schemas.microsoft.com/office/drawing/2016/5/11/chartex" xmlns:cx6="http://schemas.microsoft.com/office/drawing/2016/5/12/chartex" xmlns:cx7="http://schemas.microsoft.com/office/drawing/2016/5/13/chartex" xmlns:cx8="http://schemas.microsoft.com/office/drawing/2016/5/14/chartex" xmlns:mc="http://schemas.openxmlformats.org/markup-compatibility/2006" xmlns:aink="http://schemas.microsoft.com/office/drawing/2016/ink" xmlns:am3d="http://schemas.microsoft.com/office/drawing/2017/model3d" xmlns:o="urn:schemas-microsoft-com:office:office" xmlns:r="http://schemas.openxmlformats.org/officeDocument/2006/relationships" xmlns:m="http://schemas.openxmlformats.org/officeDocument/2006/math" xmlns:v="urn:schemas-microsoft-com:vml" xmlns:wp14="http://schemas.microsoft.com/office/word/2010/wordprocessingDrawing" xmlns:wp="http://schemas.openxmlformats.org/drawingml/2006/wordprocessingDrawing" xmlns:w10="urn:schemas-microsoft-com:office:word" xmlns:w="http://schemas.openxmlformats.org/wordprocessingml/2006/main" xmlns:w14="http://schemas.microsoft.com/office/word/2010/wordml" xmlns:w15="http://schemas.microsoft.com/office/word/2012/wordml" xmlns:w16cex="http://schemas.microsoft.com/office/word/2018/wordml/cex" xmlns:w16cid="http://schemas.microsoft.com/office/word/2016/wordml/cid" xmlns:w16="http://schemas.microsoft.com/office/word/2018/wordml" xmlns:w16se="http://schemas.microsoft.com/office/word/2015/wordml/symex" xmlns:wpg="http://schemas.microsoft.com/office/word/2010/wordprocessingGroup" xmlns:wpi="http://schemas.microsoft.com/office/word/2010/wordprocessingInk" xmlns:wne="http://schemas.microsoft.com/office/word/2006/wordml" xmlns:wps="http://schemas.microsoft.com/office/word/2010/wordprocessingShape" mc:Ignorable="w14 w15 w16se w16cid w16 w16cex wp14">
   <w:p>
     <w:pPr>
       <w:pStyle w:val="Header"/>
@@ -14333,7 +14310,7 @@
 </file>
 
 <file path=word/numbering.xml><?xml version="1.0" encoding="utf-8"?>
-<w:numbering xmlns:wpc="http://schemas.microsoft.com/office/word/2010/wordprocessingCanvas" xmlns:cx="http://schemas.microsoft.com/office/drawing/2014/chartex" xmlns:cx1="http://schemas.microsoft.com/office/drawing/2015/9/8/chartex" xmlns:cx2="http://schemas.microsoft.com/office/drawing/2015/10/21/chartex" xmlns:cx3="http://schemas.microsoft.com/office/drawing/2016/5/9/chartex" xmlns:cx4="http://schemas.microsoft.com/office/drawing/2016/5/10/chartex" xmlns:cx5="http://schemas.microsoft.com/office/drawing/2016/5/11/chartex" xmlns:cx6="http://schemas.microsoft.com/office/drawing/2016/5/12/chartex" xmlns:cx7="http://schemas.microsoft.com/office/drawing/2016/5/13/chartex" xmlns:cx8="http://schemas.microsoft.com/office/drawing/2016/5/14/chartex" xmlns:mc="http://schemas.openxmlformats.org/markup-compatibility/2006" xmlns:aink="http://schemas.microsoft.com/office/drawing/2016/ink" xmlns:am3d="http://schemas.microsoft.com/office/drawing/2017/model3d" xmlns:o="urn:schemas-microsoft-com:office:office" xmlns:r="http://schemas.openxmlformats.org/officeDocument/2006/relationships" xmlns:m="http://schemas.openxmlformats.org/officeDocument/2006/math" xmlns:v="urn:schemas-microsoft-com:vml" xmlns:wp14="http://schemas.microsoft.com/office/word/2010/wordprocessingDrawing" xmlns:wp="http://schemas.openxmlformats.org/drawingml/2006/wordprocessingDrawing" xmlns:w10="urn:schemas-microsoft-com:office:word" xmlns:w="http://schemas.openxmlformats.org/wordprocessingml/2006/main" xmlns:w14="http://schemas.microsoft.com/office/word/2010/wordml" xmlns:w15="http://schemas.microsoft.com/office/word/2012/wordml" xmlns:w16cid="http://schemas.microsoft.com/office/word/2016/wordml/cid" xmlns:w16se="http://schemas.microsoft.com/office/word/2015/wordml/symex" xmlns:wpg="http://schemas.microsoft.com/office/word/2010/wordprocessingGroup" xmlns:wpi="http://schemas.microsoft.com/office/word/2010/wordprocessingInk" xmlns:wne="http://schemas.microsoft.com/office/word/2006/wordml" xmlns:wps="http://schemas.microsoft.com/office/word/2010/wordprocessingShape" mc:Ignorable="w14 w15 w16se w16cid wp14">
+<w:numbering xmlns:wpc="http://schemas.microsoft.com/office/word/2010/wordprocessingCanvas" xmlns:cx="http://schemas.microsoft.com/office/drawing/2014/chartex" xmlns:cx1="http://schemas.microsoft.com/office/drawing/2015/9/8/chartex" xmlns:cx2="http://schemas.microsoft.com/office/drawing/2015/10/21/chartex" xmlns:cx3="http://schemas.microsoft.com/office/drawing/2016/5/9/chartex" xmlns:cx4="http://schemas.microsoft.com/office/drawing/2016/5/10/chartex" xmlns:cx5="http://schemas.microsoft.com/office/drawing/2016/5/11/chartex" xmlns:cx6="http://schemas.microsoft.com/office/drawing/2016/5/12/chartex" xmlns:cx7="http://schemas.microsoft.com/office/drawing/2016/5/13/chartex" xmlns:cx8="http://schemas.microsoft.com/office/drawing/2016/5/14/chartex" xmlns:mc="http://schemas.openxmlformats.org/markup-compatibility/2006" xmlns:aink="http://schemas.microsoft.com/office/drawing/2016/ink" xmlns:am3d="http://schemas.microsoft.com/office/drawing/2017/model3d" xmlns:o="urn:schemas-microsoft-com:office:office" xmlns:r="http://schemas.openxmlformats.org/officeDocument/2006/relationships" xmlns:m="http://schemas.openxmlformats.org/officeDocument/2006/math" xmlns:v="urn:schemas-microsoft-com:vml" xmlns:wp14="http://schemas.microsoft.com/office/word/2010/wordprocessingDrawing" xmlns:wp="http://schemas.openxmlformats.org/drawingml/2006/wordprocessingDrawing" xmlns:w10="urn:schemas-microsoft-com:office:word" xmlns:w="http://schemas.openxmlformats.org/wordprocessingml/2006/main" xmlns:w14="http://schemas.microsoft.com/office/word/2010/wordml" xmlns:w15="http://schemas.microsoft.com/office/word/2012/wordml" xmlns:w16cex="http://schemas.microsoft.com/office/word/2018/wordml/cex" xmlns:w16cid="http://schemas.microsoft.com/office/word/2016/wordml/cid" xmlns:w16="http://schemas.microsoft.com/office/word/2018/wordml" xmlns:w16se="http://schemas.microsoft.com/office/word/2015/wordml/symex" xmlns:wpg="http://schemas.microsoft.com/office/word/2010/wordprocessingGroup" xmlns:wpi="http://schemas.microsoft.com/office/word/2010/wordprocessingInk" xmlns:wne="http://schemas.microsoft.com/office/word/2006/wordml" xmlns:wps="http://schemas.microsoft.com/office/word/2010/wordprocessingShape" mc:Ignorable="w14 w15 w16se w16cid w16 w16cex wp14">
   <w:abstractNum w:abstractNumId="0" w15:restartNumberingAfterBreak="0">
     <w:nsid w:val="C2298BB6"/>
     <w:multiLevelType w:val="multilevel"/>
@@ -15077,8 +15054,16 @@
 </w:numbering>
 </file>
 
+<file path=word/people.xml><?xml version="1.0" encoding="utf-8"?>
+<w15:people xmlns:wpc="http://schemas.microsoft.com/office/word/2010/wordprocessingCanvas" xmlns:cx="http://schemas.microsoft.com/office/drawing/2014/chartex" xmlns:cx1="http://schemas.microsoft.com/office/drawing/2015/9/8/chartex" xmlns:cx2="http://schemas.microsoft.com/office/drawing/2015/10/21/chartex" xmlns:cx3="http://schemas.microsoft.com/office/drawing/2016/5/9/chartex" xmlns:cx4="http://schemas.microsoft.com/office/drawing/2016/5/10/chartex" xmlns:cx5="http://schemas.microsoft.com/office/drawing/2016/5/11/chartex" xmlns:cx6="http://schemas.microsoft.com/office/drawing/2016/5/12/chartex" xmlns:cx7="http://schemas.microsoft.com/office/drawing/2016/5/13/chartex" xmlns:cx8="http://schemas.microsoft.com/office/drawing/2016/5/14/chartex" xmlns:mc="http://schemas.openxmlformats.org/markup-compatibility/2006" xmlns:aink="http://schemas.microsoft.com/office/drawing/2016/ink" xmlns:am3d="http://schemas.microsoft.com/office/drawing/2017/model3d" xmlns:o="urn:schemas-microsoft-com:office:office" xmlns:r="http://schemas.openxmlformats.org/officeDocument/2006/relationships" xmlns:m="http://schemas.openxmlformats.org/officeDocument/2006/math" xmlns:v="urn:schemas-microsoft-com:vml" xmlns:wp14="http://schemas.microsoft.com/office/word/2010/wordprocessingDrawing" xmlns:wp="http://schemas.openxmlformats.org/drawingml/2006/wordprocessingDrawing" xmlns:w10="urn:schemas-microsoft-com:office:word" xmlns:w="http://schemas.openxmlformats.org/wordprocessingml/2006/main" xmlns:w14="http://schemas.microsoft.com/office/word/2010/wordml" xmlns:w15="http://schemas.microsoft.com/office/word/2012/wordml" xmlns:w16cex="http://schemas.microsoft.com/office/word/2018/wordml/cex" xmlns:w16cid="http://schemas.microsoft.com/office/word/2016/wordml/cid" xmlns:w16="http://schemas.microsoft.com/office/word/2018/wordml" xmlns:w16se="http://schemas.microsoft.com/office/word/2015/wordml/symex" xmlns:wpg="http://schemas.microsoft.com/office/word/2010/wordprocessingGroup" xmlns:wpi="http://schemas.microsoft.com/office/word/2010/wordprocessingInk" xmlns:wne="http://schemas.microsoft.com/office/word/2006/wordml" xmlns:wps="http://schemas.microsoft.com/office/word/2010/wordprocessingShape" mc:Ignorable="w14 w15 w16se w16cid w16 w16cex wp14">
+  <w15:person w15:author="Sebastian Simon">
+    <w15:presenceInfo w15:providerId="Windows Live" w15:userId="c9e5ebe3623bc6de"/>
+  </w15:person>
+</w15:people>
+</file>
+
 <file path=word/styles.xml><?xml version="1.0" encoding="utf-8"?>
-<w:styles xmlns:mc="http://schemas.openxmlformats.org/markup-compatibility/2006" xmlns:r="http://schemas.openxmlformats.org/officeDocument/2006/relationships" xmlns:w="http://schemas.openxmlformats.org/wordprocessingml/2006/main" xmlns:w14="http://schemas.microsoft.com/office/word/2010/wordml" xmlns:w15="http://schemas.microsoft.com/office/word/2012/wordml" xmlns:w16cid="http://schemas.microsoft.com/office/word/2016/wordml/cid" xmlns:w16se="http://schemas.microsoft.com/office/word/2015/wordml/symex" mc:Ignorable="w14 w15 w16se w16cid">
+<w:styles xmlns:mc="http://schemas.openxmlformats.org/markup-compatibility/2006" xmlns:r="http://schemas.openxmlformats.org/officeDocument/2006/relationships" xmlns:w="http://schemas.openxmlformats.org/wordprocessingml/2006/main" xmlns:w14="http://schemas.microsoft.com/office/word/2010/wordml" xmlns:w15="http://schemas.microsoft.com/office/word/2012/wordml" xmlns:w16cex="http://schemas.microsoft.com/office/word/2018/wordml/cex" xmlns:w16cid="http://schemas.microsoft.com/office/word/2016/wordml/cid" xmlns:w16="http://schemas.microsoft.com/office/word/2018/wordml" xmlns:w16se="http://schemas.microsoft.com/office/word/2015/wordml/symex" mc:Ignorable="w14 w15 w16se w16cid w16 w16cex">
   <w:docDefaults>
     <w:rPrDefault>
       <w:rPr>

</xml_diff>